<commit_message>
make a doc output of Supplementary data
</commit_message>
<xml_diff>
--- a/manusc_code/supplementaryMaterial/supplementary_material.docx
+++ b/manusc_code/supplementaryMaterial/supplementary_material.docx
@@ -1,91 +1,13 @@
 
 <file path=word/document.xml><?xml version="1.0" encoding="utf-8"?>
-<w:document xmlns:w="http://schemas.openxmlformats.org/wordprocessingml/2006/main" xmlns:m="http://schemas.openxmlformats.org/officeDocument/2006/math" xmlns:r="http://schemas.openxmlformats.org/officeDocument/2006/relationships" xmlns:o="urn:schemas-microsoft-com:office:office" xmlns:v="urn:schemas-microsoft-com:vml" xmlns:w10="urn:schemas-microsoft-com:office:word" xmlns:a="http://schemas.openxmlformats.org/drawingml/2006/main" xmlns:pic="http://schemas.openxmlformats.org/drawingml/2006/picture" xmlns:wp="http://schemas.openxmlformats.org/drawingml/2006/wordprocessingDrawing">
+<w:document xmlns:wpc="http://schemas.microsoft.com/office/word/2010/wordprocessingCanvas" xmlns:cx="http://schemas.microsoft.com/office/drawing/2014/chartex" xmlns:cx1="http://schemas.microsoft.com/office/drawing/2015/9/8/chartex" xmlns:mc="http://schemas.openxmlformats.org/markup-compatibility/2006" xmlns:o="urn:schemas-microsoft-com:office:office" xmlns:r="http://schemas.openxmlformats.org/officeDocument/2006/relationships" xmlns:m="http://schemas.openxmlformats.org/officeDocument/2006/math" xmlns:v="urn:schemas-microsoft-com:vml" xmlns:wp14="http://schemas.microsoft.com/office/word/2010/wordprocessingDrawing" xmlns:wp="http://schemas.openxmlformats.org/drawingml/2006/wordprocessingDrawing" xmlns:w10="urn:schemas-microsoft-com:office:word" xmlns:w="http://schemas.openxmlformats.org/wordprocessingml/2006/main" xmlns:w14="http://schemas.microsoft.com/office/word/2010/wordml" xmlns:w15="http://schemas.microsoft.com/office/word/2012/wordml" xmlns:w16se="http://schemas.microsoft.com/office/word/2015/wordml/symex" xmlns:wpg="http://schemas.microsoft.com/office/word/2010/wordprocessingGroup" xmlns:wpi="http://schemas.microsoft.com/office/word/2010/wordprocessingInk" xmlns:wne="http://schemas.microsoft.com/office/word/2006/wordml" xmlns:wps="http://schemas.microsoft.com/office/word/2010/wordprocessingShape" mc:Ignorable="w14 w15 w16se wp14">
   <w:body>
     <w:p>
       <w:pPr>
         <w:pStyle w:val="Title"/>
       </w:pPr>
       <w:r>
-        <w:t xml:space="preserve">Interpreting</w:t>
-      </w:r>
-      <w:r>
-        <w:t xml:space="preserve"> </w:t>
-      </w:r>
-      <w:r>
-        <w:t xml:space="preserve">wind</w:t>
-      </w:r>
-      <w:r>
-        <w:t xml:space="preserve"> </w:t>
-      </w:r>
-      <w:r>
-        <w:t xml:space="preserve">damage</w:t>
-      </w:r>
-      <w:r>
-        <w:t xml:space="preserve"> </w:t>
-      </w:r>
-      <w:r>
-        <w:t xml:space="preserve">-</w:t>
-      </w:r>
-      <w:r>
-        <w:t xml:space="preserve"> </w:t>
-      </w:r>
-      <w:r>
-        <w:t xml:space="preserve">How</w:t>
-      </w:r>
-      <w:r>
-        <w:t xml:space="preserve"> </w:t>
-      </w:r>
-      <w:r>
-        <w:t xml:space="preserve">management</w:t>
-      </w:r>
-      <w:r>
-        <w:t xml:space="preserve"> </w:t>
-      </w:r>
-      <w:r>
-        <w:t xml:space="preserve">impacts</w:t>
-      </w:r>
-      <w:r>
-        <w:t xml:space="preserve"> </w:t>
-      </w:r>
-      <w:r>
-        <w:t xml:space="preserve">standing</w:t>
-      </w:r>
-      <w:r>
-        <w:t xml:space="preserve"> </w:t>
-      </w:r>
-      <w:r>
-        <w:t xml:space="preserve">timber</w:t>
-      </w:r>
-      <w:r>
-        <w:t xml:space="preserve"> </w:t>
-      </w:r>
-      <w:r>
-        <w:t xml:space="preserve">at</w:t>
-      </w:r>
-      <w:r>
-        <w:t xml:space="preserve"> </w:t>
-      </w:r>
-      <w:r>
-        <w:t xml:space="preserve">risk</w:t>
-      </w:r>
-      <w:r>
-        <w:t xml:space="preserve"> </w:t>
-      </w:r>
-      <w:r>
-        <w:t xml:space="preserve">of</w:t>
-      </w:r>
-      <w:r>
-        <w:t xml:space="preserve"> </w:t>
-      </w:r>
-      <w:r>
-        <w:t xml:space="preserve">wind</w:t>
-      </w:r>
-      <w:r>
-        <w:t xml:space="preserve"> </w:t>
-      </w:r>
-      <w:r>
-        <w:t xml:space="preserve">felling</w:t>
+        <w:t>Interpreting wind damage - How management impacts standing timber at risk of wind felling</w:t>
       </w:r>
     </w:p>
     <w:p>
@@ -93,13 +15,7 @@
         <w:pStyle w:val="Subtitle"/>
       </w:pPr>
       <w:r>
-        <w:t xml:space="preserve">Supplementary</w:t>
-      </w:r>
-      <w:r>
-        <w:t xml:space="preserve"> </w:t>
-      </w:r>
-      <w:r>
-        <w:t xml:space="preserve">Material</w:t>
+        <w:t>Supplementary Material</w:t>
       </w:r>
     </w:p>
     <w:p>
@@ -107,61 +23,7 @@
         <w:pStyle w:val="Author"/>
       </w:pPr>
       <w:r>
-        <w:t xml:space="preserve">Mária</w:t>
-      </w:r>
-      <w:r>
-        <w:t xml:space="preserve"> </w:t>
-      </w:r>
-      <w:r>
-        <w:t xml:space="preserve">Potterf,</w:t>
-      </w:r>
-      <w:r>
-        <w:t xml:space="preserve"> </w:t>
-      </w:r>
-      <w:r>
-        <w:t xml:space="preserve">Kyle</w:t>
-      </w:r>
-      <w:r>
-        <w:t xml:space="preserve"> </w:t>
-      </w:r>
-      <w:r>
-        <w:t xml:space="preserve">Eyvindson,</w:t>
-      </w:r>
-      <w:r>
-        <w:t xml:space="preserve"> </w:t>
-      </w:r>
-      <w:r>
-        <w:t xml:space="preserve">Clemens</w:t>
-      </w:r>
-      <w:r>
-        <w:t xml:space="preserve"> </w:t>
-      </w:r>
-      <w:r>
-        <w:t xml:space="preserve">Blattert,</w:t>
-      </w:r>
-      <w:r>
-        <w:t xml:space="preserve"> </w:t>
-      </w:r>
-      <w:r>
-        <w:t xml:space="preserve">Daniel</w:t>
-      </w:r>
-      <w:r>
-        <w:t xml:space="preserve"> </w:t>
-      </w:r>
-      <w:r>
-        <w:t xml:space="preserve">Burgas,</w:t>
-      </w:r>
-      <w:r>
-        <w:t xml:space="preserve"> </w:t>
-      </w:r>
-      <w:r>
-        <w:t xml:space="preserve">Mikko</w:t>
-      </w:r>
-      <w:r>
-        <w:t xml:space="preserve"> </w:t>
-      </w:r>
-      <w:r>
-        <w:t xml:space="preserve">Mönkkönen</w:t>
+        <w:t>Mária Potterf, Kyle Eyvindson, Clemens Blattert, Daniel Burgas, Mikko Mönkkönen</w:t>
       </w:r>
     </w:p>
     <w:p>
@@ -169,42 +31,35 @@
         <w:pStyle w:val="Date"/>
       </w:pPr>
       <w:r>
-        <w:t xml:space="preserve">March</w:t>
-      </w:r>
-      <w:r>
-        <w:t xml:space="preserve"> </w:t>
-      </w:r>
-      <w:r>
-        <w:t xml:space="preserve">10,</w:t>
-      </w:r>
-      <w:r>
-        <w:t xml:space="preserve"> </w:t>
-      </w:r>
-      <w:r>
-        <w:t xml:space="preserve">2021</w:t>
+        <w:t>March 10, 2021</w:t>
       </w:r>
     </w:p>
     <w:p>
       <w:pPr>
-        <w:pStyle w:val="FigureWithCaption"/>
-      </w:pPr>
-      <w:r>
+        <w:pStyle w:val="FigurewithCaption"/>
+      </w:pPr>
+      <w:r>
+        <w:rPr>
+          <w:noProof/>
+          <w:lang w:val="fi-FI" w:eastAsia="fi-FI"/>
+        </w:rPr>
         <w:drawing>
-          <wp:inline>
+          <wp:inline distT="0" distB="0" distL="0" distR="0">
             <wp:extent cx="4620126" cy="2492943"/>
-            <wp:effectExtent b="0" l="0" r="0" t="0"/>
-            <wp:docPr descr="Figure S 1:" title="" id="1" name="Picture"/>
-            <a:graphic>
+            <wp:effectExtent l="0" t="0" r="0" b="0"/>
+            <wp:docPr id="1" name="Picture" descr="Wind damage probabilities (%) for forest stands located in the watershed (number 14.358) from original Suvanto's raster and from simulated data in 2016."/>
+            <wp:cNvGraphicFramePr/>
+            <a:graphic xmlns:a="http://schemas.openxmlformats.org/drawingml/2006/main">
               <a:graphicData uri="http://schemas.openxmlformats.org/drawingml/2006/picture">
-                <pic:pic>
+                <pic:pic xmlns:pic="http://schemas.openxmlformats.org/drawingml/2006/picture">
                   <pic:nvPicPr>
-                    <pic:cNvPr descr="supplementary_material_files/figure-docx/hist-Suvanto-values-1.png" id="0" name="Picture"/>
+                    <pic:cNvPr id="0" name="Picture" descr="supplementary_material_files/figure-docx/hist-Suvanto-values-1.png"/>
                     <pic:cNvPicPr>
-                      <a:picLocks noChangeArrowheads="1" noChangeAspect="1"/>
+                      <a:picLocks noChangeAspect="1" noChangeArrowheads="1"/>
                     </pic:cNvPicPr>
                   </pic:nvPicPr>
                   <pic:blipFill>
-                    <a:blip r:embed="rId21"/>
+                    <a:blip r:embed="rId7"/>
                     <a:stretch>
                       <a:fillRect/>
                     </a:stretch>
@@ -236,30 +91,38 @@
         <w:pStyle w:val="ImageCaption"/>
       </w:pPr>
       <w:r>
-        <w:t xml:space="preserve">Figure S 1:</w:t>
+        <w:t xml:space="preserve">Figure S1. </w:t>
+      </w:r>
+      <w:r>
+        <w:t>Wind damage probabilities (%) for forest stands located in the watershed (number 14.358) from original Suvanto's raster and from simulated data in 2016.</w:t>
       </w:r>
     </w:p>
     <w:p>
       <w:pPr>
-        <w:pStyle w:val="FigureWithCaption"/>
-      </w:pPr>
-      <w:r>
+        <w:pStyle w:val="FigurewithCaption"/>
+      </w:pPr>
+      <w:r>
+        <w:rPr>
+          <w:noProof/>
+          <w:lang w:val="fi-FI" w:eastAsia="fi-FI"/>
+        </w:rPr>
         <w:drawing>
-          <wp:inline>
+          <wp:inline distT="0" distB="0" distL="0" distR="0">
             <wp:extent cx="5334000" cy="2286000"/>
-            <wp:effectExtent b="0" l="0" r="0" t="0"/>
-            <wp:docPr descr=" Mean total stand timber volume (m3/ha) for landscapes under RF, CCF and ALL scenarios over harvest intensity gradient (NPI, net present income, left column) and over time (right column) for actively managed stands and set asides." title="" id="1" name="Picture"/>
-            <a:graphic>
+            <wp:effectExtent l="0" t="0" r="0" b="0"/>
+            <wp:docPr id="2" name="Picture" descr="Mean total stand timber volume (m3/ha) for landscapes under RF, CCF and ALL scenarios over A) harvest intensity gradient (NPI, net present income) and B) over time for actively managed stands and set asides."/>
+            <wp:cNvGraphicFramePr/>
+            <a:graphic xmlns:a="http://schemas.openxmlformats.org/drawingml/2006/main">
               <a:graphicData uri="http://schemas.openxmlformats.org/drawingml/2006/picture">
-                <pic:pic>
+                <pic:pic xmlns:pic="http://schemas.openxmlformats.org/drawingml/2006/picture">
                   <pic:nvPicPr>
-                    <pic:cNvPr descr="supplementary_material_files/figure-docx/plot-total-V-1.png" id="0" name="Picture"/>
+                    <pic:cNvPr id="0" name="Picture" descr="supplementary_material_files/figure-docx/plot-total-V-1.png"/>
                     <pic:cNvPicPr>
-                      <a:picLocks noChangeArrowheads="1" noChangeAspect="1"/>
+                      <a:picLocks noChangeAspect="1" noChangeArrowheads="1"/>
                     </pic:cNvPicPr>
                   </pic:nvPicPr>
                   <pic:blipFill>
-                    <a:blip r:embed="rId22"/>
+                    <a:blip r:embed="rId8"/>
                     <a:stretch>
                       <a:fillRect/>
                     </a:stretch>
@@ -291,33 +154,45 @@
         <w:pStyle w:val="ImageCaption"/>
       </w:pPr>
       <w:r>
-        <w:t xml:space="preserve"> </w:t>
-      </w:r>
-      <w:r>
-        <w:t xml:space="preserve">Mean total stand timber volume (m3/ha) for landscapes under RF, CCF and ALL scenarios over harvest intensity gradient (NPI, net present income, left column) and over time (right column) for actively managed stands and set asides.</w:t>
+        <w:t>Figure S2</w:t>
+      </w:r>
+      <w:r>
+        <w:t xml:space="preserve">. </w:t>
+      </w:r>
+      <w:r>
+        <w:t>Mean total stand timber volume (m3/ha) for landscapes under RF, CCF and ALL scenarios over A) harvest</w:t>
+      </w:r>
+      <w:r>
+        <w:t xml:space="preserve"> intensity gradient (NPI, net present income) and B) over time for actively managed stands and set asides.</w:t>
       </w:r>
     </w:p>
     <w:p>
       <w:pPr>
-        <w:pStyle w:val="FigureWithCaption"/>
-      </w:pPr>
-      <w:r>
+        <w:pStyle w:val="FigurewithCaption"/>
+      </w:pPr>
+      <w:r>
+        <w:rPr>
+          <w:noProof/>
+          <w:lang w:val="fi-FI" w:eastAsia="fi-FI"/>
+        </w:rPr>
+        <w:lastRenderedPageBreak/>
         <w:drawing>
-          <wp:inline>
-            <wp:extent cx="5334000" cy="7239000"/>
-            <wp:effectExtent b="0" l="0" r="0" t="0"/>
-            <wp:docPr descr=" 4 Dynamic wind damage risk predictors spruce proportion (%), tree height and years since thinning (count) averaged over harvest intensity gradient (NPI = Net present income) and time for RF, CCFs and ALL scenarios for actively managed stands and for set asides." title="" id="1" name="Picture"/>
-            <a:graphic>
+          <wp:inline distT="0" distB="0" distL="0" distR="0">
+            <wp:extent cx="5334000" cy="7008812"/>
+            <wp:effectExtent l="0" t="0" r="0" b="0"/>
+            <wp:docPr id="3" name="Picture" descr="Dynamic wind damage risk predictors: A,B) proportion of stands dominated by Norway spruce (%), C,D) tree height, E,F) years since thinning (count), and G,H) mean heigt differences between neighboring stands averaged over harvest intensity gradient (NPI, Net present income, right column) and time (right column) for RF, CCF and ALL scenarios for actively managed stands and for set asides. Thinning is missing from Set aside stands (E,F)."/>
+            <wp:cNvGraphicFramePr/>
+            <a:graphic xmlns:a="http://schemas.openxmlformats.org/drawingml/2006/main">
               <a:graphicData uri="http://schemas.openxmlformats.org/drawingml/2006/picture">
-                <pic:pic>
+                <pic:pic xmlns:pic="http://schemas.openxmlformats.org/drawingml/2006/picture">
                   <pic:nvPicPr>
-                    <pic:cNvPr descr="supplementary_material_files/figure-docx/plot-dynamic-vars-1.png" id="0" name="Picture"/>
+                    <pic:cNvPr id="0" name="Picture" descr="supplementary_material_files/figure-docx/plot-dynamic-vars-1.png"/>
                     <pic:cNvPicPr>
-                      <a:picLocks noChangeArrowheads="1" noChangeAspect="1"/>
+                      <a:picLocks noChangeAspect="1" noChangeArrowheads="1"/>
                     </pic:cNvPicPr>
                   </pic:nvPicPr>
                   <pic:blipFill>
-                    <a:blip r:embed="rId23"/>
+                    <a:blip r:embed="rId9"/>
                     <a:stretch>
                       <a:fillRect/>
                     </a:stretch>
@@ -325,7 +200,7 @@
                   <pic:spPr bwMode="auto">
                     <a:xfrm>
                       <a:off x="0" y="0"/>
-                      <a:ext cx="5334000" cy="7239000"/>
+                      <a:ext cx="5334000" cy="7008812"/>
                     </a:xfrm>
                     <a:prstGeom prst="rect">
                       <a:avLst/>
@@ -349,33 +224,48 @@
         <w:pStyle w:val="ImageCaption"/>
       </w:pPr>
       <w:r>
-        <w:t xml:space="preserve"> </w:t>
-      </w:r>
-      <w:r>
-        <w:t xml:space="preserve">4 Dynamic wind damage risk predictors spruce proportion (%), tree height and years since thinning (count) averaged over harvest intensity gradient (NPI = Net present income) and time for RF, CCFs and ALL scenarios for actively managed stands and for set asides.</w:t>
+        <w:t>Figure S3</w:t>
+      </w:r>
+      <w:r>
+        <w:t xml:space="preserve">. </w:t>
+      </w:r>
+      <w:r>
+        <w:t>Dynamic wind damage risk predictors: A,B) proportion of stands dominated by Norway spruce (%), C,D) tree height, E,F) years since thinning (count),</w:t>
+      </w:r>
+      <w:r>
+        <w:t xml:space="preserve"> and G,H) mean heigt differences between neighboring stands averaged over harvest intensity gradient (NPI, Net present income, right column) and time (right column) for RF, CCF and ALL scenarios for actively managed stands and for set asides. Thinning is m</w:t>
+      </w:r>
+      <w:r>
+        <w:t>issing from Set aside stands (E,F).</w:t>
       </w:r>
     </w:p>
     <w:p>
       <w:pPr>
-        <w:pStyle w:val="FigureWithCaption"/>
-      </w:pPr>
-      <w:r>
+        <w:pStyle w:val="FigurewithCaption"/>
+      </w:pPr>
+      <w:r>
+        <w:rPr>
+          <w:noProof/>
+          <w:lang w:val="fi-FI" w:eastAsia="fi-FI"/>
+        </w:rPr>
+        <w:lastRenderedPageBreak/>
         <w:drawing>
-          <wp:inline>
-            <wp:extent cx="5334000" cy="1746250"/>
-            <wp:effectExtent b="0" l="0" r="0" t="0"/>
-            <wp:docPr descr=" Boxplots of the initial stands conditions if set aside at the minimal (min) and maximal (max) harvest intensity gradient (NPI) at the beginning of simulation period (2016) for A: tree height (cm), B: top stratum volume (m3/ha) and C: age (years)." title="" id="1" name="Picture"/>
-            <a:graphic>
+          <wp:inline distT="0" distB="0" distL="0" distR="0">
+            <wp:extent cx="5334000" cy="3048000"/>
+            <wp:effectExtent l="0" t="0" r="0" b="0"/>
+            <wp:docPr id="4" name="Picture" descr="Initial conditions of the stands selected as set asides at minimal (min) and maximal (max) harvest intensity gradient (NPI, Net present income) at the beginning (2016, top row) and end of the simulation period (2111) for A) tree height (cm), B) top stratum volume (m3/ha) and C) age (years). Note different scale in y axis."/>
+            <wp:cNvGraphicFramePr/>
+            <a:graphic xmlns:a="http://schemas.openxmlformats.org/drawingml/2006/main">
               <a:graphicData uri="http://schemas.openxmlformats.org/drawingml/2006/picture">
-                <pic:pic>
+                <pic:pic xmlns:pic="http://schemas.openxmlformats.org/drawingml/2006/picture">
                   <pic:nvPicPr>
-                    <pic:cNvPr descr="supplementary_material_files/figure-docx/plot-SA-chars-1.png" id="0" name="Picture"/>
+                    <pic:cNvPr id="0" name="Picture" descr="supplementary_material_files/figure-docx/plot-SA-chars-1.png"/>
                     <pic:cNvPicPr>
-                      <a:picLocks noChangeArrowheads="1" noChangeAspect="1"/>
+                      <a:picLocks noChangeAspect="1" noChangeArrowheads="1"/>
                     </pic:cNvPicPr>
                   </pic:nvPicPr>
                   <pic:blipFill>
-                    <a:blip r:embed="rId24"/>
+                    <a:blip r:embed="rId10"/>
                     <a:stretch>
                       <a:fillRect/>
                     </a:stretch>
@@ -383,7 +273,7 @@
                   <pic:spPr bwMode="auto">
                     <a:xfrm>
                       <a:off x="0" y="0"/>
-                      <a:ext cx="5334000" cy="1746250"/>
+                      <a:ext cx="5334000" cy="3048000"/>
                     </a:xfrm>
                     <a:prstGeom prst="rect">
                       <a:avLst/>
@@ -407,30 +297,67 @@
         <w:pStyle w:val="ImageCaption"/>
       </w:pPr>
       <w:r>
-        <w:t xml:space="preserve"> </w:t>
-      </w:r>
-      <w:r>
-        <w:t xml:space="preserve">Boxplots of the initial stands conditions if set aside at the minimal (min) and maximal (max) harvest intensity gradient (NPI) at the beginning of simulation period (2016) for A: tree height (cm), B: top stratum volume (m3/ha) and C: age (years).</w:t>
+        <w:t>Figure S4</w:t>
+      </w:r>
+      <w:bookmarkStart w:id="0" w:name="_GoBack"/>
+      <w:bookmarkEnd w:id="0"/>
+      <w:r>
+        <w:t xml:space="preserve">. </w:t>
+      </w:r>
+      <w:r>
+        <w:t>Initial conditions of the stands selected as set asides at minimal (min) and maximal (max) harvest intensity gradient (NPI, Net present income) at the beginning (2016, top row) and end of the simulation period (2111) f</w:t>
+      </w:r>
+      <w:r>
+        <w:t>or A) tree height (cm), B) top stratum volume (m3/ha) and C) age (years). Note different scale in y axis.</w:t>
       </w:r>
     </w:p>
-    <w:sectPr/>
+    <w:sectPr>
+      <w:pgSz w:w="12240" w:h="15840"/>
+      <w:pgMar w:top="1440" w:right="1440" w:bottom="1440" w:left="1440" w:header="708" w:footer="708" w:gutter="0"/>
+      <w:cols w:space="708"/>
+    </w:sectPr>
   </w:body>
 </w:document>
 </file>
 
+<file path=word/endnotes.xml><?xml version="1.0" encoding="utf-8"?>
+<w:endnotes xmlns:wpc="http://schemas.microsoft.com/office/word/2010/wordprocessingCanvas" xmlns:cx="http://schemas.microsoft.com/office/drawing/2014/chartex" xmlns:cx1="http://schemas.microsoft.com/office/drawing/2015/9/8/chartex" xmlns:mc="http://schemas.openxmlformats.org/markup-compatibility/2006" xmlns:o="urn:schemas-microsoft-com:office:office" xmlns:r="http://schemas.openxmlformats.org/officeDocument/2006/relationships" xmlns:m="http://schemas.openxmlformats.org/officeDocument/2006/math" xmlns:v="urn:schemas-microsoft-com:vml" xmlns:wp14="http://schemas.microsoft.com/office/word/2010/wordprocessingDrawing" xmlns:wp="http://schemas.openxmlformats.org/drawingml/2006/wordprocessingDrawing" xmlns:w10="urn:schemas-microsoft-com:office:word" xmlns:w="http://schemas.openxmlformats.org/wordprocessingml/2006/main" xmlns:w14="http://schemas.microsoft.com/office/word/2010/wordml" xmlns:w15="http://schemas.microsoft.com/office/word/2012/wordml" xmlns:w16se="http://schemas.microsoft.com/office/word/2015/wordml/symex" xmlns:wpg="http://schemas.microsoft.com/office/word/2010/wordprocessingGroup" xmlns:wpi="http://schemas.microsoft.com/office/word/2010/wordprocessingInk" xmlns:wne="http://schemas.microsoft.com/office/word/2006/wordml" xmlns:wps="http://schemas.microsoft.com/office/word/2010/wordprocessingShape" mc:Ignorable="w14 w15 w16se wp14">
+  <w:endnote w:type="separator" w:id="-1">
+    <w:p>
+      <w:pPr>
+        <w:spacing w:after="0"/>
+      </w:pPr>
+      <w:r>
+        <w:separator/>
+      </w:r>
+    </w:p>
+  </w:endnote>
+  <w:endnote w:type="continuationSeparator" w:id="0">
+    <w:p>
+      <w:pPr>
+        <w:spacing w:after="0"/>
+      </w:pPr>
+      <w:r>
+        <w:continuationSeparator/>
+      </w:r>
+    </w:p>
+  </w:endnote>
+</w:endnotes>
+</file>
+
 <file path=word/footnotes.xml><?xml version="1.0" encoding="utf-8"?>
-<w:footnotes xmlns:w="http://schemas.openxmlformats.org/wordprocessingml/2006/main" xmlns:m="http://schemas.openxmlformats.org/officeDocument/2006/math" xmlns:r="http://schemas.openxmlformats.org/officeDocument/2006/relationships" xmlns:o="urn:schemas-microsoft-com:office:office" xmlns:v="urn:schemas-microsoft-com:vml" xmlns:w10="urn:schemas-microsoft-com:office:word" xmlns:a="http://schemas.openxmlformats.org/drawingml/2006/main" xmlns:pic="http://schemas.openxmlformats.org/drawingml/2006/picture" xmlns:wp="http://schemas.openxmlformats.org/drawingml/2006/wordprocessingDrawing">
+<w:footnotes xmlns:wpc="http://schemas.microsoft.com/office/word/2010/wordprocessingCanvas" xmlns:cx="http://schemas.microsoft.com/office/drawing/2014/chartex" xmlns:cx1="http://schemas.microsoft.com/office/drawing/2015/9/8/chartex" xmlns:mc="http://schemas.openxmlformats.org/markup-compatibility/2006" xmlns:o="urn:schemas-microsoft-com:office:office" xmlns:r="http://schemas.openxmlformats.org/officeDocument/2006/relationships" xmlns:m="http://schemas.openxmlformats.org/officeDocument/2006/math" xmlns:v="urn:schemas-microsoft-com:vml" xmlns:wp14="http://schemas.microsoft.com/office/word/2010/wordprocessingDrawing" xmlns:wp="http://schemas.openxmlformats.org/drawingml/2006/wordprocessingDrawing" xmlns:w10="urn:schemas-microsoft-com:office:word" xmlns:w="http://schemas.openxmlformats.org/wordprocessingml/2006/main" xmlns:w14="http://schemas.microsoft.com/office/word/2010/wordml" xmlns:w15="http://schemas.microsoft.com/office/word/2012/wordml" xmlns:w16se="http://schemas.microsoft.com/office/word/2015/wordml/symex" xmlns:wpg="http://schemas.microsoft.com/office/word/2010/wordprocessingGroup" xmlns:wpi="http://schemas.microsoft.com/office/word/2010/wordprocessingInk" xmlns:wne="http://schemas.microsoft.com/office/word/2006/wordml" xmlns:wps="http://schemas.microsoft.com/office/word/2010/wordprocessingShape" mc:Ignorable="w14 w15 w16se wp14">
+  <w:footnote w:type="separator" w:id="-1">
+    <w:p>
+      <w:r>
+        <w:separator/>
+      </w:r>
+    </w:p>
+  </w:footnote>
   <w:footnote w:type="continuationSeparator" w:id="0">
     <w:p>
       <w:r>
         <w:continuationSeparator/>
-      </w:r>
-    </w:p>
-  </w:footnote>
-  <w:footnote w:type="separator" w:id="-1">
-    <w:p>
-      <w:r>
-        <w:separator/>
       </w:r>
     </w:p>
   </w:footnote>
@@ -438,10 +365,11 @@
 </file>
 
 <file path=word/numbering.xml><?xml version="1.0" encoding="utf-8"?>
-<w:numbering xmlns:w="http://schemas.openxmlformats.org/wordprocessingml/2006/main">
-  <w:abstractNum w:abstractNumId="0">
-    <w:nsid w:val="e17f69ba"/>
+<w:numbering xmlns:wpc="http://schemas.microsoft.com/office/word/2010/wordprocessingCanvas" xmlns:cx="http://schemas.microsoft.com/office/drawing/2014/chartex" xmlns:cx1="http://schemas.microsoft.com/office/drawing/2015/9/8/chartex" xmlns:mc="http://schemas.openxmlformats.org/markup-compatibility/2006" xmlns:o="urn:schemas-microsoft-com:office:office" xmlns:r="http://schemas.openxmlformats.org/officeDocument/2006/relationships" xmlns:m="http://schemas.openxmlformats.org/officeDocument/2006/math" xmlns:v="urn:schemas-microsoft-com:vml" xmlns:wp14="http://schemas.microsoft.com/office/word/2010/wordprocessingDrawing" xmlns:wp="http://schemas.openxmlformats.org/drawingml/2006/wordprocessingDrawing" xmlns:w10="urn:schemas-microsoft-com:office:word" xmlns:w="http://schemas.openxmlformats.org/wordprocessingml/2006/main" xmlns:w14="http://schemas.microsoft.com/office/word/2010/wordml" xmlns:w15="http://schemas.microsoft.com/office/word/2012/wordml" xmlns:w16se="http://schemas.microsoft.com/office/word/2015/wordml/symex" xmlns:wpg="http://schemas.microsoft.com/office/word/2010/wordprocessingGroup" xmlns:wpi="http://schemas.microsoft.com/office/word/2010/wordprocessingInk" xmlns:wne="http://schemas.microsoft.com/office/word/2006/wordml" xmlns:wps="http://schemas.microsoft.com/office/word/2010/wordprocessingShape" mc:Ignorable="w14 w15 w16se wp14">
+  <w:abstractNum w:abstractNumId="0" w15:restartNumberingAfterBreak="0">
+    <w:nsid w:val="A33AFBAE"/>
     <w:multiLevelType w:val="multilevel"/>
+    <w:tmpl w:val="B06002A8"/>
     <w:lvl w:ilvl="0">
       <w:numFmt w:val="bullet"/>
       <w:lvlText w:val=" "/>
@@ -519,10 +447,21 @@
         <w:ind w:left="4800" w:hanging="480"/>
       </w:pPr>
     </w:lvl>
+    <w:lvl w:ilvl="7">
+      <w:numFmt w:val="decimal"/>
+      <w:lvlText w:val=""/>
+      <w:lvlJc w:val="left"/>
+    </w:lvl>
+    <w:lvl w:ilvl="8">
+      <w:numFmt w:val="decimal"/>
+      <w:lvlText w:val=""/>
+      <w:lvlJc w:val="left"/>
+    </w:lvl>
   </w:abstractNum>
-  <w:abstractNum w:abstractNumId="990">
-    <w:nsid w:val="5e63e9a0"/>
+  <w:abstractNum w:abstractNumId="1" w15:restartNumberingAfterBreak="0">
+    <w:nsid w:val="E17F69BA"/>
     <w:multiLevelType w:val="multilevel"/>
+    <w:tmpl w:val="A7CEF9B2"/>
     <w:lvl w:ilvl="0">
       <w:numFmt w:val="bullet"/>
       <w:lvlText w:val=" "/>
@@ -600,18 +539,28 @@
         <w:ind w:left="4800" w:hanging="480"/>
       </w:pPr>
     </w:lvl>
+    <w:lvl w:ilvl="7">
+      <w:numFmt w:val="decimal"/>
+      <w:lvlText w:val=""/>
+      <w:lvlJc w:val="left"/>
+    </w:lvl>
+    <w:lvl w:ilvl="8">
+      <w:numFmt w:val="decimal"/>
+      <w:lvlText w:val=""/>
+      <w:lvlJc w:val="left"/>
+    </w:lvl>
   </w:abstractNum>
   <w:num w:numId="1">
+    <w:abstractNumId w:val="1"/>
+  </w:num>
+  <w:num w:numId="2">
     <w:abstractNumId w:val="0"/>
-  </w:num>
-  <w:num w:numId="1000">
-    <w:abstractNumId w:val="990"/>
   </w:num>
 </w:numbering>
 </file>
 
 <file path=word/styles.xml><?xml version="1.0" encoding="utf-8"?>
-<w:styles xmlns:r="http://schemas.openxmlformats.org/officeDocument/2006/relationships" xmlns:w="http://schemas.openxmlformats.org/wordprocessingml/2006/main">
+<w:styles xmlns:mc="http://schemas.openxmlformats.org/markup-compatibility/2006" xmlns:r="http://schemas.openxmlformats.org/officeDocument/2006/relationships" xmlns:w="http://schemas.openxmlformats.org/wordprocessingml/2006/main" xmlns:w14="http://schemas.microsoft.com/office/word/2010/wordml" xmlns:w15="http://schemas.microsoft.com/office/word/2012/wordml" xmlns:w16se="http://schemas.microsoft.com/office/word/2015/wordml/symex" mc:Ignorable="w14 w15 w16se">
   <w:docDefaults>
     <w:rPrDefault>
       <w:rPr>
@@ -627,19 +576,489 @@
       </w:pPr>
     </w:pPrDefault>
   </w:docDefaults>
-  <w:latentStyles w:defLockedState="0" w:defUIPriority="0" w:defSemiHidden="0" w:defUnhideWhenUsed="0" w:defQFormat="0" w:count="276"/>
+  <w:latentStyles w:defLockedState="0" w:defUIPriority="0" w:defSemiHidden="0" w:defUnhideWhenUsed="0" w:defQFormat="0" w:count="371">
+    <w:lsdException w:name="index 1" w:semiHidden="1" w:unhideWhenUsed="1"/>
+    <w:lsdException w:name="index 7" w:semiHidden="1" w:unhideWhenUsed="1"/>
+    <w:lsdException w:name="index 8" w:semiHidden="1" w:unhideWhenUsed="1"/>
+    <w:lsdException w:name="index 9" w:semiHidden="1" w:unhideWhenUsed="1"/>
+    <w:lsdException w:name="toc 1" w:semiHidden="1" w:unhideWhenUsed="1"/>
+    <w:lsdException w:name="toc 2" w:semiHidden="1" w:unhideWhenUsed="1"/>
+    <w:lsdException w:name="toc 3" w:semiHidden="1" w:unhideWhenUsed="1"/>
+    <w:lsdException w:name="toc 4" w:semiHidden="1" w:unhideWhenUsed="1"/>
+    <w:lsdException w:name="toc 5" w:semiHidden="1" w:unhideWhenUsed="1"/>
+    <w:lsdException w:name="toc 6" w:semiHidden="1" w:unhideWhenUsed="1"/>
+    <w:lsdException w:name="toc 7" w:semiHidden="1" w:unhideWhenUsed="1"/>
+    <w:lsdException w:name="toc 8" w:semiHidden="1" w:unhideWhenUsed="1"/>
+    <w:lsdException w:name="toc 9" w:semiHidden="1" w:unhideWhenUsed="1"/>
+    <w:lsdException w:name="Normal Indent" w:semiHidden="1" w:unhideWhenUsed="1"/>
+    <w:lsdException w:name="footnote text" w:semiHidden="1" w:unhideWhenUsed="1"/>
+    <w:lsdException w:name="annotation text" w:semiHidden="1" w:unhideWhenUsed="1"/>
+    <w:lsdException w:name="header" w:semiHidden="1" w:unhideWhenUsed="1"/>
+    <w:lsdException w:name="footer" w:semiHidden="1" w:unhideWhenUsed="1"/>
+    <w:lsdException w:name="index heading" w:semiHidden="1" w:unhideWhenUsed="1"/>
+    <w:lsdException w:name="caption" w:semiHidden="1" w:unhideWhenUsed="1"/>
+    <w:lsdException w:name="table of figures" w:semiHidden="1" w:unhideWhenUsed="1"/>
+    <w:lsdException w:name="envelope address" w:semiHidden="1" w:unhideWhenUsed="1"/>
+    <w:lsdException w:name="envelope return" w:semiHidden="1" w:unhideWhenUsed="1"/>
+    <w:lsdException w:name="footnote reference" w:semiHidden="1" w:unhideWhenUsed="1"/>
+    <w:lsdException w:name="annotation reference" w:semiHidden="1" w:unhideWhenUsed="1"/>
+    <w:lsdException w:name="line number" w:semiHidden="1" w:unhideWhenUsed="1"/>
+    <w:lsdException w:name="page number" w:semiHidden="1" w:unhideWhenUsed="1"/>
+    <w:lsdException w:name="endnote reference" w:semiHidden="1" w:unhideWhenUsed="1"/>
+    <w:lsdException w:name="endnote text" w:semiHidden="1" w:unhideWhenUsed="1"/>
+    <w:lsdException w:name="table of authorities" w:semiHidden="1" w:unhideWhenUsed="1"/>
+    <w:lsdException w:name="macro" w:semiHidden="1" w:unhideWhenUsed="1"/>
+    <w:lsdException w:name="toa heading" w:semiHidden="1" w:unhideWhenUsed="1"/>
+    <w:lsdException w:name="List" w:semiHidden="1" w:unhideWhenUsed="1"/>
+    <w:lsdException w:name="List Bullet" w:semiHidden="1" w:unhideWhenUsed="1"/>
+    <w:lsdException w:name="List Number" w:semiHidden="1" w:unhideWhenUsed="1"/>
+    <w:lsdException w:name="List 2" w:semiHidden="1" w:unhideWhenUsed="1"/>
+    <w:lsdException w:name="List 3" w:semiHidden="1" w:unhideWhenUsed="1"/>
+    <w:lsdException w:name="List 4" w:semiHidden="1" w:unhideWhenUsed="1"/>
+    <w:lsdException w:name="List 5" w:semiHidden="1" w:unhideWhenUsed="1"/>
+    <w:lsdException w:name="List Bullet 2" w:semiHidden="1" w:unhideWhenUsed="1"/>
+    <w:lsdException w:name="List Bullet 3" w:semiHidden="1" w:unhideWhenUsed="1"/>
+    <w:lsdException w:name="List Bullet 4" w:semiHidden="1" w:unhideWhenUsed="1"/>
+    <w:lsdException w:name="List Bullet 5" w:semiHidden="1" w:unhideWhenUsed="1"/>
+    <w:lsdException w:name="List Number 3" w:semiHidden="1" w:unhideWhenUsed="1"/>
+    <w:lsdException w:name="List Number 4" w:semiHidden="1" w:unhideWhenUsed="1"/>
+    <w:lsdException w:name="Closing" w:semiHidden="1" w:unhideWhenUsed="1"/>
+    <w:lsdException w:name="Signature" w:semiHidden="1" w:unhideWhenUsed="1"/>
+    <w:lsdException w:name="Default Paragraph Font" w:semiHidden="1" w:unhideWhenUsed="1"/>
+    <w:lsdException w:name="Body Text" w:semiHidden="1" w:unhideWhenUsed="1"/>
+    <w:lsdException w:name="Body Text Indent" w:semiHidden="1" w:unhideWhenUsed="1"/>
+    <w:lsdException w:name="List Continue" w:semiHidden="1" w:unhideWhenUsed="1"/>
+    <w:lsdException w:name="List Continue 2" w:semiHidden="1" w:unhideWhenUsed="1"/>
+    <w:lsdException w:name="List Continue 3" w:semiHidden="1" w:unhideWhenUsed="1"/>
+    <w:lsdException w:name="List Continue 4" w:semiHidden="1" w:unhideWhenUsed="1"/>
+    <w:lsdException w:name="List Continue 5" w:semiHidden="1" w:unhideWhenUsed="1"/>
+    <w:lsdException w:name="Message Header" w:semiHidden="1" w:unhideWhenUsed="1"/>
+    <w:lsdException w:name="Salutation" w:semiHidden="1" w:unhideWhenUsed="1"/>
+    <w:lsdException w:name="Date" w:semiHidden="1" w:unhideWhenUsed="1"/>
+    <w:lsdException w:name="Body Text First Indent" w:semiHidden="1" w:unhideWhenUsed="1"/>
+    <w:lsdException w:name="Body Text First Indent 2" w:semiHidden="1" w:unhideWhenUsed="1"/>
+    <w:lsdException w:name="Note Heading" w:semiHidden="1" w:unhideWhenUsed="1"/>
+    <w:lsdException w:name="Body Text 2" w:semiHidden="1" w:unhideWhenUsed="1"/>
+    <w:lsdException w:name="Body Text 3" w:semiHidden="1" w:unhideWhenUsed="1"/>
+    <w:lsdException w:name="Body Text Indent 2" w:semiHidden="1" w:unhideWhenUsed="1"/>
+    <w:lsdException w:name="Document Map" w:semiHidden="1" w:unhideWhenUsed="1"/>
+    <w:lsdException w:name="Plain Text" w:semiHidden="1" w:unhideWhenUsed="1"/>
+    <w:lsdException w:name="E-mail Signature" w:semiHidden="1" w:unhideWhenUsed="1"/>
+    <w:lsdException w:name="HTML Top of Form" w:semiHidden="1" w:unhideWhenUsed="1"/>
+    <w:lsdException w:name="HTML Bottom of Form" w:semiHidden="1" w:unhideWhenUsed="1"/>
+    <w:lsdException w:name="Normal (Web)" w:semiHidden="1" w:unhideWhenUsed="1"/>
+    <w:lsdException w:name="HTML Acronym" w:semiHidden="1" w:unhideWhenUsed="1"/>
+    <w:lsdException w:name="HTML Address" w:semiHidden="1" w:unhideWhenUsed="1"/>
+    <w:lsdException w:name="HTML Cite" w:semiHidden="1" w:unhideWhenUsed="1"/>
+    <w:lsdException w:name="HTML Code" w:semiHidden="1" w:unhideWhenUsed="1"/>
+    <w:lsdException w:name="HTML Definition" w:semiHidden="1" w:unhideWhenUsed="1"/>
+    <w:lsdException w:name="HTML Keyboard" w:semiHidden="1" w:unhideWhenUsed="1"/>
+    <w:lsdException w:name="HTML Preformatted" w:semiHidden="1" w:unhideWhenUsed="1"/>
+    <w:lsdException w:name="HTML Sample" w:semiHidden="1" w:unhideWhenUsed="1"/>
+    <w:lsdException w:name="HTML Typewriter" w:semiHidden="1" w:unhideWhenUsed="1"/>
+    <w:lsdException w:name="HTML Variable" w:semiHidden="1" w:unhideWhenUsed="1"/>
+    <w:lsdException w:name="Normal Table" w:semiHidden="1" w:unhideWhenUsed="1"/>
+    <w:lsdException w:name="annotation subject" w:semiHidden="1" w:unhideWhenUsed="1"/>
+    <w:lsdException w:name="No List" w:semiHidden="1" w:unhideWhenUsed="1"/>
+    <w:lsdException w:name="Outline List 1" w:semiHidden="1" w:unhideWhenUsed="1"/>
+    <w:lsdException w:name="Outline List 2" w:semiHidden="1" w:unhideWhenUsed="1"/>
+    <w:lsdException w:name="Outline List 3" w:semiHidden="1" w:unhideWhenUsed="1"/>
+    <w:lsdException w:name="Table Simple 1" w:semiHidden="1" w:unhideWhenUsed="1"/>
+    <w:lsdException w:name="Table Simple 2" w:semiHidden="1" w:unhideWhenUsed="1"/>
+    <w:lsdException w:name="Table Simple 3" w:semiHidden="1" w:unhideWhenUsed="1"/>
+    <w:lsdException w:name="Table Classic 1" w:semiHidden="1" w:unhideWhenUsed="1"/>
+    <w:lsdException w:name="Table Classic 2" w:semiHidden="1" w:unhideWhenUsed="1"/>
+    <w:lsdException w:name="Table Classic 3" w:semiHidden="1" w:unhideWhenUsed="1"/>
+    <w:lsdException w:name="Table Classic 4" w:semiHidden="1" w:unhideWhenUsed="1"/>
+    <w:lsdException w:name="Table Colorful 1" w:semiHidden="1" w:unhideWhenUsed="1"/>
+    <w:lsdException w:name="Table Colorful 2" w:semiHidden="1" w:unhideWhenUsed="1"/>
+    <w:lsdException w:name="Table Colorful 3" w:semiHidden="1" w:unhideWhenUsed="1"/>
+    <w:lsdException w:name="Table Columns 1" w:semiHidden="1" w:unhideWhenUsed="1"/>
+    <w:lsdException w:name="Table Columns 2" w:semiHidden="1" w:unhideWhenUsed="1"/>
+    <w:lsdException w:name="Table Columns 3" w:semiHidden="1" w:unhideWhenUsed="1"/>
+    <w:lsdException w:name="Table Columns 4" w:semiHidden="1" w:unhideWhenUsed="1"/>
+    <w:lsdException w:name="Table Columns 5" w:semiHidden="1" w:unhideWhenUsed="1"/>
+    <w:lsdException w:name="Table Grid 1" w:semiHidden="1" w:unhideWhenUsed="1"/>
+    <w:lsdException w:name="Table Grid 2" w:semiHidden="1" w:unhideWhenUsed="1"/>
+    <w:lsdException w:name="Table Grid 3" w:semiHidden="1" w:unhideWhenUsed="1"/>
+    <w:lsdException w:name="Table Grid 4" w:semiHidden="1" w:unhideWhenUsed="1"/>
+    <w:lsdException w:name="Table Grid 5" w:semiHidden="1" w:unhideWhenUsed="1"/>
+    <w:lsdException w:name="Table Grid 6" w:semiHidden="1" w:unhideWhenUsed="1"/>
+    <w:lsdException w:name="Table Grid 7" w:semiHidden="1" w:unhideWhenUsed="1"/>
+    <w:lsdException w:name="Table Grid 8" w:semiHidden="1" w:unhideWhenUsed="1"/>
+    <w:lsdException w:name="Table List 1" w:semiHidden="1" w:unhideWhenUsed="1"/>
+    <w:lsdException w:name="Table List 2" w:semiHidden="1" w:unhideWhenUsed="1"/>
+    <w:lsdException w:name="Table List 3" w:semiHidden="1" w:unhideWhenUsed="1"/>
+    <w:lsdException w:name="Table List 4" w:semiHidden="1" w:unhideWhenUsed="1"/>
+    <w:lsdException w:name="Table List 5" w:semiHidden="1" w:unhideWhenUsed="1"/>
+    <w:lsdException w:name="Table List 6" w:semiHidden="1" w:unhideWhenUsed="1"/>
+    <w:lsdException w:name="Table List 7" w:semiHidden="1" w:unhideWhenUsed="1"/>
+    <w:lsdException w:name="Table List 8" w:semiHidden="1" w:unhideWhenUsed="1"/>
+    <w:lsdException w:name="Table 3D effects 1" w:semiHidden="1" w:unhideWhenUsed="1"/>
+    <w:lsdException w:name="Table 3D effects 2" w:semiHidden="1" w:unhideWhenUsed="1"/>
+    <w:lsdException w:name="Table 3D effects 3" w:semiHidden="1" w:unhideWhenUsed="1"/>
+    <w:lsdException w:name="Table Contemporary" w:semiHidden="1" w:unhideWhenUsed="1"/>
+    <w:lsdException w:name="Table Elegant" w:semiHidden="1" w:unhideWhenUsed="1"/>
+    <w:lsdException w:name="Table Professional" w:semiHidden="1" w:unhideWhenUsed="1"/>
+    <w:lsdException w:name="Table Subtle 1" w:semiHidden="1" w:unhideWhenUsed="1"/>
+    <w:lsdException w:name="Table Subtle 2" w:semiHidden="1" w:unhideWhenUsed="1"/>
+    <w:lsdException w:name="Table Web 1" w:semiHidden="1" w:unhideWhenUsed="1"/>
+    <w:lsdException w:name="Table Web 2" w:semiHidden="1" w:unhideWhenUsed="1"/>
+    <w:lsdException w:name="Table Web 3" w:semiHidden="1" w:unhideWhenUsed="1"/>
+    <w:lsdException w:name="Balloon Text" w:semiHidden="1" w:unhideWhenUsed="1"/>
+    <w:lsdException w:name="Table Theme" w:semiHidden="1" w:unhideWhenUsed="1"/>
+    <w:lsdException w:name="Placeholder Text" w:semiHidden="1"/>
+    <w:lsdException w:name="Light Shading"/>
+    <w:lsdException w:name="Light List"/>
+    <w:lsdException w:name="Light Grid"/>
+    <w:lsdException w:name="Medium Shading 1"/>
+    <w:lsdException w:name="Medium Shading 2"/>
+    <w:lsdException w:name="Medium List 1"/>
+    <w:lsdException w:name="Medium List 2"/>
+    <w:lsdException w:name="Light Shading Accent 1"/>
+    <w:lsdException w:name="Light List Accent 1"/>
+    <w:lsdException w:name="Light Grid Accent 1"/>
+    <w:lsdException w:name="Medium Shading 1 Accent 1"/>
+    <w:lsdException w:name="Medium Shading 2 Accent 1"/>
+    <w:lsdException w:name="Medium List 1 Accent 1"/>
+    <w:lsdException w:name="Revision" w:semiHidden="1"/>
+    <w:lsdException w:name="Medium List 2 Accent 1"/>
+    <w:lsdException w:name="Medium Grid 1 Accent 1"/>
+    <w:lsdException w:name="Medium Grid 2 Accent 1"/>
+    <w:lsdException w:name="Medium Grid 3 Accent 1"/>
+    <w:lsdException w:name="Dark List Accent 1"/>
+    <w:lsdException w:name="Colorful Shading Accent 1"/>
+    <w:lsdException w:name="Colorful List Accent 1"/>
+    <w:lsdException w:name="Colorful Grid Accent 1"/>
+    <w:lsdException w:name="Light Shading Accent 2"/>
+    <w:lsdException w:name="Light List Accent 2"/>
+    <w:lsdException w:name="Light Grid Accent 2"/>
+    <w:lsdException w:name="Medium Shading 1 Accent 2"/>
+    <w:lsdException w:name="Medium Shading 2 Accent 2"/>
+    <w:lsdException w:name="Medium List 1 Accent 2"/>
+    <w:lsdException w:name="Medium List 2 Accent 2"/>
+    <w:lsdException w:name="Medium Grid 1 Accent 2"/>
+    <w:lsdException w:name="Medium Grid 2 Accent 2"/>
+    <w:lsdException w:name="Medium Grid 3 Accent 2"/>
+    <w:lsdException w:name="Dark List Accent 2"/>
+    <w:lsdException w:name="Colorful Shading Accent 2"/>
+    <w:lsdException w:name="Colorful List Accent 2"/>
+    <w:lsdException w:name="Colorful Grid Accent 2"/>
+    <w:lsdException w:name="Light Shading Accent 3"/>
+    <w:lsdException w:name="Light List Accent 3"/>
+    <w:lsdException w:name="Light Grid Accent 3"/>
+    <w:lsdException w:name="Medium Shading 1 Accent 3"/>
+    <w:lsdException w:name="Medium Shading 2 Accent 3"/>
+    <w:lsdException w:name="Medium List 1 Accent 3"/>
+    <w:lsdException w:name="Medium List 2 Accent 3"/>
+    <w:lsdException w:name="Medium Grid 1 Accent 3"/>
+    <w:lsdException w:name="Medium Grid 2 Accent 3"/>
+    <w:lsdException w:name="Medium Grid 3 Accent 3"/>
+    <w:lsdException w:name="Dark List Accent 3"/>
+    <w:lsdException w:name="Colorful Shading Accent 3"/>
+    <w:lsdException w:name="Colorful List Accent 3"/>
+    <w:lsdException w:name="Colorful Grid Accent 3"/>
+    <w:lsdException w:name="Light Shading Accent 4"/>
+    <w:lsdException w:name="Light List Accent 4"/>
+    <w:lsdException w:name="Light Grid Accent 4"/>
+    <w:lsdException w:name="Medium Shading 1 Accent 4"/>
+    <w:lsdException w:name="Medium Shading 2 Accent 4"/>
+    <w:lsdException w:name="Medium List 1 Accent 4"/>
+    <w:lsdException w:name="Medium List 2 Accent 4"/>
+    <w:lsdException w:name="Medium Grid 1 Accent 4"/>
+    <w:lsdException w:name="Medium Grid 2 Accent 4"/>
+    <w:lsdException w:name="Medium Grid 3 Accent 4"/>
+    <w:lsdException w:name="Dark List Accent 4"/>
+    <w:lsdException w:name="Colorful Shading Accent 4"/>
+    <w:lsdException w:name="Colorful List Accent 4"/>
+    <w:lsdException w:name="Colorful Grid Accent 4"/>
+    <w:lsdException w:name="Light Shading Accent 5"/>
+    <w:lsdException w:name="Light List Accent 5"/>
+    <w:lsdException w:name="Light Grid Accent 5"/>
+    <w:lsdException w:name="Medium Shading 1 Accent 5"/>
+    <w:lsdException w:name="Medium Shading 2 Accent 5"/>
+    <w:lsdException w:name="Medium List 1 Accent 5"/>
+    <w:lsdException w:name="Medium List 2 Accent 5"/>
+    <w:lsdException w:name="Medium Grid 1 Accent 5"/>
+    <w:lsdException w:name="Medium Grid 2 Accent 5"/>
+    <w:lsdException w:name="Medium Grid 3 Accent 5"/>
+    <w:lsdException w:name="Dark List Accent 5"/>
+    <w:lsdException w:name="Colorful Shading Accent 5"/>
+    <w:lsdException w:name="Colorful List Accent 5"/>
+    <w:lsdException w:name="Colorful Grid Accent 5"/>
+    <w:lsdException w:name="Light Shading Accent 6"/>
+    <w:lsdException w:name="Light List Accent 6"/>
+    <w:lsdException w:name="Light Grid Accent 6"/>
+    <w:lsdException w:name="Medium Shading 1 Accent 6"/>
+    <w:lsdException w:name="Medium Shading 2 Accent 6"/>
+    <w:lsdException w:name="Medium List 1 Accent 6"/>
+    <w:lsdException w:name="Medium List 2 Accent 6"/>
+    <w:lsdException w:name="Medium Grid 1 Accent 6"/>
+    <w:lsdException w:name="Medium Grid 2 Accent 6"/>
+    <w:lsdException w:name="Medium Grid 3 Accent 6"/>
+    <w:lsdException w:name="Dark List Accent 6"/>
+    <w:lsdException w:name="Colorful Shading Accent 6"/>
+    <w:lsdException w:name="Colorful List Accent 6"/>
+    <w:lsdException w:name="Colorful Grid Accent 6"/>
+    <w:lsdException w:name="Bibliography" w:semiHidden="1" w:unhideWhenUsed="1"/>
+    <w:lsdException w:name="TOC Heading" w:semiHidden="1" w:unhideWhenUsed="1"/>
+    <w:lsdException w:name="Grid Table 4" w:uiPriority="49"/>
+    <w:lsdException w:name="Grid Table 5 Dark" w:uiPriority="50"/>
+    <w:lsdException w:name="Grid Table 6 Colorful" w:uiPriority="51"/>
+    <w:lsdException w:name="Grid Table 7 Colorful" w:uiPriority="52"/>
+    <w:lsdException w:name="Grid Table 1 Light Accent 1" w:uiPriority="46"/>
+    <w:lsdException w:name="Grid Table 2 Accent 1" w:uiPriority="47"/>
+    <w:lsdException w:name="Grid Table 3 Accent 1" w:uiPriority="48"/>
+    <w:lsdException w:name="Grid Table 4 Accent 1" w:uiPriority="49"/>
+    <w:lsdException w:name="Grid Table 5 Dark Accent 1" w:uiPriority="50"/>
+    <w:lsdException w:name="Grid Table 6 Colorful Accent 1" w:uiPriority="51"/>
+    <w:lsdException w:name="Grid Table 7 Colorful Accent 1" w:uiPriority="52"/>
+    <w:lsdException w:name="Grid Table 1 Light Accent 2" w:uiPriority="46"/>
+    <w:lsdException w:name="Grid Table 2 Accent 2" w:uiPriority="47"/>
+    <w:lsdException w:name="Grid Table 3 Accent 2" w:uiPriority="48"/>
+    <w:lsdException w:name="Grid Table 4 Accent 2" w:uiPriority="49"/>
+    <w:lsdException w:name="Grid Table 5 Dark Accent 2" w:uiPriority="50"/>
+    <w:lsdException w:name="Grid Table 6 Colorful Accent 2" w:uiPriority="51"/>
+    <w:lsdException w:name="Grid Table 7 Colorful Accent 2" w:uiPriority="52"/>
+    <w:lsdException w:name="Grid Table 1 Light Accent 3" w:uiPriority="46"/>
+    <w:lsdException w:name="Grid Table 2 Accent 3" w:uiPriority="47"/>
+    <w:lsdException w:name="Grid Table 3 Accent 3" w:uiPriority="48"/>
+    <w:lsdException w:name="Grid Table 4 Accent 3" w:uiPriority="49"/>
+    <w:lsdException w:name="Grid Table 5 Dark Accent 3" w:uiPriority="50"/>
+    <w:lsdException w:name="Grid Table 6 Colorful Accent 3" w:uiPriority="51"/>
+    <w:lsdException w:name="Grid Table 7 Colorful Accent 3" w:uiPriority="52"/>
+    <w:lsdException w:name="Grid Table 1 Light Accent 4" w:uiPriority="46"/>
+    <w:lsdException w:name="Grid Table 2 Accent 4" w:uiPriority="47"/>
+    <w:lsdException w:name="Grid Table 3 Accent 4" w:uiPriority="48"/>
+    <w:lsdException w:name="Grid Table 4 Accent 4" w:uiPriority="49"/>
+    <w:lsdException w:name="Grid Table 5 Dark Accent 4" w:uiPriority="50"/>
+    <w:lsdException w:name="Grid Table 6 Colorful Accent 4" w:uiPriority="51"/>
+    <w:lsdException w:name="Grid Table 7 Colorful Accent 4" w:uiPriority="52"/>
+    <w:lsdException w:name="Grid Table 1 Light Accent 5" w:uiPriority="46"/>
+    <w:lsdException w:name="Grid Table 2 Accent 5" w:uiPriority="47"/>
+    <w:lsdException w:name="Grid Table 3 Accent 5" w:uiPriority="48"/>
+    <w:lsdException w:name="Grid Table 4 Accent 5" w:uiPriority="49"/>
+    <w:lsdException w:name="Grid Table 5 Dark Accent 5" w:uiPriority="50"/>
+    <w:lsdException w:name="Grid Table 6 Colorful Accent 5" w:uiPriority="51"/>
+    <w:lsdException w:name="Grid Table 7 Colorful Accent 5" w:uiPriority="52"/>
+    <w:lsdException w:name="Grid Table 1 Light Accent 6" w:uiPriority="46"/>
+    <w:lsdException w:name="Grid Table 2 Accent 6" w:uiPriority="47"/>
+    <w:lsdException w:name="Grid Table 3 Accent 6" w:uiPriority="48"/>
+    <w:lsdException w:name="Grid Table 4 Accent 6" w:uiPriority="49"/>
+    <w:lsdException w:name="Grid Table 5 Dark Accent 6" w:uiPriority="50"/>
+    <w:lsdException w:name="Grid Table 6 Colorful Accent 6" w:uiPriority="51"/>
+    <w:lsdException w:name="Grid Table 7 Colorful Accent 6" w:uiPriority="52"/>
+    <w:lsdException w:name="List Table 1 Light" w:uiPriority="46"/>
+    <w:lsdException w:name="List Table 2" w:uiPriority="47"/>
+    <w:lsdException w:name="List Table 3" w:uiPriority="48"/>
+    <w:lsdException w:name="List Table 4" w:uiPriority="49"/>
+    <w:lsdException w:name="List Table 5 Dark" w:uiPriority="50"/>
+    <w:lsdException w:name="List Table 6 Colorful" w:uiPriority="51"/>
+    <w:lsdException w:name="List Table 7 Colorful" w:uiPriority="52"/>
+    <w:lsdException w:name="List Table 1 Light Accent 1" w:uiPriority="46"/>
+    <w:lsdException w:name="List Table 2 Accent 1" w:uiPriority="47"/>
+    <w:lsdException w:name="List Table 3 Accent 1" w:uiPriority="48"/>
+    <w:lsdException w:name="List Table 4 Accent 1" w:uiPriority="49"/>
+    <w:lsdException w:name="List Table 5 Dark Accent 1" w:uiPriority="50"/>
+    <w:lsdException w:name="List Table 6 Colorful Accent 1" w:uiPriority="51"/>
+    <w:lsdException w:name="List Table 7 Colorful Accent 1" w:uiPriority="52"/>
+    <w:lsdException w:name="List Table 1 Light Accent 2" w:uiPriority="46"/>
+    <w:lsdException w:name="List Table 2 Accent 2" w:uiPriority="47"/>
+    <w:lsdException w:name="List Table 3 Accent 2" w:uiPriority="48"/>
+    <w:lsdException w:name="List Table 4 Accent 2" w:uiPriority="49"/>
+    <w:lsdException w:name="List Table 5 Dark Accent 2" w:uiPriority="50"/>
+    <w:lsdException w:name="List Table 6 Colorful Accent 2" w:uiPriority="51"/>
+    <w:lsdException w:name="List Table 7 Colorful Accent 2" w:uiPriority="52"/>
+    <w:lsdException w:name="List Table 1 Light Accent 3" w:uiPriority="46"/>
+    <w:lsdException w:name="List Table 2 Accent 3" w:uiPriority="47"/>
+    <w:lsdException w:name="List Table 3 Accent 3" w:uiPriority="48"/>
+    <w:lsdException w:name="List Table 4 Accent 3" w:uiPriority="49"/>
+    <w:lsdException w:name="List Table 5 Dark Accent 3" w:uiPriority="50"/>
+    <w:lsdException w:name="List Table 6 Colorful Accent 3" w:uiPriority="51"/>
+    <w:lsdException w:name="List Table 7 Colorful Accent 3" w:uiPriority="52"/>
+    <w:lsdException w:name="List Table 1 Light Accent 4" w:uiPriority="46"/>
+    <w:lsdException w:name="List Table 2 Accent 4" w:uiPriority="47"/>
+    <w:lsdException w:name="List Table 3 Accent 4" w:uiPriority="48"/>
+    <w:lsdException w:name="List Table 4 Accent 4" w:uiPriority="49"/>
+    <w:lsdException w:name="List Table 5 Dark Accent 4" w:uiPriority="50"/>
+    <w:lsdException w:name="List Table 6 Colorful Accent 4" w:uiPriority="51"/>
+    <w:lsdException w:name="List Table 7 Colorful Accent 4" w:uiPriority="52"/>
+    <w:lsdException w:name="List Table 1 Light Accent 5" w:uiPriority="46"/>
+    <w:lsdException w:name="List Table 2 Accent 5" w:uiPriority="47"/>
+    <w:lsdException w:name="List Table 3 Accent 5" w:uiPriority="48"/>
+    <w:lsdException w:name="List Table 4 Accent 5" w:uiPriority="49"/>
+    <w:lsdException w:name="List Table 5 Dark Accent 5" w:uiPriority="50"/>
+    <w:lsdException w:name="List Table 6 Colorful Accent 5" w:uiPriority="51"/>
+    <w:lsdException w:name="List Table 7 Colorful Accent 5" w:uiPriority="52"/>
+    <w:lsdException w:name="List Table 1 Light Accent 6" w:uiPriority="46"/>
+    <w:lsdException w:name="List Table 2 Accent 6" w:uiPriority="47"/>
+    <w:lsdException w:name="List Table 3 Accent 6" w:uiPriority="48"/>
+    <w:lsdException w:name="List Table 4 Accent 6" w:uiPriority="49"/>
+    <w:lsdException w:name="List Table 5 Dark Accent 6" w:uiPriority="50"/>
+    <w:lsdException w:name="List Table 6 Colorful Accent 6" w:uiPriority="51"/>
+    <w:lsdException w:name="List Table 7 Colorful Accent 6" w:uiPriority="52"/>
+  </w:latentStyles>
   <w:style w:type="paragraph" w:default="1" w:styleId="Normal">
     <w:name w:val="Normal"/>
     <w:qFormat/>
   </w:style>
+  <w:style w:type="paragraph" w:styleId="Heading1">
+    <w:name w:val="heading 1"/>
+    <w:basedOn w:val="Normal"/>
+    <w:next w:val="BodyText"/>
+    <w:uiPriority w:val="9"/>
+    <w:qFormat/>
+    <w:pPr>
+      <w:keepNext/>
+      <w:keepLines/>
+      <w:spacing w:before="480" w:after="0"/>
+      <w:outlineLvl w:val="0"/>
+    </w:pPr>
+    <w:rPr>
+      <w:rFonts w:asciiTheme="majorHAnsi" w:eastAsiaTheme="majorEastAsia" w:hAnsiTheme="majorHAnsi" w:cstheme="majorBidi"/>
+      <w:b/>
+      <w:bCs/>
+      <w:color w:val="345A8A" w:themeColor="accent1" w:themeShade="B5"/>
+      <w:sz w:val="32"/>
+      <w:szCs w:val="32"/>
+    </w:rPr>
+  </w:style>
+  <w:style w:type="paragraph" w:styleId="Heading2">
+    <w:name w:val="heading 2"/>
+    <w:basedOn w:val="Normal"/>
+    <w:next w:val="BodyText"/>
+    <w:uiPriority w:val="9"/>
+    <w:unhideWhenUsed/>
+    <w:qFormat/>
+    <w:pPr>
+      <w:keepNext/>
+      <w:keepLines/>
+      <w:spacing w:before="200" w:after="0"/>
+      <w:outlineLvl w:val="1"/>
+    </w:pPr>
+    <w:rPr>
+      <w:rFonts w:asciiTheme="majorHAnsi" w:eastAsiaTheme="majorEastAsia" w:hAnsiTheme="majorHAnsi" w:cstheme="majorBidi"/>
+      <w:b/>
+      <w:bCs/>
+      <w:color w:val="4F81BD" w:themeColor="accent1"/>
+      <w:sz w:val="32"/>
+      <w:szCs w:val="32"/>
+    </w:rPr>
+  </w:style>
+  <w:style w:type="paragraph" w:styleId="Heading3">
+    <w:name w:val="heading 3"/>
+    <w:basedOn w:val="Normal"/>
+    <w:next w:val="BodyText"/>
+    <w:uiPriority w:val="9"/>
+    <w:unhideWhenUsed/>
+    <w:qFormat/>
+    <w:pPr>
+      <w:keepNext/>
+      <w:keepLines/>
+      <w:spacing w:before="200" w:after="0"/>
+      <w:outlineLvl w:val="2"/>
+    </w:pPr>
+    <w:rPr>
+      <w:rFonts w:asciiTheme="majorHAnsi" w:eastAsiaTheme="majorEastAsia" w:hAnsiTheme="majorHAnsi" w:cstheme="majorBidi"/>
+      <w:b/>
+      <w:bCs/>
+      <w:color w:val="4F81BD" w:themeColor="accent1"/>
+      <w:sz w:val="28"/>
+      <w:szCs w:val="28"/>
+    </w:rPr>
+  </w:style>
+  <w:style w:type="paragraph" w:styleId="Heading4">
+    <w:name w:val="heading 4"/>
+    <w:basedOn w:val="Normal"/>
+    <w:next w:val="BodyText"/>
+    <w:uiPriority w:val="9"/>
+    <w:unhideWhenUsed/>
+    <w:qFormat/>
+    <w:pPr>
+      <w:keepNext/>
+      <w:keepLines/>
+      <w:spacing w:before="200" w:after="0"/>
+      <w:outlineLvl w:val="3"/>
+    </w:pPr>
+    <w:rPr>
+      <w:rFonts w:asciiTheme="majorHAnsi" w:eastAsiaTheme="majorEastAsia" w:hAnsiTheme="majorHAnsi" w:cstheme="majorBidi"/>
+      <w:b/>
+      <w:bCs/>
+      <w:color w:val="4F81BD" w:themeColor="accent1"/>
+    </w:rPr>
+  </w:style>
+  <w:style w:type="paragraph" w:styleId="Heading5">
+    <w:name w:val="heading 5"/>
+    <w:basedOn w:val="Normal"/>
+    <w:next w:val="BodyText"/>
+    <w:uiPriority w:val="9"/>
+    <w:unhideWhenUsed/>
+    <w:qFormat/>
+    <w:pPr>
+      <w:keepNext/>
+      <w:keepLines/>
+      <w:spacing w:before="200" w:after="0"/>
+      <w:outlineLvl w:val="4"/>
+    </w:pPr>
+    <w:rPr>
+      <w:rFonts w:asciiTheme="majorHAnsi" w:eastAsiaTheme="majorEastAsia" w:hAnsiTheme="majorHAnsi" w:cstheme="majorBidi"/>
+      <w:i/>
+      <w:iCs/>
+      <w:color w:val="4F81BD" w:themeColor="accent1"/>
+    </w:rPr>
+  </w:style>
+  <w:style w:type="paragraph" w:styleId="Heading6">
+    <w:name w:val="heading 6"/>
+    <w:basedOn w:val="Normal"/>
+    <w:next w:val="BodyText"/>
+    <w:uiPriority w:val="9"/>
+    <w:unhideWhenUsed/>
+    <w:qFormat/>
+    <w:pPr>
+      <w:keepNext/>
+      <w:keepLines/>
+      <w:spacing w:before="200" w:after="0"/>
+      <w:outlineLvl w:val="5"/>
+    </w:pPr>
+    <w:rPr>
+      <w:rFonts w:asciiTheme="majorHAnsi" w:eastAsiaTheme="majorEastAsia" w:hAnsiTheme="majorHAnsi" w:cstheme="majorBidi"/>
+      <w:color w:val="4F81BD" w:themeColor="accent1"/>
+    </w:rPr>
+  </w:style>
+  <w:style w:type="character" w:default="1" w:styleId="DefaultParagraphFont">
+    <w:name w:val="Default Paragraph Font"/>
+    <w:uiPriority w:val="1"/>
+    <w:semiHidden/>
+    <w:unhideWhenUsed/>
+  </w:style>
+  <w:style w:type="table" w:default="1" w:styleId="TableNormal">
+    <w:name w:val="Normal Table"/>
+    <w:uiPriority w:val="99"/>
+    <w:semiHidden/>
+    <w:unhideWhenUsed/>
+    <w:tblPr>
+      <w:tblInd w:w="0" w:type="dxa"/>
+      <w:tblCellMar>
+        <w:top w:w="0" w:type="dxa"/>
+        <w:left w:w="108" w:type="dxa"/>
+        <w:bottom w:w="0" w:type="dxa"/>
+        <w:right w:w="108" w:type="dxa"/>
+      </w:tblCellMar>
+    </w:tblPr>
+  </w:style>
+  <w:style w:type="numbering" w:default="1" w:styleId="NoList">
+    <w:name w:val="No List"/>
+    <w:uiPriority w:val="99"/>
+    <w:semiHidden/>
+    <w:unhideWhenUsed/>
+  </w:style>
   <w:style w:type="paragraph" w:styleId="BodyText">
     <w:name w:val="Body Text"/>
     <w:basedOn w:val="Normal"/>
-    <w:link w:val="BodyTextChar"/>
+    <w:qFormat/>
     <w:pPr>
       <w:spacing w:before="180" w:after="180"/>
     </w:pPr>
-    <w:qFormat/>
   </w:style>
   <w:style w:type="paragraph" w:customStyle="1" w:styleId="FirstParagraph">
     <w:name w:val="First Paragraph"/>
@@ -681,10 +1100,7 @@
     <w:next w:val="BodyText"/>
     <w:qFormat/>
     <w:pPr>
-      <w:keepNext/>
-      <w:keepLines/>
-      <w:spacing w:before="240" w:after="240"/>
-      <w:jc w:val="center"/>
+      <w:spacing w:before="240"/>
     </w:pPr>
     <w:rPr>
       <w:sz w:val="30"/>
@@ -729,139 +1145,7 @@
   <w:style w:type="paragraph" w:styleId="Bibliography">
     <w:name w:val="Bibliography"/>
     <w:basedOn w:val="Normal"/>
-    <w:next w:val="Bibliography"/>
     <w:qFormat/>
-    <w:pPr/>
-    <w:rPr/>
-  </w:style>
-  <w:style w:type="paragraph" w:styleId="Heading1">
-    <w:name w:val="Heading 1"/>
-    <w:basedOn w:val="Normal"/>
-    <w:next w:val="BodyText"/>
-    <w:uiPriority w:val="9"/>
-    <w:qFormat/>
-    <w:pPr>
-      <w:keepNext/>
-      <w:keepLines/>
-      <w:spacing w:before="480" w:after="0"/>
-      <w:outlineLvl w:val="0"/>
-    </w:pPr>
-    <w:rPr>
-      <w:rFonts w:asciiTheme="majorHAnsi" w:eastAsiaTheme="majorEastAsia" w:hAnsiTheme="majorHAnsi" w:cstheme="majorBidi"/>
-      <w:b/>
-      <w:bCs/>
-      <w:color w:val="345A8A" w:themeColor="accent1" w:themeShade="B5"/>
-      <w:sz w:val="32"/>
-      <w:szCs w:val="32"/>
-    </w:rPr>
-  </w:style>
-  <w:style w:type="paragraph" w:styleId="Heading2">
-    <w:name w:val="Heading 2"/>
-    <w:basedOn w:val="Normal"/>
-    <w:next w:val="BodyText"/>
-    <w:uiPriority w:val="9"/>
-    <w:unhideWhenUsed/>
-    <w:qFormat/>
-    <w:pPr>
-      <w:keepNext/>
-      <w:keepLines/>
-      <w:spacing w:before="200" w:after="0"/>
-      <w:outlineLvl w:val="1"/>
-    </w:pPr>
-    <w:rPr>
-      <w:rFonts w:asciiTheme="majorHAnsi" w:eastAsiaTheme="majorEastAsia" w:hAnsiTheme="majorHAnsi" w:cstheme="majorBidi"/>
-      <w:b/>
-      <w:bCs/>
-      <w:color w:val="4F81BD" w:themeColor="accent1"/>
-      <w:sz w:val="32"/>
-      <w:szCs w:val="32"/>
-    </w:rPr>
-  </w:style>
-  <w:style w:type="paragraph" w:styleId="Heading3">
-    <w:name w:val="Heading 3"/>
-    <w:basedOn w:val="Normal"/>
-    <w:next w:val="BodyText"/>
-    <w:uiPriority w:val="9"/>
-    <w:unhideWhenUsed/>
-    <w:qFormat/>
-    <w:pPr>
-      <w:keepNext/>
-      <w:keepLines/>
-      <w:spacing w:before="200" w:after="0"/>
-      <w:outlineLvl w:val="2"/>
-    </w:pPr>
-    <w:rPr>
-      <w:rFonts w:asciiTheme="majorHAnsi" w:eastAsiaTheme="majorEastAsia" w:hAnsiTheme="majorHAnsi" w:cstheme="majorBidi"/>
-      <w:b/>
-      <w:bCs/>
-      <w:color w:val="4F81BD" w:themeColor="accent1"/>
-      <w:sz w:val="28"/>
-      <w:szCs w:val="28"/>
-    </w:rPr>
-  </w:style>
-  <w:style w:type="paragraph" w:styleId="Heading4">
-    <w:name w:val="Heading 4"/>
-    <w:basedOn w:val="Normal"/>
-    <w:next w:val="BodyText"/>
-    <w:uiPriority w:val="9"/>
-    <w:unhideWhenUsed/>
-    <w:qFormat/>
-    <w:pPr>
-      <w:keepNext/>
-      <w:keepLines/>
-      <w:spacing w:before="200" w:after="0"/>
-      <w:outlineLvl w:val="3"/>
-    </w:pPr>
-    <w:rPr>
-      <w:rFonts w:asciiTheme="majorHAnsi" w:eastAsiaTheme="majorEastAsia" w:hAnsiTheme="majorHAnsi" w:cstheme="majorBidi"/>
-      <w:b/>
-      <w:bCs/>
-      <w:color w:val="4F81BD" w:themeColor="accent1"/>
-      <w:sz w:val="24"/>
-      <w:szCs w:val="24"/>
-    </w:rPr>
-  </w:style>
-  <w:style w:type="paragraph" w:styleId="Heading5">
-    <w:name w:val="Heading 5"/>
-    <w:basedOn w:val="Normal"/>
-    <w:next w:val="BodyText"/>
-    <w:uiPriority w:val="9"/>
-    <w:unhideWhenUsed/>
-    <w:qFormat/>
-    <w:pPr>
-      <w:keepNext/>
-      <w:keepLines/>
-      <w:spacing w:before="200" w:after="0"/>
-      <w:outlineLvl w:val="4"/>
-    </w:pPr>
-    <w:rPr>
-      <w:rFonts w:asciiTheme="majorHAnsi" w:eastAsiaTheme="majorEastAsia" w:hAnsiTheme="majorHAnsi" w:cstheme="majorBidi"/>
-      <w:i/>
-      <w:iCs/>
-      <w:color w:val="4F81BD" w:themeColor="accent1"/>
-      <w:sz w:val="24"/>
-      <w:szCs w:val="24"/>
-    </w:rPr>
-  </w:style>
-  <w:style w:type="paragraph" w:styleId="Heading6">
-    <w:name w:val="Heading 6"/>
-    <w:basedOn w:val="Normal"/>
-    <w:next w:val="BodyText"/>
-    <w:uiPriority w:val="9"/>
-    <w:unhideWhenUsed/>
-    <w:qFormat/>
-    <w:pPr>
-      <w:keepNext/>
-      <w:keepLines/>
-      <w:spacing w:before="200" w:after="0"/>
-      <w:outlineLvl w:val="5"/>
-    </w:pPr>
-    <w:rPr>
-      <w:rFonts w:asciiTheme="majorHAnsi" w:eastAsiaTheme="majorEastAsia" w:hAnsiTheme="majorHAnsi" w:cstheme="majorBidi"/>
-      <w:color w:val="4F81BD" w:themeColor="accent1"/>
-      <w:sz w:val="24"/>
-      <w:szCs w:val="24"/>
-    </w:rPr>
   </w:style>
   <w:style w:type="paragraph" w:styleId="BlockText">
     <w:name w:val="Block Text"/>
@@ -872,7 +1156,6 @@
     <w:qFormat/>
     <w:pPr>
       <w:spacing w:before="100" w:after="100"/>
-      <w:ind w:firstLine="0"/>
     </w:pPr>
     <w:rPr>
       <w:rFonts w:asciiTheme="majorHAnsi" w:eastAsiaTheme="majorEastAsia" w:hAnsiTheme="majorHAnsi" w:cstheme="majorBidi"/>
@@ -882,32 +1165,11 @@
     </w:rPr>
   </w:style>
   <w:style w:type="paragraph" w:styleId="FootnoteText">
-    <w:name w:val="Footnote Text"/>
+    <w:name w:val="footnote text"/>
     <w:basedOn w:val="Normal"/>
-    <w:next w:val="FootnoteText"/>
     <w:uiPriority w:val="9"/>
     <w:unhideWhenUsed/>
     <w:qFormat/>
-  </w:style>
-  <w:style w:type="character" w:default="1" w:styleId="DefaultParagraphFont">
-    <w:name w:val="Default Paragraph Font"/>
-    <w:semiHidden/>
-    <w:unhideWhenUsed/>
-  </w:style>
-  <w:style w:type="table" w:default="1" w:styleId="TableNormal">
-    <w:name w:val="Normal Table"/>
-    <w:semiHidden/>
-    <w:unhideWhenUsed/>
-    <w:qFormat/>
-    <w:tblPr>
-      <w:tblInd w:w="0" w:type="dxa"/>
-      <w:tblCellMar>
-        <w:top w:w="0" w:type="dxa"/>
-        <w:left w:w="108" w:type="dxa"/>
-        <w:bottom w:w="0" w:type="dxa"/>
-        <w:right w:w="108" w:type="dxa"/>
-      </w:tblCellMar>
-    </w:tblPr>
   </w:style>
   <w:style w:type="paragraph" w:customStyle="1" w:styleId="DefinitionTerm">
     <w:name w:val="Definition Term"/>
@@ -927,11 +1189,11 @@
     <w:basedOn w:val="Normal"/>
   </w:style>
   <w:style w:type="paragraph" w:styleId="Caption">
-    <w:name w:val="Caption"/>
+    <w:name w:val="caption"/>
     <w:basedOn w:val="Normal"/>
-    <w:link w:val="BodyTextChar"/>
+    <w:link w:val="CaptionChar"/>
     <w:pPr>
-      <w:spacing w:before="0" w:after="120"/>
+      <w:spacing w:after="120"/>
     </w:pPr>
     <w:rPr>
       <w:i/>
@@ -952,36 +1214,37 @@
     <w:name w:val="Figure"/>
     <w:basedOn w:val="Normal"/>
   </w:style>
-  <w:style w:type="paragraph" w:customStyle="1" w:styleId="FigureWithCaption">
+  <w:style w:type="paragraph" w:customStyle="1" w:styleId="FigurewithCaption">
     <w:name w:val="Figure with Caption"/>
     <w:basedOn w:val="Figure"/>
     <w:pPr>
       <w:keepNext/>
     </w:pPr>
   </w:style>
-  <w:style w:type="character" w:customStyle="1" w:styleId="BodyTextChar">
-    <w:name w:val="Body Text Char"/>
+  <w:style w:type="character" w:customStyle="1" w:styleId="CaptionChar">
+    <w:name w:val="Caption Char"/>
     <w:basedOn w:val="DefaultParagraphFont"/>
-    <w:link w:val="BodyText"/>
+    <w:link w:val="Caption"/>
   </w:style>
   <w:style w:type="character" w:customStyle="1" w:styleId="VerbatimChar">
     <w:name w:val="Verbatim Char"/>
-    <w:basedOn w:val="BodyTextChar"/>
+    <w:basedOn w:val="CaptionChar"/>
+    <w:link w:val="SourceCode"/>
     <w:rPr>
       <w:rFonts w:ascii="Consolas" w:hAnsi="Consolas"/>
       <w:sz w:val="22"/>
     </w:rPr>
   </w:style>
   <w:style w:type="character" w:styleId="FootnoteReference">
-    <w:name w:val="Footnote Reference"/>
-    <w:basedOn w:val="BodyTextChar"/>
+    <w:name w:val="footnote reference"/>
+    <w:basedOn w:val="CaptionChar"/>
     <w:rPr>
       <w:vertAlign w:val="superscript"/>
     </w:rPr>
   </w:style>
   <w:style w:type="character" w:styleId="Hyperlink">
     <w:name w:val="Hyperlink"/>
-    <w:basedOn w:val="BodyTextChar"/>
+    <w:basedOn w:val="CaptionChar"/>
     <w:rPr>
       <w:color w:val="4F81BD" w:themeColor="accent1"/>
     </w:rPr>
@@ -998,7 +1261,6 @@
       <w:outlineLvl w:val="9"/>
     </w:pPr>
     <w:rPr>
-      <w:rFonts w:asciiTheme="majorHAnsi" w:eastAsiaTheme="majorEastAsia" w:hAnsiTheme="majorHAnsi" w:cstheme="majorBidi"/>
       <w:b w:val="0"/>
       <w:bCs w:val="0"/>
       <w:color w:val="365F91" w:themeColor="accent1" w:themeShade="BF"/>
@@ -1009,267 +1271,329 @@
     <w:basedOn w:val="Normal"/>
     <w:link w:val="VerbatimChar"/>
     <w:pPr>
-      <w:wordWrap w:val="off"/>
-      <w:shd w:val="clear" w:fill="f8f8f8"/>
+      <w:shd w:val="clear" w:color="auto" w:fill="F8F8F8"/>
+      <w:wordWrap w:val="0"/>
     </w:pPr>
   </w:style>
   <w:style w:type="character" w:customStyle="1" w:styleId="KeywordTok">
     <w:name w:val="KeywordTok"/>
     <w:basedOn w:val="VerbatimChar"/>
     <w:rPr>
-      <w:color w:val="204a87"/>
-      <w:shd w:val="clear" w:fill="f8f8f8"/>
+      <w:rFonts w:ascii="Consolas" w:hAnsi="Consolas"/>
       <w:b/>
+      <w:color w:val="204A87"/>
+      <w:sz w:val="22"/>
+      <w:shd w:val="clear" w:color="auto" w:fill="F8F8F8"/>
     </w:rPr>
   </w:style>
   <w:style w:type="character" w:customStyle="1" w:styleId="DataTypeTok">
     <w:name w:val="DataTypeTok"/>
     <w:basedOn w:val="VerbatimChar"/>
     <w:rPr>
-      <w:color w:val="204a87"/>
-      <w:shd w:val="clear" w:fill="f8f8f8"/>
+      <w:rFonts w:ascii="Consolas" w:hAnsi="Consolas"/>
+      <w:color w:val="204A87"/>
+      <w:sz w:val="22"/>
+      <w:shd w:val="clear" w:color="auto" w:fill="F8F8F8"/>
     </w:rPr>
   </w:style>
   <w:style w:type="character" w:customStyle="1" w:styleId="DecValTok">
     <w:name w:val="DecValTok"/>
     <w:basedOn w:val="VerbatimChar"/>
     <w:rPr>
-      <w:color w:val="0000cf"/>
-      <w:shd w:val="clear" w:fill="f8f8f8"/>
+      <w:rFonts w:ascii="Consolas" w:hAnsi="Consolas"/>
+      <w:color w:val="0000CF"/>
+      <w:sz w:val="22"/>
+      <w:shd w:val="clear" w:color="auto" w:fill="F8F8F8"/>
     </w:rPr>
   </w:style>
   <w:style w:type="character" w:customStyle="1" w:styleId="BaseNTok">
     <w:name w:val="BaseNTok"/>
     <w:basedOn w:val="VerbatimChar"/>
     <w:rPr>
-      <w:color w:val="0000cf"/>
-      <w:shd w:val="clear" w:fill="f8f8f8"/>
+      <w:rFonts w:ascii="Consolas" w:hAnsi="Consolas"/>
+      <w:color w:val="0000CF"/>
+      <w:sz w:val="22"/>
+      <w:shd w:val="clear" w:color="auto" w:fill="F8F8F8"/>
     </w:rPr>
   </w:style>
   <w:style w:type="character" w:customStyle="1" w:styleId="FloatTok">
     <w:name w:val="FloatTok"/>
     <w:basedOn w:val="VerbatimChar"/>
     <w:rPr>
-      <w:color w:val="0000cf"/>
-      <w:shd w:val="clear" w:fill="f8f8f8"/>
+      <w:rFonts w:ascii="Consolas" w:hAnsi="Consolas"/>
+      <w:color w:val="0000CF"/>
+      <w:sz w:val="22"/>
+      <w:shd w:val="clear" w:color="auto" w:fill="F8F8F8"/>
     </w:rPr>
   </w:style>
   <w:style w:type="character" w:customStyle="1" w:styleId="ConstantTok">
     <w:name w:val="ConstantTok"/>
     <w:basedOn w:val="VerbatimChar"/>
     <w:rPr>
+      <w:rFonts w:ascii="Consolas" w:hAnsi="Consolas"/>
       <w:color w:val="000000"/>
-      <w:shd w:val="clear" w:fill="f8f8f8"/>
+      <w:sz w:val="22"/>
+      <w:shd w:val="clear" w:color="auto" w:fill="F8F8F8"/>
     </w:rPr>
   </w:style>
   <w:style w:type="character" w:customStyle="1" w:styleId="CharTok">
     <w:name w:val="CharTok"/>
     <w:basedOn w:val="VerbatimChar"/>
     <w:rPr>
-      <w:color w:val="4e9a06"/>
-      <w:shd w:val="clear" w:fill="f8f8f8"/>
+      <w:rFonts w:ascii="Consolas" w:hAnsi="Consolas"/>
+      <w:color w:val="4E9A06"/>
+      <w:sz w:val="22"/>
+      <w:shd w:val="clear" w:color="auto" w:fill="F8F8F8"/>
     </w:rPr>
   </w:style>
   <w:style w:type="character" w:customStyle="1" w:styleId="SpecialCharTok">
     <w:name w:val="SpecialCharTok"/>
     <w:basedOn w:val="VerbatimChar"/>
     <w:rPr>
+      <w:rFonts w:ascii="Consolas" w:hAnsi="Consolas"/>
       <w:color w:val="000000"/>
-      <w:shd w:val="clear" w:fill="f8f8f8"/>
+      <w:sz w:val="22"/>
+      <w:shd w:val="clear" w:color="auto" w:fill="F8F8F8"/>
     </w:rPr>
   </w:style>
   <w:style w:type="character" w:customStyle="1" w:styleId="StringTok">
     <w:name w:val="StringTok"/>
     <w:basedOn w:val="VerbatimChar"/>
     <w:rPr>
-      <w:color w:val="4e9a06"/>
-      <w:shd w:val="clear" w:fill="f8f8f8"/>
+      <w:rFonts w:ascii="Consolas" w:hAnsi="Consolas"/>
+      <w:color w:val="4E9A06"/>
+      <w:sz w:val="22"/>
+      <w:shd w:val="clear" w:color="auto" w:fill="F8F8F8"/>
     </w:rPr>
   </w:style>
   <w:style w:type="character" w:customStyle="1" w:styleId="VerbatimStringTok">
     <w:name w:val="VerbatimStringTok"/>
     <w:basedOn w:val="VerbatimChar"/>
     <w:rPr>
-      <w:color w:val="4e9a06"/>
-      <w:shd w:val="clear" w:fill="f8f8f8"/>
+      <w:rFonts w:ascii="Consolas" w:hAnsi="Consolas"/>
+      <w:color w:val="4E9A06"/>
+      <w:sz w:val="22"/>
+      <w:shd w:val="clear" w:color="auto" w:fill="F8F8F8"/>
     </w:rPr>
   </w:style>
   <w:style w:type="character" w:customStyle="1" w:styleId="SpecialStringTok">
     <w:name w:val="SpecialStringTok"/>
     <w:basedOn w:val="VerbatimChar"/>
     <w:rPr>
-      <w:color w:val="4e9a06"/>
-      <w:shd w:val="clear" w:fill="f8f8f8"/>
+      <w:rFonts w:ascii="Consolas" w:hAnsi="Consolas"/>
+      <w:color w:val="4E9A06"/>
+      <w:sz w:val="22"/>
+      <w:shd w:val="clear" w:color="auto" w:fill="F8F8F8"/>
     </w:rPr>
   </w:style>
   <w:style w:type="character" w:customStyle="1" w:styleId="ImportTok">
     <w:name w:val="ImportTok"/>
     <w:basedOn w:val="VerbatimChar"/>
     <w:rPr>
-      <w:shd w:val="clear" w:fill="f8f8f8"/>
+      <w:rFonts w:ascii="Consolas" w:hAnsi="Consolas"/>
+      <w:sz w:val="22"/>
+      <w:shd w:val="clear" w:color="auto" w:fill="F8F8F8"/>
     </w:rPr>
   </w:style>
   <w:style w:type="character" w:customStyle="1" w:styleId="CommentTok">
     <w:name w:val="CommentTok"/>
     <w:basedOn w:val="VerbatimChar"/>
     <w:rPr>
-      <w:color w:val="8f5902"/>
-      <w:shd w:val="clear" w:fill="f8f8f8"/>
+      <w:rFonts w:ascii="Consolas" w:hAnsi="Consolas"/>
       <w:i/>
+      <w:color w:val="8F5902"/>
+      <w:sz w:val="22"/>
+      <w:shd w:val="clear" w:color="auto" w:fill="F8F8F8"/>
     </w:rPr>
   </w:style>
   <w:style w:type="character" w:customStyle="1" w:styleId="DocumentationTok">
     <w:name w:val="DocumentationTok"/>
     <w:basedOn w:val="VerbatimChar"/>
     <w:rPr>
-      <w:color w:val="8f5902"/>
-      <w:shd w:val="clear" w:fill="f8f8f8"/>
+      <w:rFonts w:ascii="Consolas" w:hAnsi="Consolas"/>
       <w:b/>
       <w:i/>
+      <w:color w:val="8F5902"/>
+      <w:sz w:val="22"/>
+      <w:shd w:val="clear" w:color="auto" w:fill="F8F8F8"/>
     </w:rPr>
   </w:style>
   <w:style w:type="character" w:customStyle="1" w:styleId="AnnotationTok">
     <w:name w:val="AnnotationTok"/>
     <w:basedOn w:val="VerbatimChar"/>
     <w:rPr>
-      <w:color w:val="8f5902"/>
-      <w:shd w:val="clear" w:fill="f8f8f8"/>
+      <w:rFonts w:ascii="Consolas" w:hAnsi="Consolas"/>
       <w:b/>
       <w:i/>
+      <w:color w:val="8F5902"/>
+      <w:sz w:val="22"/>
+      <w:shd w:val="clear" w:color="auto" w:fill="F8F8F8"/>
     </w:rPr>
   </w:style>
   <w:style w:type="character" w:customStyle="1" w:styleId="CommentVarTok">
     <w:name w:val="CommentVarTok"/>
     <w:basedOn w:val="VerbatimChar"/>
     <w:rPr>
-      <w:color w:val="8f5902"/>
-      <w:shd w:val="clear" w:fill="f8f8f8"/>
+      <w:rFonts w:ascii="Consolas" w:hAnsi="Consolas"/>
       <w:b/>
       <w:i/>
+      <w:color w:val="8F5902"/>
+      <w:sz w:val="22"/>
+      <w:shd w:val="clear" w:color="auto" w:fill="F8F8F8"/>
     </w:rPr>
   </w:style>
   <w:style w:type="character" w:customStyle="1" w:styleId="OtherTok">
     <w:name w:val="OtherTok"/>
     <w:basedOn w:val="VerbatimChar"/>
     <w:rPr>
-      <w:color w:val="8f5902"/>
-      <w:shd w:val="clear" w:fill="f8f8f8"/>
+      <w:rFonts w:ascii="Consolas" w:hAnsi="Consolas"/>
+      <w:color w:val="8F5902"/>
+      <w:sz w:val="22"/>
+      <w:shd w:val="clear" w:color="auto" w:fill="F8F8F8"/>
     </w:rPr>
   </w:style>
   <w:style w:type="character" w:customStyle="1" w:styleId="FunctionTok">
     <w:name w:val="FunctionTok"/>
     <w:basedOn w:val="VerbatimChar"/>
     <w:rPr>
+      <w:rFonts w:ascii="Consolas" w:hAnsi="Consolas"/>
       <w:color w:val="000000"/>
-      <w:shd w:val="clear" w:fill="f8f8f8"/>
+      <w:sz w:val="22"/>
+      <w:shd w:val="clear" w:color="auto" w:fill="F8F8F8"/>
     </w:rPr>
   </w:style>
   <w:style w:type="character" w:customStyle="1" w:styleId="VariableTok">
     <w:name w:val="VariableTok"/>
     <w:basedOn w:val="VerbatimChar"/>
     <w:rPr>
+      <w:rFonts w:ascii="Consolas" w:hAnsi="Consolas"/>
       <w:color w:val="000000"/>
-      <w:shd w:val="clear" w:fill="f8f8f8"/>
+      <w:sz w:val="22"/>
+      <w:shd w:val="clear" w:color="auto" w:fill="F8F8F8"/>
     </w:rPr>
   </w:style>
   <w:style w:type="character" w:customStyle="1" w:styleId="ControlFlowTok">
     <w:name w:val="ControlFlowTok"/>
     <w:basedOn w:val="VerbatimChar"/>
     <w:rPr>
-      <w:color w:val="204a87"/>
-      <w:shd w:val="clear" w:fill="f8f8f8"/>
+      <w:rFonts w:ascii="Consolas" w:hAnsi="Consolas"/>
       <w:b/>
+      <w:color w:val="204A87"/>
+      <w:sz w:val="22"/>
+      <w:shd w:val="clear" w:color="auto" w:fill="F8F8F8"/>
     </w:rPr>
   </w:style>
   <w:style w:type="character" w:customStyle="1" w:styleId="OperatorTok">
     <w:name w:val="OperatorTok"/>
     <w:basedOn w:val="VerbatimChar"/>
     <w:rPr>
-      <w:color w:val="ce5c00"/>
-      <w:shd w:val="clear" w:fill="f8f8f8"/>
+      <w:rFonts w:ascii="Consolas" w:hAnsi="Consolas"/>
       <w:b/>
+      <w:color w:val="CE5C00"/>
+      <w:sz w:val="22"/>
+      <w:shd w:val="clear" w:color="auto" w:fill="F8F8F8"/>
     </w:rPr>
   </w:style>
   <w:style w:type="character" w:customStyle="1" w:styleId="BuiltInTok">
     <w:name w:val="BuiltInTok"/>
     <w:basedOn w:val="VerbatimChar"/>
     <w:rPr>
-      <w:shd w:val="clear" w:fill="f8f8f8"/>
+      <w:rFonts w:ascii="Consolas" w:hAnsi="Consolas"/>
+      <w:sz w:val="22"/>
+      <w:shd w:val="clear" w:color="auto" w:fill="F8F8F8"/>
     </w:rPr>
   </w:style>
   <w:style w:type="character" w:customStyle="1" w:styleId="ExtensionTok">
     <w:name w:val="ExtensionTok"/>
     <w:basedOn w:val="VerbatimChar"/>
     <w:rPr>
-      <w:shd w:val="clear" w:fill="f8f8f8"/>
+      <w:rFonts w:ascii="Consolas" w:hAnsi="Consolas"/>
+      <w:sz w:val="22"/>
+      <w:shd w:val="clear" w:color="auto" w:fill="F8F8F8"/>
     </w:rPr>
   </w:style>
   <w:style w:type="character" w:customStyle="1" w:styleId="PreprocessorTok">
     <w:name w:val="PreprocessorTok"/>
     <w:basedOn w:val="VerbatimChar"/>
     <w:rPr>
-      <w:color w:val="8f5902"/>
-      <w:shd w:val="clear" w:fill="f8f8f8"/>
+      <w:rFonts w:ascii="Consolas" w:hAnsi="Consolas"/>
       <w:i/>
+      <w:color w:val="8F5902"/>
+      <w:sz w:val="22"/>
+      <w:shd w:val="clear" w:color="auto" w:fill="F8F8F8"/>
     </w:rPr>
   </w:style>
   <w:style w:type="character" w:customStyle="1" w:styleId="AttributeTok">
     <w:name w:val="AttributeTok"/>
     <w:basedOn w:val="VerbatimChar"/>
     <w:rPr>
-      <w:color w:val="c4a000"/>
-      <w:shd w:val="clear" w:fill="f8f8f8"/>
+      <w:rFonts w:ascii="Consolas" w:hAnsi="Consolas"/>
+      <w:color w:val="C4A000"/>
+      <w:sz w:val="22"/>
+      <w:shd w:val="clear" w:color="auto" w:fill="F8F8F8"/>
     </w:rPr>
   </w:style>
   <w:style w:type="character" w:customStyle="1" w:styleId="RegionMarkerTok">
     <w:name w:val="RegionMarkerTok"/>
     <w:basedOn w:val="VerbatimChar"/>
     <w:rPr>
-      <w:shd w:val="clear" w:fill="f8f8f8"/>
+      <w:rFonts w:ascii="Consolas" w:hAnsi="Consolas"/>
+      <w:sz w:val="22"/>
+      <w:shd w:val="clear" w:color="auto" w:fill="F8F8F8"/>
     </w:rPr>
   </w:style>
   <w:style w:type="character" w:customStyle="1" w:styleId="InformationTok">
     <w:name w:val="InformationTok"/>
     <w:basedOn w:val="VerbatimChar"/>
     <w:rPr>
-      <w:color w:val="8f5902"/>
-      <w:shd w:val="clear" w:fill="f8f8f8"/>
+      <w:rFonts w:ascii="Consolas" w:hAnsi="Consolas"/>
       <w:b/>
       <w:i/>
+      <w:color w:val="8F5902"/>
+      <w:sz w:val="22"/>
+      <w:shd w:val="clear" w:color="auto" w:fill="F8F8F8"/>
     </w:rPr>
   </w:style>
   <w:style w:type="character" w:customStyle="1" w:styleId="WarningTok">
     <w:name w:val="WarningTok"/>
     <w:basedOn w:val="VerbatimChar"/>
     <w:rPr>
-      <w:color w:val="8f5902"/>
-      <w:shd w:val="clear" w:fill="f8f8f8"/>
+      <w:rFonts w:ascii="Consolas" w:hAnsi="Consolas"/>
       <w:b/>
       <w:i/>
+      <w:color w:val="8F5902"/>
+      <w:sz w:val="22"/>
+      <w:shd w:val="clear" w:color="auto" w:fill="F8F8F8"/>
     </w:rPr>
   </w:style>
   <w:style w:type="character" w:customStyle="1" w:styleId="AlertTok">
     <w:name w:val="AlertTok"/>
     <w:basedOn w:val="VerbatimChar"/>
     <w:rPr>
-      <w:color w:val="ef2929"/>
-      <w:shd w:val="clear" w:fill="f8f8f8"/>
+      <w:rFonts w:ascii="Consolas" w:hAnsi="Consolas"/>
+      <w:color w:val="EF2929"/>
+      <w:sz w:val="22"/>
+      <w:shd w:val="clear" w:color="auto" w:fill="F8F8F8"/>
     </w:rPr>
   </w:style>
   <w:style w:type="character" w:customStyle="1" w:styleId="ErrorTok">
     <w:name w:val="ErrorTok"/>
     <w:basedOn w:val="VerbatimChar"/>
     <w:rPr>
-      <w:color w:val="a40000"/>
-      <w:shd w:val="clear" w:fill="f8f8f8"/>
+      <w:rFonts w:ascii="Consolas" w:hAnsi="Consolas"/>
       <w:b/>
+      <w:color w:val="A40000"/>
+      <w:sz w:val="22"/>
+      <w:shd w:val="clear" w:color="auto" w:fill="F8F8F8"/>
     </w:rPr>
   </w:style>
   <w:style w:type="character" w:customStyle="1" w:styleId="NormalTok">
     <w:name w:val="NormalTok"/>
     <w:basedOn w:val="VerbatimChar"/>
     <w:rPr>
-      <w:shd w:val="clear" w:fill="f8f8f8"/>
+      <w:rFonts w:ascii="Consolas" w:hAnsi="Consolas"/>
+      <w:sz w:val="22"/>
+      <w:shd w:val="clear" w:color="auto" w:fill="F8F8F8"/>
     </w:rPr>
   </w:style>
 </w:styles>

</xml_diff>

<commit_message>
added *100 for wind risk values
</commit_message>
<xml_diff>
--- a/manusc_code/supplementaryMaterial/supplementary_material.docx
+++ b/manusc_code/supplementaryMaterial/supplementary_material.docx
@@ -1,13 +1,91 @@
 
 <file path=word/document.xml><?xml version="1.0" encoding="utf-8"?>
-<w:document xmlns:wpc="http://schemas.microsoft.com/office/word/2010/wordprocessingCanvas" xmlns:cx="http://schemas.microsoft.com/office/drawing/2014/chartex" xmlns:cx1="http://schemas.microsoft.com/office/drawing/2015/9/8/chartex" xmlns:mc="http://schemas.openxmlformats.org/markup-compatibility/2006" xmlns:o="urn:schemas-microsoft-com:office:office" xmlns:r="http://schemas.openxmlformats.org/officeDocument/2006/relationships" xmlns:m="http://schemas.openxmlformats.org/officeDocument/2006/math" xmlns:v="urn:schemas-microsoft-com:vml" xmlns:wp14="http://schemas.microsoft.com/office/word/2010/wordprocessingDrawing" xmlns:wp="http://schemas.openxmlformats.org/drawingml/2006/wordprocessingDrawing" xmlns:w10="urn:schemas-microsoft-com:office:word" xmlns:w="http://schemas.openxmlformats.org/wordprocessingml/2006/main" xmlns:w14="http://schemas.microsoft.com/office/word/2010/wordml" xmlns:w15="http://schemas.microsoft.com/office/word/2012/wordml" xmlns:w16se="http://schemas.microsoft.com/office/word/2015/wordml/symex" xmlns:wpg="http://schemas.microsoft.com/office/word/2010/wordprocessingGroup" xmlns:wpi="http://schemas.microsoft.com/office/word/2010/wordprocessingInk" xmlns:wne="http://schemas.microsoft.com/office/word/2006/wordml" xmlns:wps="http://schemas.microsoft.com/office/word/2010/wordprocessingShape" mc:Ignorable="w14 w15 w16se wp14">
+<w:document xmlns:w="http://schemas.openxmlformats.org/wordprocessingml/2006/main" xmlns:m="http://schemas.openxmlformats.org/officeDocument/2006/math" xmlns:r="http://schemas.openxmlformats.org/officeDocument/2006/relationships" xmlns:o="urn:schemas-microsoft-com:office:office" xmlns:v="urn:schemas-microsoft-com:vml" xmlns:w10="urn:schemas-microsoft-com:office:word" xmlns:a="http://schemas.openxmlformats.org/drawingml/2006/main" xmlns:pic="http://schemas.openxmlformats.org/drawingml/2006/picture" xmlns:wp="http://schemas.openxmlformats.org/drawingml/2006/wordprocessingDrawing">
   <w:body>
     <w:p>
       <w:pPr>
         <w:pStyle w:val="Title"/>
       </w:pPr>
       <w:r>
-        <w:t>Interpreting wind damage - How management impacts standing timber at risk of wind felling</w:t>
+        <w:t xml:space="preserve">Interpreting</w:t>
+      </w:r>
+      <w:r>
+        <w:t xml:space="preserve"> </w:t>
+      </w:r>
+      <w:r>
+        <w:t xml:space="preserve">wind</w:t>
+      </w:r>
+      <w:r>
+        <w:t xml:space="preserve"> </w:t>
+      </w:r>
+      <w:r>
+        <w:t xml:space="preserve">damage</w:t>
+      </w:r>
+      <w:r>
+        <w:t xml:space="preserve"> </w:t>
+      </w:r>
+      <w:r>
+        <w:t xml:space="preserve">-</w:t>
+      </w:r>
+      <w:r>
+        <w:t xml:space="preserve"> </w:t>
+      </w:r>
+      <w:r>
+        <w:t xml:space="preserve">How</w:t>
+      </w:r>
+      <w:r>
+        <w:t xml:space="preserve"> </w:t>
+      </w:r>
+      <w:r>
+        <w:t xml:space="preserve">management</w:t>
+      </w:r>
+      <w:r>
+        <w:t xml:space="preserve"> </w:t>
+      </w:r>
+      <w:r>
+        <w:t xml:space="preserve">impacts</w:t>
+      </w:r>
+      <w:r>
+        <w:t xml:space="preserve"> </w:t>
+      </w:r>
+      <w:r>
+        <w:t xml:space="preserve">standing</w:t>
+      </w:r>
+      <w:r>
+        <w:t xml:space="preserve"> </w:t>
+      </w:r>
+      <w:r>
+        <w:t xml:space="preserve">timber</w:t>
+      </w:r>
+      <w:r>
+        <w:t xml:space="preserve"> </w:t>
+      </w:r>
+      <w:r>
+        <w:t xml:space="preserve">at</w:t>
+      </w:r>
+      <w:r>
+        <w:t xml:space="preserve"> </w:t>
+      </w:r>
+      <w:r>
+        <w:t xml:space="preserve">risk</w:t>
+      </w:r>
+      <w:r>
+        <w:t xml:space="preserve"> </w:t>
+      </w:r>
+      <w:r>
+        <w:t xml:space="preserve">of</w:t>
+      </w:r>
+      <w:r>
+        <w:t xml:space="preserve"> </w:t>
+      </w:r>
+      <w:r>
+        <w:t xml:space="preserve">wind</w:t>
+      </w:r>
+      <w:r>
+        <w:t xml:space="preserve"> </w:t>
+      </w:r>
+      <w:r>
+        <w:t xml:space="preserve">felling</w:t>
       </w:r>
     </w:p>
     <w:p>
@@ -15,7 +93,13 @@
         <w:pStyle w:val="Subtitle"/>
       </w:pPr>
       <w:r>
-        <w:t>Supplementary Material</w:t>
+        <w:t xml:space="preserve">Supplementary</w:t>
+      </w:r>
+      <w:r>
+        <w:t xml:space="preserve"> </w:t>
+      </w:r>
+      <w:r>
+        <w:t xml:space="preserve">Material</w:t>
       </w:r>
     </w:p>
     <w:p>
@@ -23,7 +107,61 @@
         <w:pStyle w:val="Author"/>
       </w:pPr>
       <w:r>
-        <w:t>Mária Potterf, Kyle Eyvindson, Clemens Blattert, Daniel Burgas, Mikko Mönkkönen</w:t>
+        <w:t xml:space="preserve">Mária</w:t>
+      </w:r>
+      <w:r>
+        <w:t xml:space="preserve"> </w:t>
+      </w:r>
+      <w:r>
+        <w:t xml:space="preserve">Potterf,</w:t>
+      </w:r>
+      <w:r>
+        <w:t xml:space="preserve"> </w:t>
+      </w:r>
+      <w:r>
+        <w:t xml:space="preserve">Kyle</w:t>
+      </w:r>
+      <w:r>
+        <w:t xml:space="preserve"> </w:t>
+      </w:r>
+      <w:r>
+        <w:t xml:space="preserve">Eyvindson,</w:t>
+      </w:r>
+      <w:r>
+        <w:t xml:space="preserve"> </w:t>
+      </w:r>
+      <w:r>
+        <w:t xml:space="preserve">Clemens</w:t>
+      </w:r>
+      <w:r>
+        <w:t xml:space="preserve"> </w:t>
+      </w:r>
+      <w:r>
+        <w:t xml:space="preserve">Blattert,</w:t>
+      </w:r>
+      <w:r>
+        <w:t xml:space="preserve"> </w:t>
+      </w:r>
+      <w:r>
+        <w:t xml:space="preserve">Daniel</w:t>
+      </w:r>
+      <w:r>
+        <w:t xml:space="preserve"> </w:t>
+      </w:r>
+      <w:r>
+        <w:t xml:space="preserve">Burgas,</w:t>
+      </w:r>
+      <w:r>
+        <w:t xml:space="preserve"> </w:t>
+      </w:r>
+      <w:r>
+        <w:t xml:space="preserve">Mikko</w:t>
+      </w:r>
+      <w:r>
+        <w:t xml:space="preserve"> </w:t>
+      </w:r>
+      <w:r>
+        <w:t xml:space="preserve">Mönkkönen</w:t>
       </w:r>
     </w:p>
     <w:p>
@@ -31,35 +169,42 @@
         <w:pStyle w:val="Date"/>
       </w:pPr>
       <w:r>
-        <w:t>March 10, 2021</w:t>
+        <w:t xml:space="preserve">April</w:t>
+      </w:r>
+      <w:r>
+        <w:t xml:space="preserve"> </w:t>
+      </w:r>
+      <w:r>
+        <w:t xml:space="preserve">25,</w:t>
+      </w:r>
+      <w:r>
+        <w:t xml:space="preserve"> </w:t>
+      </w:r>
+      <w:r>
+        <w:t xml:space="preserve">2021</w:t>
       </w:r>
     </w:p>
     <w:p>
       <w:pPr>
-        <w:pStyle w:val="FigurewithCaption"/>
-      </w:pPr>
-      <w:r>
-        <w:rPr>
-          <w:noProof/>
-          <w:lang w:val="fi-FI" w:eastAsia="fi-FI"/>
-        </w:rPr>
+        <w:pStyle w:val="FigureWithCaption"/>
+      </w:pPr>
+      <w:r>
         <w:drawing>
-          <wp:inline distT="0" distB="0" distL="0" distR="0">
+          <wp:inline>
             <wp:extent cx="4620126" cy="2492943"/>
-            <wp:effectExtent l="0" t="0" r="0" b="0"/>
-            <wp:docPr id="1" name="Picture" descr="Wind damage probabilities (%) for forest stands located in the watershed (number 14.358) from original Suvanto's raster and from simulated data in 2016."/>
-            <wp:cNvGraphicFramePr/>
-            <a:graphic xmlns:a="http://schemas.openxmlformats.org/drawingml/2006/main">
+            <wp:effectExtent b="0" l="0" r="0" t="0"/>
+            <wp:docPr descr="Wind damage probabilities (%) for forest stands located in the watershed (number 14.358) from original Suvanto's raster and from simulated data in 2016." title="" id="1" name="Picture"/>
+            <a:graphic>
               <a:graphicData uri="http://schemas.openxmlformats.org/drawingml/2006/picture">
-                <pic:pic xmlns:pic="http://schemas.openxmlformats.org/drawingml/2006/picture">
+                <pic:pic>
                   <pic:nvPicPr>
-                    <pic:cNvPr id="0" name="Picture" descr="supplementary_material_files/figure-docx/hist-Suvanto-values-1.png"/>
+                    <pic:cNvPr descr="supplementary_material_files/figure-docx/hist-Suvanto-values-1.png" id="0" name="Picture"/>
                     <pic:cNvPicPr>
-                      <a:picLocks noChangeAspect="1" noChangeArrowheads="1"/>
+                      <a:picLocks noChangeArrowheads="1" noChangeAspect="1"/>
                     </pic:cNvPicPr>
                   </pic:nvPicPr>
                   <pic:blipFill>
-                    <a:blip r:embed="rId7"/>
+                    <a:blip r:embed="rId21"/>
                     <a:stretch>
                       <a:fillRect/>
                     </a:stretch>
@@ -91,38 +236,30 @@
         <w:pStyle w:val="ImageCaption"/>
       </w:pPr>
       <w:r>
-        <w:t xml:space="preserve">Figure S1. </w:t>
-      </w:r>
-      <w:r>
-        <w:t>Wind damage probabilities (%) for forest stands located in the watershed (number 14.358) from original Suvanto's raster and from simulated data in 2016.</w:t>
+        <w:t xml:space="preserve">Wind damage probabilities (%) for forest stands located in the watershed (number 14.358) from original Suvanto's raster and from simulated data in 2016.</w:t>
       </w:r>
     </w:p>
     <w:p>
       <w:pPr>
-        <w:pStyle w:val="FigurewithCaption"/>
-      </w:pPr>
-      <w:r>
-        <w:rPr>
-          <w:noProof/>
-          <w:lang w:val="fi-FI" w:eastAsia="fi-FI"/>
-        </w:rPr>
+        <w:pStyle w:val="FigureWithCaption"/>
+      </w:pPr>
+      <w:r>
         <w:drawing>
-          <wp:inline distT="0" distB="0" distL="0" distR="0">
+          <wp:inline>
             <wp:extent cx="5334000" cy="2286000"/>
-            <wp:effectExtent l="0" t="0" r="0" b="0"/>
-            <wp:docPr id="2" name="Picture" descr="Mean total stand timber volume (m3/ha) for landscapes under RF, CCF and ALL scenarios over A) harvest intensity gradient (NPI, net present income) and B) over time for actively managed stands and set asides."/>
-            <wp:cNvGraphicFramePr/>
-            <a:graphic xmlns:a="http://schemas.openxmlformats.org/drawingml/2006/main">
+            <wp:effectExtent b="0" l="0" r="0" t="0"/>
+            <wp:docPr descr="Mean total stand timber volume (m3/ha) for landscapes under RF, CCF and ALL scenarios over A) harvest intensity gradient (NPI, net present income) and B) over time for actively managed stands and set asides." title="" id="1" name="Picture"/>
+            <a:graphic>
               <a:graphicData uri="http://schemas.openxmlformats.org/drawingml/2006/picture">
-                <pic:pic xmlns:pic="http://schemas.openxmlformats.org/drawingml/2006/picture">
+                <pic:pic>
                   <pic:nvPicPr>
-                    <pic:cNvPr id="0" name="Picture" descr="supplementary_material_files/figure-docx/plot-total-V-1.png"/>
+                    <pic:cNvPr descr="supplementary_material_files/figure-docx/plot-total-V-1.png" id="0" name="Picture"/>
                     <pic:cNvPicPr>
-                      <a:picLocks noChangeAspect="1" noChangeArrowheads="1"/>
+                      <a:picLocks noChangeArrowheads="1" noChangeAspect="1"/>
                     </pic:cNvPicPr>
                   </pic:nvPicPr>
                   <pic:blipFill>
-                    <a:blip r:embed="rId8"/>
+                    <a:blip r:embed="rId22"/>
                     <a:stretch>
                       <a:fillRect/>
                     </a:stretch>
@@ -154,45 +291,30 @@
         <w:pStyle w:val="ImageCaption"/>
       </w:pPr>
       <w:r>
-        <w:t>Figure S2</w:t>
-      </w:r>
-      <w:r>
-        <w:t xml:space="preserve">. </w:t>
-      </w:r>
-      <w:r>
-        <w:t>Mean total stand timber volume (m3/ha) for landscapes under RF, CCF and ALL scenarios over A) harvest</w:t>
-      </w:r>
-      <w:r>
-        <w:t xml:space="preserve"> intensity gradient (NPI, net present income) and B) over time for actively managed stands and set asides.</w:t>
+        <w:t xml:space="preserve">Mean total stand timber volume (m3/ha) for landscapes under RF, CCF and ALL scenarios over A) harvest intensity gradient (NPI, net present income) and B) over time for actively managed stands and set asides.</w:t>
       </w:r>
     </w:p>
     <w:p>
       <w:pPr>
-        <w:pStyle w:val="FigurewithCaption"/>
-      </w:pPr>
-      <w:r>
-        <w:rPr>
-          <w:noProof/>
-          <w:lang w:val="fi-FI" w:eastAsia="fi-FI"/>
-        </w:rPr>
-        <w:lastRenderedPageBreak/>
+        <w:pStyle w:val="FigureWithCaption"/>
+      </w:pPr>
+      <w:r>
         <w:drawing>
-          <wp:inline distT="0" distB="0" distL="0" distR="0">
+          <wp:inline>
             <wp:extent cx="5334000" cy="7008812"/>
-            <wp:effectExtent l="0" t="0" r="0" b="0"/>
-            <wp:docPr id="3" name="Picture" descr="Dynamic wind damage risk predictors: A,B) proportion of stands dominated by Norway spruce (%), C,D) tree height, E,F) years since thinning (count), and G,H) mean heigt differences between neighboring stands averaged over harvest intensity gradient (NPI, Net present income, right column) and time (right column) for RF, CCF and ALL scenarios for actively managed stands and for set asides. Thinning is missing from Set aside stands (E,F)."/>
-            <wp:cNvGraphicFramePr/>
-            <a:graphic xmlns:a="http://schemas.openxmlformats.org/drawingml/2006/main">
+            <wp:effectExtent b="0" l="0" r="0" t="0"/>
+            <wp:docPr descr="Dynamic wind damage risk predictors: A,B) proportion of stands dominated by Norway spruce (%), C,D) tree height, E,F) years since thinning (count), and G,H) mean heigt differences between neighboring stands averaged over harvest intensity gradient (NPI, Net present income, right column) and time (right column) for RF, CCF and ALL scenarios for actively managed stands and for set asides. Thinning is missing from Set aside stands (E,F)." title="" id="1" name="Picture"/>
+            <a:graphic>
               <a:graphicData uri="http://schemas.openxmlformats.org/drawingml/2006/picture">
-                <pic:pic xmlns:pic="http://schemas.openxmlformats.org/drawingml/2006/picture">
+                <pic:pic>
                   <pic:nvPicPr>
-                    <pic:cNvPr id="0" name="Picture" descr="supplementary_material_files/figure-docx/plot-dynamic-vars-1.png"/>
+                    <pic:cNvPr descr="supplementary_material_files/figure-docx/plot-dynamic-vars-1.png" id="0" name="Picture"/>
                     <pic:cNvPicPr>
-                      <a:picLocks noChangeAspect="1" noChangeArrowheads="1"/>
+                      <a:picLocks noChangeArrowheads="1" noChangeAspect="1"/>
                     </pic:cNvPicPr>
                   </pic:nvPicPr>
                   <pic:blipFill>
-                    <a:blip r:embed="rId9"/>
+                    <a:blip r:embed="rId23"/>
                     <a:stretch>
                       <a:fillRect/>
                     </a:stretch>
@@ -224,48 +346,30 @@
         <w:pStyle w:val="ImageCaption"/>
       </w:pPr>
       <w:r>
-        <w:t>Figure S3</w:t>
-      </w:r>
-      <w:r>
-        <w:t xml:space="preserve">. </w:t>
-      </w:r>
-      <w:r>
-        <w:t>Dynamic wind damage risk predictors: A,B) proportion of stands dominated by Norway spruce (%), C,D) tree height, E,F) years since thinning (count),</w:t>
-      </w:r>
-      <w:r>
-        <w:t xml:space="preserve"> and G,H) mean heigt differences between neighboring stands averaged over harvest intensity gradient (NPI, Net present income, right column) and time (right column) for RF, CCF and ALL scenarios for actively managed stands and for set asides. Thinning is m</w:t>
-      </w:r>
-      <w:r>
-        <w:t>issing from Set aside stands (E,F).</w:t>
+        <w:t xml:space="preserve">Dynamic wind damage risk predictors: A,B) proportion of stands dominated by Norway spruce (%), C,D) tree height, E,F) years since thinning (count), and G,H) mean heigt differences between neighboring stands averaged over harvest intensity gradient (NPI, Net present income, right column) and time (right column) for RF, CCF and ALL scenarios for actively managed stands and for set asides. Thinning is missing from Set aside stands (E,F).</w:t>
       </w:r>
     </w:p>
     <w:p>
       <w:pPr>
-        <w:pStyle w:val="FigurewithCaption"/>
-      </w:pPr>
-      <w:r>
-        <w:rPr>
-          <w:noProof/>
-          <w:lang w:val="fi-FI" w:eastAsia="fi-FI"/>
-        </w:rPr>
-        <w:lastRenderedPageBreak/>
+        <w:pStyle w:val="FigureWithCaption"/>
+      </w:pPr>
+      <w:r>
         <w:drawing>
-          <wp:inline distT="0" distB="0" distL="0" distR="0">
+          <wp:inline>
             <wp:extent cx="5334000" cy="3048000"/>
-            <wp:effectExtent l="0" t="0" r="0" b="0"/>
-            <wp:docPr id="4" name="Picture" descr="Initial conditions of the stands selected as set asides at minimal (min) and maximal (max) harvest intensity gradient (NPI, Net present income) at the beginning (2016, top row) and end of the simulation period (2111) for A) tree height (cm), B) top stratum volume (m3/ha) and C) age (years). Note different scale in y axis."/>
-            <wp:cNvGraphicFramePr/>
-            <a:graphic xmlns:a="http://schemas.openxmlformats.org/drawingml/2006/main">
+            <wp:effectExtent b="0" l="0" r="0" t="0"/>
+            <wp:docPr descr="Initial conditions of the stands selected as set asides at minimal (min) and maximal (max) harvest intensity gradient (NPI, Net present income) at the beginning (2016, top row) and end of the simulation period (2111) for A) tree height (cm), B) top stratum volume (m3/ha) and C) age (years). Note different scale in y axis." title="" id="1" name="Picture"/>
+            <a:graphic>
               <a:graphicData uri="http://schemas.openxmlformats.org/drawingml/2006/picture">
-                <pic:pic xmlns:pic="http://schemas.openxmlformats.org/drawingml/2006/picture">
+                <pic:pic>
                   <pic:nvPicPr>
-                    <pic:cNvPr id="0" name="Picture" descr="supplementary_material_files/figure-docx/plot-SA-chars-1.png"/>
+                    <pic:cNvPr descr="supplementary_material_files/figure-docx/plot-SA-chars-1.png" id="0" name="Picture"/>
                     <pic:cNvPicPr>
-                      <a:picLocks noChangeAspect="1" noChangeArrowheads="1"/>
+                      <a:picLocks noChangeArrowheads="1" noChangeAspect="1"/>
                     </pic:cNvPicPr>
                   </pic:nvPicPr>
                   <pic:blipFill>
-                    <a:blip r:embed="rId10"/>
+                    <a:blip r:embed="rId24"/>
                     <a:stretch>
                       <a:fillRect/>
                     </a:stretch>
@@ -297,67 +401,27 @@
         <w:pStyle w:val="ImageCaption"/>
       </w:pPr>
       <w:r>
-        <w:t>Figure S4</w:t>
-      </w:r>
-      <w:bookmarkStart w:id="0" w:name="_GoBack"/>
-      <w:bookmarkEnd w:id="0"/>
-      <w:r>
-        <w:t xml:space="preserve">. </w:t>
-      </w:r>
-      <w:r>
-        <w:t>Initial conditions of the stands selected as set asides at minimal (min) and maximal (max) harvest intensity gradient (NPI, Net present income) at the beginning (2016, top row) and end of the simulation period (2111) f</w:t>
-      </w:r>
-      <w:r>
-        <w:t>or A) tree height (cm), B) top stratum volume (m3/ha) and C) age (years). Note different scale in y axis.</w:t>
+        <w:t xml:space="preserve">Initial conditions of the stands selected as set asides at minimal (min) and maximal (max) harvest intensity gradient (NPI, Net present income) at the beginning (2016, top row) and end of the simulation period (2111) for A) tree height (cm), B) top stratum volume (m3/ha) and C) age (years). Note different scale in y axis.</w:t>
       </w:r>
     </w:p>
-    <w:sectPr>
-      <w:pgSz w:w="12240" w:h="15840"/>
-      <w:pgMar w:top="1440" w:right="1440" w:bottom="1440" w:left="1440" w:header="708" w:footer="708" w:gutter="0"/>
-      <w:cols w:space="708"/>
-    </w:sectPr>
+    <w:sectPr/>
   </w:body>
 </w:document>
 </file>
 
-<file path=word/endnotes.xml><?xml version="1.0" encoding="utf-8"?>
-<w:endnotes xmlns:wpc="http://schemas.microsoft.com/office/word/2010/wordprocessingCanvas" xmlns:cx="http://schemas.microsoft.com/office/drawing/2014/chartex" xmlns:cx1="http://schemas.microsoft.com/office/drawing/2015/9/8/chartex" xmlns:mc="http://schemas.openxmlformats.org/markup-compatibility/2006" xmlns:o="urn:schemas-microsoft-com:office:office" xmlns:r="http://schemas.openxmlformats.org/officeDocument/2006/relationships" xmlns:m="http://schemas.openxmlformats.org/officeDocument/2006/math" xmlns:v="urn:schemas-microsoft-com:vml" xmlns:wp14="http://schemas.microsoft.com/office/word/2010/wordprocessingDrawing" xmlns:wp="http://schemas.openxmlformats.org/drawingml/2006/wordprocessingDrawing" xmlns:w10="urn:schemas-microsoft-com:office:word" xmlns:w="http://schemas.openxmlformats.org/wordprocessingml/2006/main" xmlns:w14="http://schemas.microsoft.com/office/word/2010/wordml" xmlns:w15="http://schemas.microsoft.com/office/word/2012/wordml" xmlns:w16se="http://schemas.microsoft.com/office/word/2015/wordml/symex" xmlns:wpg="http://schemas.microsoft.com/office/word/2010/wordprocessingGroup" xmlns:wpi="http://schemas.microsoft.com/office/word/2010/wordprocessingInk" xmlns:wne="http://schemas.microsoft.com/office/word/2006/wordml" xmlns:wps="http://schemas.microsoft.com/office/word/2010/wordprocessingShape" mc:Ignorable="w14 w15 w16se wp14">
-  <w:endnote w:type="separator" w:id="-1">
+<file path=word/footnotes.xml><?xml version="1.0" encoding="utf-8"?>
+<w:footnotes xmlns:w="http://schemas.openxmlformats.org/wordprocessingml/2006/main" xmlns:m="http://schemas.openxmlformats.org/officeDocument/2006/math" xmlns:r="http://schemas.openxmlformats.org/officeDocument/2006/relationships" xmlns:o="urn:schemas-microsoft-com:office:office" xmlns:v="urn:schemas-microsoft-com:vml" xmlns:w10="urn:schemas-microsoft-com:office:word" xmlns:a="http://schemas.openxmlformats.org/drawingml/2006/main" xmlns:pic="http://schemas.openxmlformats.org/drawingml/2006/picture" xmlns:wp="http://schemas.openxmlformats.org/drawingml/2006/wordprocessingDrawing">
+  <w:footnote w:type="continuationSeparator" w:id="0">
     <w:p>
-      <w:pPr>
-        <w:spacing w:after="0"/>
-      </w:pPr>
-      <w:r>
-        <w:separator/>
+      <w:r>
+        <w:continuationSeparator/>
       </w:r>
     </w:p>
-  </w:endnote>
-  <w:endnote w:type="continuationSeparator" w:id="0">
-    <w:p>
-      <w:pPr>
-        <w:spacing w:after="0"/>
-      </w:pPr>
-      <w:r>
-        <w:continuationSeparator/>
-      </w:r>
-    </w:p>
-  </w:endnote>
-</w:endnotes>
-</file>
-
-<file path=word/footnotes.xml><?xml version="1.0" encoding="utf-8"?>
-<w:footnotes xmlns:wpc="http://schemas.microsoft.com/office/word/2010/wordprocessingCanvas" xmlns:cx="http://schemas.microsoft.com/office/drawing/2014/chartex" xmlns:cx1="http://schemas.microsoft.com/office/drawing/2015/9/8/chartex" xmlns:mc="http://schemas.openxmlformats.org/markup-compatibility/2006" xmlns:o="urn:schemas-microsoft-com:office:office" xmlns:r="http://schemas.openxmlformats.org/officeDocument/2006/relationships" xmlns:m="http://schemas.openxmlformats.org/officeDocument/2006/math" xmlns:v="urn:schemas-microsoft-com:vml" xmlns:wp14="http://schemas.microsoft.com/office/word/2010/wordprocessingDrawing" xmlns:wp="http://schemas.openxmlformats.org/drawingml/2006/wordprocessingDrawing" xmlns:w10="urn:schemas-microsoft-com:office:word" xmlns:w="http://schemas.openxmlformats.org/wordprocessingml/2006/main" xmlns:w14="http://schemas.microsoft.com/office/word/2010/wordml" xmlns:w15="http://schemas.microsoft.com/office/word/2012/wordml" xmlns:w16se="http://schemas.microsoft.com/office/word/2015/wordml/symex" xmlns:wpg="http://schemas.microsoft.com/office/word/2010/wordprocessingGroup" xmlns:wpi="http://schemas.microsoft.com/office/word/2010/wordprocessingInk" xmlns:wne="http://schemas.microsoft.com/office/word/2006/wordml" xmlns:wps="http://schemas.microsoft.com/office/word/2010/wordprocessingShape" mc:Ignorable="w14 w15 w16se wp14">
+  </w:footnote>
   <w:footnote w:type="separator" w:id="-1">
     <w:p>
       <w:r>
         <w:separator/>
-      </w:r>
-    </w:p>
-  </w:footnote>
-  <w:footnote w:type="continuationSeparator" w:id="0">
-    <w:p>
-      <w:r>
-        <w:continuationSeparator/>
       </w:r>
     </w:p>
   </w:footnote>
@@ -365,11 +429,10 @@
 </file>
 
 <file path=word/numbering.xml><?xml version="1.0" encoding="utf-8"?>
-<w:numbering xmlns:wpc="http://schemas.microsoft.com/office/word/2010/wordprocessingCanvas" xmlns:cx="http://schemas.microsoft.com/office/drawing/2014/chartex" xmlns:cx1="http://schemas.microsoft.com/office/drawing/2015/9/8/chartex" xmlns:mc="http://schemas.openxmlformats.org/markup-compatibility/2006" xmlns:o="urn:schemas-microsoft-com:office:office" xmlns:r="http://schemas.openxmlformats.org/officeDocument/2006/relationships" xmlns:m="http://schemas.openxmlformats.org/officeDocument/2006/math" xmlns:v="urn:schemas-microsoft-com:vml" xmlns:wp14="http://schemas.microsoft.com/office/word/2010/wordprocessingDrawing" xmlns:wp="http://schemas.openxmlformats.org/drawingml/2006/wordprocessingDrawing" xmlns:w10="urn:schemas-microsoft-com:office:word" xmlns:w="http://schemas.openxmlformats.org/wordprocessingml/2006/main" xmlns:w14="http://schemas.microsoft.com/office/word/2010/wordml" xmlns:w15="http://schemas.microsoft.com/office/word/2012/wordml" xmlns:w16se="http://schemas.microsoft.com/office/word/2015/wordml/symex" xmlns:wpg="http://schemas.microsoft.com/office/word/2010/wordprocessingGroup" xmlns:wpi="http://schemas.microsoft.com/office/word/2010/wordprocessingInk" xmlns:wne="http://schemas.microsoft.com/office/word/2006/wordml" xmlns:wps="http://schemas.microsoft.com/office/word/2010/wordprocessingShape" mc:Ignorable="w14 w15 w16se wp14">
-  <w:abstractNum w:abstractNumId="0" w15:restartNumberingAfterBreak="0">
-    <w:nsid w:val="A33AFBAE"/>
+<w:numbering xmlns:w="http://schemas.openxmlformats.org/wordprocessingml/2006/main">
+  <w:abstractNum w:abstractNumId="0">
+    <w:nsid w:val="e17f69ba"/>
     <w:multiLevelType w:val="multilevel"/>
-    <w:tmpl w:val="B06002A8"/>
     <w:lvl w:ilvl="0">
       <w:numFmt w:val="bullet"/>
       <w:lvlText w:val=" "/>
@@ -447,21 +510,10 @@
         <w:ind w:left="4800" w:hanging="480"/>
       </w:pPr>
     </w:lvl>
-    <w:lvl w:ilvl="7">
-      <w:numFmt w:val="decimal"/>
-      <w:lvlText w:val=""/>
-      <w:lvlJc w:val="left"/>
-    </w:lvl>
-    <w:lvl w:ilvl="8">
-      <w:numFmt w:val="decimal"/>
-      <w:lvlText w:val=""/>
-      <w:lvlJc w:val="left"/>
-    </w:lvl>
   </w:abstractNum>
-  <w:abstractNum w:abstractNumId="1" w15:restartNumberingAfterBreak="0">
-    <w:nsid w:val="E17F69BA"/>
+  <w:abstractNum w:abstractNumId="990">
+    <w:nsid w:val="a655e66f"/>
     <w:multiLevelType w:val="multilevel"/>
-    <w:tmpl w:val="A7CEF9B2"/>
     <w:lvl w:ilvl="0">
       <w:numFmt w:val="bullet"/>
       <w:lvlText w:val=" "/>
@@ -539,28 +591,18 @@
         <w:ind w:left="4800" w:hanging="480"/>
       </w:pPr>
     </w:lvl>
-    <w:lvl w:ilvl="7">
-      <w:numFmt w:val="decimal"/>
-      <w:lvlText w:val=""/>
-      <w:lvlJc w:val="left"/>
-    </w:lvl>
-    <w:lvl w:ilvl="8">
-      <w:numFmt w:val="decimal"/>
-      <w:lvlText w:val=""/>
-      <w:lvlJc w:val="left"/>
-    </w:lvl>
   </w:abstractNum>
   <w:num w:numId="1">
-    <w:abstractNumId w:val="1"/>
+    <w:abstractNumId w:val="0"/>
   </w:num>
-  <w:num w:numId="2">
-    <w:abstractNumId w:val="0"/>
+  <w:num w:numId="1000">
+    <w:abstractNumId w:val="990"/>
   </w:num>
 </w:numbering>
 </file>
 
 <file path=word/styles.xml><?xml version="1.0" encoding="utf-8"?>
-<w:styles xmlns:mc="http://schemas.openxmlformats.org/markup-compatibility/2006" xmlns:r="http://schemas.openxmlformats.org/officeDocument/2006/relationships" xmlns:w="http://schemas.openxmlformats.org/wordprocessingml/2006/main" xmlns:w14="http://schemas.microsoft.com/office/word/2010/wordml" xmlns:w15="http://schemas.microsoft.com/office/word/2012/wordml" xmlns:w16se="http://schemas.microsoft.com/office/word/2015/wordml/symex" mc:Ignorable="w14 w15 w16se">
+<w:styles xmlns:r="http://schemas.openxmlformats.org/officeDocument/2006/relationships" xmlns:w="http://schemas.openxmlformats.org/wordprocessingml/2006/main">
   <w:docDefaults>
     <w:rPrDefault>
       <w:rPr>
@@ -576,334 +618,115 @@
       </w:pPr>
     </w:pPrDefault>
   </w:docDefaults>
-  <w:latentStyles w:defLockedState="0" w:defUIPriority="0" w:defSemiHidden="0" w:defUnhideWhenUsed="0" w:defQFormat="0" w:count="371">
-    <w:lsdException w:name="index 1" w:semiHidden="1" w:unhideWhenUsed="1"/>
-    <w:lsdException w:name="index 7" w:semiHidden="1" w:unhideWhenUsed="1"/>
-    <w:lsdException w:name="index 8" w:semiHidden="1" w:unhideWhenUsed="1"/>
-    <w:lsdException w:name="index 9" w:semiHidden="1" w:unhideWhenUsed="1"/>
-    <w:lsdException w:name="toc 1" w:semiHidden="1" w:unhideWhenUsed="1"/>
-    <w:lsdException w:name="toc 2" w:semiHidden="1" w:unhideWhenUsed="1"/>
-    <w:lsdException w:name="toc 3" w:semiHidden="1" w:unhideWhenUsed="1"/>
-    <w:lsdException w:name="toc 4" w:semiHidden="1" w:unhideWhenUsed="1"/>
-    <w:lsdException w:name="toc 5" w:semiHidden="1" w:unhideWhenUsed="1"/>
-    <w:lsdException w:name="toc 6" w:semiHidden="1" w:unhideWhenUsed="1"/>
-    <w:lsdException w:name="toc 7" w:semiHidden="1" w:unhideWhenUsed="1"/>
-    <w:lsdException w:name="toc 8" w:semiHidden="1" w:unhideWhenUsed="1"/>
-    <w:lsdException w:name="toc 9" w:semiHidden="1" w:unhideWhenUsed="1"/>
-    <w:lsdException w:name="Normal Indent" w:semiHidden="1" w:unhideWhenUsed="1"/>
-    <w:lsdException w:name="footnote text" w:semiHidden="1" w:unhideWhenUsed="1"/>
-    <w:lsdException w:name="annotation text" w:semiHidden="1" w:unhideWhenUsed="1"/>
-    <w:lsdException w:name="header" w:semiHidden="1" w:unhideWhenUsed="1"/>
-    <w:lsdException w:name="footer" w:semiHidden="1" w:unhideWhenUsed="1"/>
-    <w:lsdException w:name="index heading" w:semiHidden="1" w:unhideWhenUsed="1"/>
-    <w:lsdException w:name="caption" w:semiHidden="1" w:unhideWhenUsed="1"/>
-    <w:lsdException w:name="table of figures" w:semiHidden="1" w:unhideWhenUsed="1"/>
-    <w:lsdException w:name="envelope address" w:semiHidden="1" w:unhideWhenUsed="1"/>
-    <w:lsdException w:name="envelope return" w:semiHidden="1" w:unhideWhenUsed="1"/>
-    <w:lsdException w:name="footnote reference" w:semiHidden="1" w:unhideWhenUsed="1"/>
-    <w:lsdException w:name="annotation reference" w:semiHidden="1" w:unhideWhenUsed="1"/>
-    <w:lsdException w:name="line number" w:semiHidden="1" w:unhideWhenUsed="1"/>
-    <w:lsdException w:name="page number" w:semiHidden="1" w:unhideWhenUsed="1"/>
-    <w:lsdException w:name="endnote reference" w:semiHidden="1" w:unhideWhenUsed="1"/>
-    <w:lsdException w:name="endnote text" w:semiHidden="1" w:unhideWhenUsed="1"/>
-    <w:lsdException w:name="table of authorities" w:semiHidden="1" w:unhideWhenUsed="1"/>
-    <w:lsdException w:name="macro" w:semiHidden="1" w:unhideWhenUsed="1"/>
-    <w:lsdException w:name="toa heading" w:semiHidden="1" w:unhideWhenUsed="1"/>
-    <w:lsdException w:name="List" w:semiHidden="1" w:unhideWhenUsed="1"/>
-    <w:lsdException w:name="List Bullet" w:semiHidden="1" w:unhideWhenUsed="1"/>
-    <w:lsdException w:name="List Number" w:semiHidden="1" w:unhideWhenUsed="1"/>
-    <w:lsdException w:name="List 2" w:semiHidden="1" w:unhideWhenUsed="1"/>
-    <w:lsdException w:name="List 3" w:semiHidden="1" w:unhideWhenUsed="1"/>
-    <w:lsdException w:name="List 4" w:semiHidden="1" w:unhideWhenUsed="1"/>
-    <w:lsdException w:name="List 5" w:semiHidden="1" w:unhideWhenUsed="1"/>
-    <w:lsdException w:name="List Bullet 2" w:semiHidden="1" w:unhideWhenUsed="1"/>
-    <w:lsdException w:name="List Bullet 3" w:semiHidden="1" w:unhideWhenUsed="1"/>
-    <w:lsdException w:name="List Bullet 4" w:semiHidden="1" w:unhideWhenUsed="1"/>
-    <w:lsdException w:name="List Bullet 5" w:semiHidden="1" w:unhideWhenUsed="1"/>
-    <w:lsdException w:name="List Number 3" w:semiHidden="1" w:unhideWhenUsed="1"/>
-    <w:lsdException w:name="List Number 4" w:semiHidden="1" w:unhideWhenUsed="1"/>
-    <w:lsdException w:name="Closing" w:semiHidden="1" w:unhideWhenUsed="1"/>
-    <w:lsdException w:name="Signature" w:semiHidden="1" w:unhideWhenUsed="1"/>
-    <w:lsdException w:name="Default Paragraph Font" w:semiHidden="1" w:unhideWhenUsed="1"/>
-    <w:lsdException w:name="Body Text" w:semiHidden="1" w:unhideWhenUsed="1"/>
-    <w:lsdException w:name="Body Text Indent" w:semiHidden="1" w:unhideWhenUsed="1"/>
-    <w:lsdException w:name="List Continue" w:semiHidden="1" w:unhideWhenUsed="1"/>
-    <w:lsdException w:name="List Continue 2" w:semiHidden="1" w:unhideWhenUsed="1"/>
-    <w:lsdException w:name="List Continue 3" w:semiHidden="1" w:unhideWhenUsed="1"/>
-    <w:lsdException w:name="List Continue 4" w:semiHidden="1" w:unhideWhenUsed="1"/>
-    <w:lsdException w:name="List Continue 5" w:semiHidden="1" w:unhideWhenUsed="1"/>
-    <w:lsdException w:name="Message Header" w:semiHidden="1" w:unhideWhenUsed="1"/>
-    <w:lsdException w:name="Salutation" w:semiHidden="1" w:unhideWhenUsed="1"/>
-    <w:lsdException w:name="Date" w:semiHidden="1" w:unhideWhenUsed="1"/>
-    <w:lsdException w:name="Body Text First Indent" w:semiHidden="1" w:unhideWhenUsed="1"/>
-    <w:lsdException w:name="Body Text First Indent 2" w:semiHidden="1" w:unhideWhenUsed="1"/>
-    <w:lsdException w:name="Note Heading" w:semiHidden="1" w:unhideWhenUsed="1"/>
-    <w:lsdException w:name="Body Text 2" w:semiHidden="1" w:unhideWhenUsed="1"/>
-    <w:lsdException w:name="Body Text 3" w:semiHidden="1" w:unhideWhenUsed="1"/>
-    <w:lsdException w:name="Body Text Indent 2" w:semiHidden="1" w:unhideWhenUsed="1"/>
-    <w:lsdException w:name="Document Map" w:semiHidden="1" w:unhideWhenUsed="1"/>
-    <w:lsdException w:name="Plain Text" w:semiHidden="1" w:unhideWhenUsed="1"/>
-    <w:lsdException w:name="E-mail Signature" w:semiHidden="1" w:unhideWhenUsed="1"/>
-    <w:lsdException w:name="HTML Top of Form" w:semiHidden="1" w:unhideWhenUsed="1"/>
-    <w:lsdException w:name="HTML Bottom of Form" w:semiHidden="1" w:unhideWhenUsed="1"/>
-    <w:lsdException w:name="Normal (Web)" w:semiHidden="1" w:unhideWhenUsed="1"/>
-    <w:lsdException w:name="HTML Acronym" w:semiHidden="1" w:unhideWhenUsed="1"/>
-    <w:lsdException w:name="HTML Address" w:semiHidden="1" w:unhideWhenUsed="1"/>
-    <w:lsdException w:name="HTML Cite" w:semiHidden="1" w:unhideWhenUsed="1"/>
-    <w:lsdException w:name="HTML Code" w:semiHidden="1" w:unhideWhenUsed="1"/>
-    <w:lsdException w:name="HTML Definition" w:semiHidden="1" w:unhideWhenUsed="1"/>
-    <w:lsdException w:name="HTML Keyboard" w:semiHidden="1" w:unhideWhenUsed="1"/>
-    <w:lsdException w:name="HTML Preformatted" w:semiHidden="1" w:unhideWhenUsed="1"/>
-    <w:lsdException w:name="HTML Sample" w:semiHidden="1" w:unhideWhenUsed="1"/>
-    <w:lsdException w:name="HTML Typewriter" w:semiHidden="1" w:unhideWhenUsed="1"/>
-    <w:lsdException w:name="HTML Variable" w:semiHidden="1" w:unhideWhenUsed="1"/>
-    <w:lsdException w:name="Normal Table" w:semiHidden="1" w:unhideWhenUsed="1"/>
-    <w:lsdException w:name="annotation subject" w:semiHidden="1" w:unhideWhenUsed="1"/>
-    <w:lsdException w:name="No List" w:semiHidden="1" w:unhideWhenUsed="1"/>
-    <w:lsdException w:name="Outline List 1" w:semiHidden="1" w:unhideWhenUsed="1"/>
-    <w:lsdException w:name="Outline List 2" w:semiHidden="1" w:unhideWhenUsed="1"/>
-    <w:lsdException w:name="Outline List 3" w:semiHidden="1" w:unhideWhenUsed="1"/>
-    <w:lsdException w:name="Table Simple 1" w:semiHidden="1" w:unhideWhenUsed="1"/>
-    <w:lsdException w:name="Table Simple 2" w:semiHidden="1" w:unhideWhenUsed="1"/>
-    <w:lsdException w:name="Table Simple 3" w:semiHidden="1" w:unhideWhenUsed="1"/>
-    <w:lsdException w:name="Table Classic 1" w:semiHidden="1" w:unhideWhenUsed="1"/>
-    <w:lsdException w:name="Table Classic 2" w:semiHidden="1" w:unhideWhenUsed="1"/>
-    <w:lsdException w:name="Table Classic 3" w:semiHidden="1" w:unhideWhenUsed="1"/>
-    <w:lsdException w:name="Table Classic 4" w:semiHidden="1" w:unhideWhenUsed="1"/>
-    <w:lsdException w:name="Table Colorful 1" w:semiHidden="1" w:unhideWhenUsed="1"/>
-    <w:lsdException w:name="Table Colorful 2" w:semiHidden="1" w:unhideWhenUsed="1"/>
-    <w:lsdException w:name="Table Colorful 3" w:semiHidden="1" w:unhideWhenUsed="1"/>
-    <w:lsdException w:name="Table Columns 1" w:semiHidden="1" w:unhideWhenUsed="1"/>
-    <w:lsdException w:name="Table Columns 2" w:semiHidden="1" w:unhideWhenUsed="1"/>
-    <w:lsdException w:name="Table Columns 3" w:semiHidden="1" w:unhideWhenUsed="1"/>
-    <w:lsdException w:name="Table Columns 4" w:semiHidden="1" w:unhideWhenUsed="1"/>
-    <w:lsdException w:name="Table Columns 5" w:semiHidden="1" w:unhideWhenUsed="1"/>
-    <w:lsdException w:name="Table Grid 1" w:semiHidden="1" w:unhideWhenUsed="1"/>
-    <w:lsdException w:name="Table Grid 2" w:semiHidden="1" w:unhideWhenUsed="1"/>
-    <w:lsdException w:name="Table Grid 3" w:semiHidden="1" w:unhideWhenUsed="1"/>
-    <w:lsdException w:name="Table Grid 4" w:semiHidden="1" w:unhideWhenUsed="1"/>
-    <w:lsdException w:name="Table Grid 5" w:semiHidden="1" w:unhideWhenUsed="1"/>
-    <w:lsdException w:name="Table Grid 6" w:semiHidden="1" w:unhideWhenUsed="1"/>
-    <w:lsdException w:name="Table Grid 7" w:semiHidden="1" w:unhideWhenUsed="1"/>
-    <w:lsdException w:name="Table Grid 8" w:semiHidden="1" w:unhideWhenUsed="1"/>
-    <w:lsdException w:name="Table List 1" w:semiHidden="1" w:unhideWhenUsed="1"/>
-    <w:lsdException w:name="Table List 2" w:semiHidden="1" w:unhideWhenUsed="1"/>
-    <w:lsdException w:name="Table List 3" w:semiHidden="1" w:unhideWhenUsed="1"/>
-    <w:lsdException w:name="Table List 4" w:semiHidden="1" w:unhideWhenUsed="1"/>
-    <w:lsdException w:name="Table List 5" w:semiHidden="1" w:unhideWhenUsed="1"/>
-    <w:lsdException w:name="Table List 6" w:semiHidden="1" w:unhideWhenUsed="1"/>
-    <w:lsdException w:name="Table List 7" w:semiHidden="1" w:unhideWhenUsed="1"/>
-    <w:lsdException w:name="Table List 8" w:semiHidden="1" w:unhideWhenUsed="1"/>
-    <w:lsdException w:name="Table 3D effects 1" w:semiHidden="1" w:unhideWhenUsed="1"/>
-    <w:lsdException w:name="Table 3D effects 2" w:semiHidden="1" w:unhideWhenUsed="1"/>
-    <w:lsdException w:name="Table 3D effects 3" w:semiHidden="1" w:unhideWhenUsed="1"/>
-    <w:lsdException w:name="Table Contemporary" w:semiHidden="1" w:unhideWhenUsed="1"/>
-    <w:lsdException w:name="Table Elegant" w:semiHidden="1" w:unhideWhenUsed="1"/>
-    <w:lsdException w:name="Table Professional" w:semiHidden="1" w:unhideWhenUsed="1"/>
-    <w:lsdException w:name="Table Subtle 1" w:semiHidden="1" w:unhideWhenUsed="1"/>
-    <w:lsdException w:name="Table Subtle 2" w:semiHidden="1" w:unhideWhenUsed="1"/>
-    <w:lsdException w:name="Table Web 1" w:semiHidden="1" w:unhideWhenUsed="1"/>
-    <w:lsdException w:name="Table Web 2" w:semiHidden="1" w:unhideWhenUsed="1"/>
-    <w:lsdException w:name="Table Web 3" w:semiHidden="1" w:unhideWhenUsed="1"/>
-    <w:lsdException w:name="Balloon Text" w:semiHidden="1" w:unhideWhenUsed="1"/>
-    <w:lsdException w:name="Table Theme" w:semiHidden="1" w:unhideWhenUsed="1"/>
-    <w:lsdException w:name="Placeholder Text" w:semiHidden="1"/>
-    <w:lsdException w:name="Light Shading"/>
-    <w:lsdException w:name="Light List"/>
-    <w:lsdException w:name="Light Grid"/>
-    <w:lsdException w:name="Medium Shading 1"/>
-    <w:lsdException w:name="Medium Shading 2"/>
-    <w:lsdException w:name="Medium List 1"/>
-    <w:lsdException w:name="Medium List 2"/>
-    <w:lsdException w:name="Light Shading Accent 1"/>
-    <w:lsdException w:name="Light List Accent 1"/>
-    <w:lsdException w:name="Light Grid Accent 1"/>
-    <w:lsdException w:name="Medium Shading 1 Accent 1"/>
-    <w:lsdException w:name="Medium Shading 2 Accent 1"/>
-    <w:lsdException w:name="Medium List 1 Accent 1"/>
-    <w:lsdException w:name="Revision" w:semiHidden="1"/>
-    <w:lsdException w:name="Medium List 2 Accent 1"/>
-    <w:lsdException w:name="Medium Grid 1 Accent 1"/>
-    <w:lsdException w:name="Medium Grid 2 Accent 1"/>
-    <w:lsdException w:name="Medium Grid 3 Accent 1"/>
-    <w:lsdException w:name="Dark List Accent 1"/>
-    <w:lsdException w:name="Colorful Shading Accent 1"/>
-    <w:lsdException w:name="Colorful List Accent 1"/>
-    <w:lsdException w:name="Colorful Grid Accent 1"/>
-    <w:lsdException w:name="Light Shading Accent 2"/>
-    <w:lsdException w:name="Light List Accent 2"/>
-    <w:lsdException w:name="Light Grid Accent 2"/>
-    <w:lsdException w:name="Medium Shading 1 Accent 2"/>
-    <w:lsdException w:name="Medium Shading 2 Accent 2"/>
-    <w:lsdException w:name="Medium List 1 Accent 2"/>
-    <w:lsdException w:name="Medium List 2 Accent 2"/>
-    <w:lsdException w:name="Medium Grid 1 Accent 2"/>
-    <w:lsdException w:name="Medium Grid 2 Accent 2"/>
-    <w:lsdException w:name="Medium Grid 3 Accent 2"/>
-    <w:lsdException w:name="Dark List Accent 2"/>
-    <w:lsdException w:name="Colorful Shading Accent 2"/>
-    <w:lsdException w:name="Colorful List Accent 2"/>
-    <w:lsdException w:name="Colorful Grid Accent 2"/>
-    <w:lsdException w:name="Light Shading Accent 3"/>
-    <w:lsdException w:name="Light List Accent 3"/>
-    <w:lsdException w:name="Light Grid Accent 3"/>
-    <w:lsdException w:name="Medium Shading 1 Accent 3"/>
-    <w:lsdException w:name="Medium Shading 2 Accent 3"/>
-    <w:lsdException w:name="Medium List 1 Accent 3"/>
-    <w:lsdException w:name="Medium List 2 Accent 3"/>
-    <w:lsdException w:name="Medium Grid 1 Accent 3"/>
-    <w:lsdException w:name="Medium Grid 2 Accent 3"/>
-    <w:lsdException w:name="Medium Grid 3 Accent 3"/>
-    <w:lsdException w:name="Dark List Accent 3"/>
-    <w:lsdException w:name="Colorful Shading Accent 3"/>
-    <w:lsdException w:name="Colorful List Accent 3"/>
-    <w:lsdException w:name="Colorful Grid Accent 3"/>
-    <w:lsdException w:name="Light Shading Accent 4"/>
-    <w:lsdException w:name="Light List Accent 4"/>
-    <w:lsdException w:name="Light Grid Accent 4"/>
-    <w:lsdException w:name="Medium Shading 1 Accent 4"/>
-    <w:lsdException w:name="Medium Shading 2 Accent 4"/>
-    <w:lsdException w:name="Medium List 1 Accent 4"/>
-    <w:lsdException w:name="Medium List 2 Accent 4"/>
-    <w:lsdException w:name="Medium Grid 1 Accent 4"/>
-    <w:lsdException w:name="Medium Grid 2 Accent 4"/>
-    <w:lsdException w:name="Medium Grid 3 Accent 4"/>
-    <w:lsdException w:name="Dark List Accent 4"/>
-    <w:lsdException w:name="Colorful Shading Accent 4"/>
-    <w:lsdException w:name="Colorful List Accent 4"/>
-    <w:lsdException w:name="Colorful Grid Accent 4"/>
-    <w:lsdException w:name="Light Shading Accent 5"/>
-    <w:lsdException w:name="Light List Accent 5"/>
-    <w:lsdException w:name="Light Grid Accent 5"/>
-    <w:lsdException w:name="Medium Shading 1 Accent 5"/>
-    <w:lsdException w:name="Medium Shading 2 Accent 5"/>
-    <w:lsdException w:name="Medium List 1 Accent 5"/>
-    <w:lsdException w:name="Medium List 2 Accent 5"/>
-    <w:lsdException w:name="Medium Grid 1 Accent 5"/>
-    <w:lsdException w:name="Medium Grid 2 Accent 5"/>
-    <w:lsdException w:name="Medium Grid 3 Accent 5"/>
-    <w:lsdException w:name="Dark List Accent 5"/>
-    <w:lsdException w:name="Colorful Shading Accent 5"/>
-    <w:lsdException w:name="Colorful List Accent 5"/>
-    <w:lsdException w:name="Colorful Grid Accent 5"/>
-    <w:lsdException w:name="Light Shading Accent 6"/>
-    <w:lsdException w:name="Light List Accent 6"/>
-    <w:lsdException w:name="Light Grid Accent 6"/>
-    <w:lsdException w:name="Medium Shading 1 Accent 6"/>
-    <w:lsdException w:name="Medium Shading 2 Accent 6"/>
-    <w:lsdException w:name="Medium List 1 Accent 6"/>
-    <w:lsdException w:name="Medium List 2 Accent 6"/>
-    <w:lsdException w:name="Medium Grid 1 Accent 6"/>
-    <w:lsdException w:name="Medium Grid 2 Accent 6"/>
-    <w:lsdException w:name="Medium Grid 3 Accent 6"/>
-    <w:lsdException w:name="Dark List Accent 6"/>
-    <w:lsdException w:name="Colorful Shading Accent 6"/>
-    <w:lsdException w:name="Colorful List Accent 6"/>
-    <w:lsdException w:name="Colorful Grid Accent 6"/>
-    <w:lsdException w:name="Bibliography" w:semiHidden="1" w:unhideWhenUsed="1"/>
-    <w:lsdException w:name="TOC Heading" w:semiHidden="1" w:unhideWhenUsed="1"/>
-    <w:lsdException w:name="Grid Table 4" w:uiPriority="49"/>
-    <w:lsdException w:name="Grid Table 5 Dark" w:uiPriority="50"/>
-    <w:lsdException w:name="Grid Table 6 Colorful" w:uiPriority="51"/>
-    <w:lsdException w:name="Grid Table 7 Colorful" w:uiPriority="52"/>
-    <w:lsdException w:name="Grid Table 1 Light Accent 1" w:uiPriority="46"/>
-    <w:lsdException w:name="Grid Table 2 Accent 1" w:uiPriority="47"/>
-    <w:lsdException w:name="Grid Table 3 Accent 1" w:uiPriority="48"/>
-    <w:lsdException w:name="Grid Table 4 Accent 1" w:uiPriority="49"/>
-    <w:lsdException w:name="Grid Table 5 Dark Accent 1" w:uiPriority="50"/>
-    <w:lsdException w:name="Grid Table 6 Colorful Accent 1" w:uiPriority="51"/>
-    <w:lsdException w:name="Grid Table 7 Colorful Accent 1" w:uiPriority="52"/>
-    <w:lsdException w:name="Grid Table 1 Light Accent 2" w:uiPriority="46"/>
-    <w:lsdException w:name="Grid Table 2 Accent 2" w:uiPriority="47"/>
-    <w:lsdException w:name="Grid Table 3 Accent 2" w:uiPriority="48"/>
-    <w:lsdException w:name="Grid Table 4 Accent 2" w:uiPriority="49"/>
-    <w:lsdException w:name="Grid Table 5 Dark Accent 2" w:uiPriority="50"/>
-    <w:lsdException w:name="Grid Table 6 Colorful Accent 2" w:uiPriority="51"/>
-    <w:lsdException w:name="Grid Table 7 Colorful Accent 2" w:uiPriority="52"/>
-    <w:lsdException w:name="Grid Table 1 Light Accent 3" w:uiPriority="46"/>
-    <w:lsdException w:name="Grid Table 2 Accent 3" w:uiPriority="47"/>
-    <w:lsdException w:name="Grid Table 3 Accent 3" w:uiPriority="48"/>
-    <w:lsdException w:name="Grid Table 4 Accent 3" w:uiPriority="49"/>
-    <w:lsdException w:name="Grid Table 5 Dark Accent 3" w:uiPriority="50"/>
-    <w:lsdException w:name="Grid Table 6 Colorful Accent 3" w:uiPriority="51"/>
-    <w:lsdException w:name="Grid Table 7 Colorful Accent 3" w:uiPriority="52"/>
-    <w:lsdException w:name="Grid Table 1 Light Accent 4" w:uiPriority="46"/>
-    <w:lsdException w:name="Grid Table 2 Accent 4" w:uiPriority="47"/>
-    <w:lsdException w:name="Grid Table 3 Accent 4" w:uiPriority="48"/>
-    <w:lsdException w:name="Grid Table 4 Accent 4" w:uiPriority="49"/>
-    <w:lsdException w:name="Grid Table 5 Dark Accent 4" w:uiPriority="50"/>
-    <w:lsdException w:name="Grid Table 6 Colorful Accent 4" w:uiPriority="51"/>
-    <w:lsdException w:name="Grid Table 7 Colorful Accent 4" w:uiPriority="52"/>
-    <w:lsdException w:name="Grid Table 1 Light Accent 5" w:uiPriority="46"/>
-    <w:lsdException w:name="Grid Table 2 Accent 5" w:uiPriority="47"/>
-    <w:lsdException w:name="Grid Table 3 Accent 5" w:uiPriority="48"/>
-    <w:lsdException w:name="Grid Table 4 Accent 5" w:uiPriority="49"/>
-    <w:lsdException w:name="Grid Table 5 Dark Accent 5" w:uiPriority="50"/>
-    <w:lsdException w:name="Grid Table 6 Colorful Accent 5" w:uiPriority="51"/>
-    <w:lsdException w:name="Grid Table 7 Colorful Accent 5" w:uiPriority="52"/>
-    <w:lsdException w:name="Grid Table 1 Light Accent 6" w:uiPriority="46"/>
-    <w:lsdException w:name="Grid Table 2 Accent 6" w:uiPriority="47"/>
-    <w:lsdException w:name="Grid Table 3 Accent 6" w:uiPriority="48"/>
-    <w:lsdException w:name="Grid Table 4 Accent 6" w:uiPriority="49"/>
-    <w:lsdException w:name="Grid Table 5 Dark Accent 6" w:uiPriority="50"/>
-    <w:lsdException w:name="Grid Table 6 Colorful Accent 6" w:uiPriority="51"/>
-    <w:lsdException w:name="Grid Table 7 Colorful Accent 6" w:uiPriority="52"/>
-    <w:lsdException w:name="List Table 1 Light" w:uiPriority="46"/>
-    <w:lsdException w:name="List Table 2" w:uiPriority="47"/>
-    <w:lsdException w:name="List Table 3" w:uiPriority="48"/>
-    <w:lsdException w:name="List Table 4" w:uiPriority="49"/>
-    <w:lsdException w:name="List Table 5 Dark" w:uiPriority="50"/>
-    <w:lsdException w:name="List Table 6 Colorful" w:uiPriority="51"/>
-    <w:lsdException w:name="List Table 7 Colorful" w:uiPriority="52"/>
-    <w:lsdException w:name="List Table 1 Light Accent 1" w:uiPriority="46"/>
-    <w:lsdException w:name="List Table 2 Accent 1" w:uiPriority="47"/>
-    <w:lsdException w:name="List Table 3 Accent 1" w:uiPriority="48"/>
-    <w:lsdException w:name="List Table 4 Accent 1" w:uiPriority="49"/>
-    <w:lsdException w:name="List Table 5 Dark Accent 1" w:uiPriority="50"/>
-    <w:lsdException w:name="List Table 6 Colorful Accent 1" w:uiPriority="51"/>
-    <w:lsdException w:name="List Table 7 Colorful Accent 1" w:uiPriority="52"/>
-    <w:lsdException w:name="List Table 1 Light Accent 2" w:uiPriority="46"/>
-    <w:lsdException w:name="List Table 2 Accent 2" w:uiPriority="47"/>
-    <w:lsdException w:name="List Table 3 Accent 2" w:uiPriority="48"/>
-    <w:lsdException w:name="List Table 4 Accent 2" w:uiPriority="49"/>
-    <w:lsdException w:name="List Table 5 Dark Accent 2" w:uiPriority="50"/>
-    <w:lsdException w:name="List Table 6 Colorful Accent 2" w:uiPriority="51"/>
-    <w:lsdException w:name="List Table 7 Colorful Accent 2" w:uiPriority="52"/>
-    <w:lsdException w:name="List Table 1 Light Accent 3" w:uiPriority="46"/>
-    <w:lsdException w:name="List Table 2 Accent 3" w:uiPriority="47"/>
-    <w:lsdException w:name="List Table 3 Accent 3" w:uiPriority="48"/>
-    <w:lsdException w:name="List Table 4 Accent 3" w:uiPriority="49"/>
-    <w:lsdException w:name="List Table 5 Dark Accent 3" w:uiPriority="50"/>
-    <w:lsdException w:name="List Table 6 Colorful Accent 3" w:uiPriority="51"/>
-    <w:lsdException w:name="List Table 7 Colorful Accent 3" w:uiPriority="52"/>
-    <w:lsdException w:name="List Table 1 Light Accent 4" w:uiPriority="46"/>
-    <w:lsdException w:name="List Table 2 Accent 4" w:uiPriority="47"/>
-    <w:lsdException w:name="List Table 3 Accent 4" w:uiPriority="48"/>
-    <w:lsdException w:name="List Table 4 Accent 4" w:uiPriority="49"/>
-    <w:lsdException w:name="List Table 5 Dark Accent 4" w:uiPriority="50"/>
-    <w:lsdException w:name="List Table 6 Colorful Accent 4" w:uiPriority="51"/>
-    <w:lsdException w:name="List Table 7 Colorful Accent 4" w:uiPriority="52"/>
-    <w:lsdException w:name="List Table 1 Light Accent 5" w:uiPriority="46"/>
-    <w:lsdException w:name="List Table 2 Accent 5" w:uiPriority="47"/>
-    <w:lsdException w:name="List Table 3 Accent 5" w:uiPriority="48"/>
-    <w:lsdException w:name="List Table 4 Accent 5" w:uiPriority="49"/>
-    <w:lsdException w:name="List Table 5 Dark Accent 5" w:uiPriority="50"/>
-    <w:lsdException w:name="List Table 6 Colorful Accent 5" w:uiPriority="51"/>
-    <w:lsdException w:name="List Table 7 Colorful Accent 5" w:uiPriority="52"/>
-    <w:lsdException w:name="List Table 1 Light Accent 6" w:uiPriority="46"/>
-    <w:lsdException w:name="List Table 2 Accent 6" w:uiPriority="47"/>
-    <w:lsdException w:name="List Table 3 Accent 6" w:uiPriority="48"/>
-    <w:lsdException w:name="List Table 4 Accent 6" w:uiPriority="49"/>
-    <w:lsdException w:name="List Table 5 Dark Accent 6" w:uiPriority="50"/>
-    <w:lsdException w:name="List Table 6 Colorful Accent 6" w:uiPriority="51"/>
-    <w:lsdException w:name="List Table 7 Colorful Accent 6" w:uiPriority="52"/>
-  </w:latentStyles>
+  <w:latentStyles w:defLockedState="0" w:defUIPriority="0" w:defSemiHidden="0" w:defUnhideWhenUsed="0" w:defQFormat="0" w:count="276"/>
   <w:style w:type="paragraph" w:default="1" w:styleId="Normal">
     <w:name w:val="Normal"/>
     <w:qFormat/>
   </w:style>
+  <w:style w:type="paragraph" w:styleId="BodyText">
+    <w:name w:val="Body Text"/>
+    <w:basedOn w:val="Normal"/>
+    <w:link w:val="BodyTextChar"/>
+    <w:pPr>
+      <w:spacing w:before="180" w:after="180"/>
+    </w:pPr>
+    <w:qFormat/>
+  </w:style>
+  <w:style w:type="paragraph" w:customStyle="1" w:styleId="FirstParagraph">
+    <w:name w:val="First Paragraph"/>
+    <w:basedOn w:val="BodyText"/>
+    <w:next w:val="BodyText"/>
+    <w:qFormat/>
+  </w:style>
+  <w:style w:type="paragraph" w:customStyle="1" w:styleId="Compact">
+    <w:name w:val="Compact"/>
+    <w:basedOn w:val="BodyText"/>
+    <w:qFormat/>
+    <w:pPr>
+      <w:spacing w:before="36" w:after="36"/>
+    </w:pPr>
+  </w:style>
+  <w:style w:type="paragraph" w:styleId="Title">
+    <w:name w:val="Title"/>
+    <w:basedOn w:val="Normal"/>
+    <w:next w:val="BodyText"/>
+    <w:qFormat/>
+    <w:pPr>
+      <w:keepNext/>
+      <w:keepLines/>
+      <w:spacing w:before="480" w:after="240"/>
+      <w:jc w:val="center"/>
+    </w:pPr>
+    <w:rPr>
+      <w:rFonts w:asciiTheme="majorHAnsi" w:eastAsiaTheme="majorEastAsia" w:hAnsiTheme="majorHAnsi" w:cstheme="majorBidi"/>
+      <w:b/>
+      <w:bCs/>
+      <w:color w:val="345A8A" w:themeColor="accent1" w:themeShade="B5"/>
+      <w:sz w:val="36"/>
+      <w:szCs w:val="36"/>
+    </w:rPr>
+  </w:style>
+  <w:style w:type="paragraph" w:styleId="Subtitle">
+    <w:name w:val="Subtitle"/>
+    <w:basedOn w:val="Title"/>
+    <w:next w:val="BodyText"/>
+    <w:qFormat/>
+    <w:pPr>
+      <w:keepNext/>
+      <w:keepLines/>
+      <w:spacing w:before="240" w:after="240"/>
+      <w:jc w:val="center"/>
+    </w:pPr>
+    <w:rPr>
+      <w:sz w:val="30"/>
+      <w:szCs w:val="30"/>
+    </w:rPr>
+  </w:style>
+  <w:style w:type="paragraph" w:customStyle="1" w:styleId="Author">
+    <w:name w:val="Author"/>
+    <w:next w:val="BodyText"/>
+    <w:qFormat/>
+    <w:pPr>
+      <w:keepNext/>
+      <w:keepLines/>
+      <w:jc w:val="center"/>
+    </w:pPr>
+  </w:style>
+  <w:style w:type="paragraph" w:styleId="Date">
+    <w:name w:val="Date"/>
+    <w:next w:val="BodyText"/>
+    <w:qFormat/>
+    <w:pPr>
+      <w:keepNext/>
+      <w:keepLines/>
+      <w:jc w:val="center"/>
+    </w:pPr>
+  </w:style>
+  <w:style w:type="paragraph" w:customStyle="1" w:styleId="Abstract">
+    <w:name w:val="Abstract"/>
+    <w:basedOn w:val="Normal"/>
+    <w:next w:val="BodyText"/>
+    <w:qFormat/>
+    <w:pPr>
+      <w:keepNext/>
+      <w:keepLines/>
+      <w:spacing w:before="300" w:after="300"/>
+    </w:pPr>
+    <w:rPr>
+      <w:sz w:val="20"/>
+      <w:szCs w:val="20"/>
+    </w:rPr>
+  </w:style>
+  <w:style w:type="paragraph" w:styleId="Bibliography">
+    <w:name w:val="Bibliography"/>
+    <w:basedOn w:val="Normal"/>
+    <w:next w:val="Bibliography"/>
+    <w:qFormat/>
+    <w:pPr/>
+    <w:rPr/>
+  </w:style>
   <w:style w:type="paragraph" w:styleId="Heading1">
-    <w:name w:val="heading 1"/>
+    <w:name w:val="Heading 1"/>
     <w:basedOn w:val="Normal"/>
     <w:next w:val="BodyText"/>
     <w:uiPriority w:val="9"/>
@@ -924,7 +747,7 @@
     </w:rPr>
   </w:style>
   <w:style w:type="paragraph" w:styleId="Heading2">
-    <w:name w:val="heading 2"/>
+    <w:name w:val="Heading 2"/>
     <w:basedOn w:val="Normal"/>
     <w:next w:val="BodyText"/>
     <w:uiPriority w:val="9"/>
@@ -946,7 +769,7 @@
     </w:rPr>
   </w:style>
   <w:style w:type="paragraph" w:styleId="Heading3">
-    <w:name w:val="heading 3"/>
+    <w:name w:val="Heading 3"/>
     <w:basedOn w:val="Normal"/>
     <w:next w:val="BodyText"/>
     <w:uiPriority w:val="9"/>
@@ -968,7 +791,7 @@
     </w:rPr>
   </w:style>
   <w:style w:type="paragraph" w:styleId="Heading4">
-    <w:name w:val="heading 4"/>
+    <w:name w:val="Heading 4"/>
     <w:basedOn w:val="Normal"/>
     <w:next w:val="BodyText"/>
     <w:uiPriority w:val="9"/>
@@ -985,10 +808,12 @@
       <w:b/>
       <w:bCs/>
       <w:color w:val="4F81BD" w:themeColor="accent1"/>
+      <w:sz w:val="24"/>
+      <w:szCs w:val="24"/>
     </w:rPr>
   </w:style>
   <w:style w:type="paragraph" w:styleId="Heading5">
-    <w:name w:val="heading 5"/>
+    <w:name w:val="Heading 5"/>
     <w:basedOn w:val="Normal"/>
     <w:next w:val="BodyText"/>
     <w:uiPriority w:val="9"/>
@@ -1005,10 +830,12 @@
       <w:i/>
       <w:iCs/>
       <w:color w:val="4F81BD" w:themeColor="accent1"/>
+      <w:sz w:val="24"/>
+      <w:szCs w:val="24"/>
     </w:rPr>
   </w:style>
   <w:style w:type="paragraph" w:styleId="Heading6">
-    <w:name w:val="heading 6"/>
+    <w:name w:val="Heading 6"/>
     <w:basedOn w:val="Normal"/>
     <w:next w:val="BodyText"/>
     <w:uiPriority w:val="9"/>
@@ -1023,19 +850,46 @@
     <w:rPr>
       <w:rFonts w:asciiTheme="majorHAnsi" w:eastAsiaTheme="majorEastAsia" w:hAnsiTheme="majorHAnsi" w:cstheme="majorBidi"/>
       <w:color w:val="4F81BD" w:themeColor="accent1"/>
-    </w:rPr>
+      <w:sz w:val="24"/>
+      <w:szCs w:val="24"/>
+    </w:rPr>
+  </w:style>
+  <w:style w:type="paragraph" w:styleId="BlockText">
+    <w:name w:val="Block Text"/>
+    <w:basedOn w:val="BodyText"/>
+    <w:next w:val="BodyText"/>
+    <w:uiPriority w:val="9"/>
+    <w:unhideWhenUsed/>
+    <w:qFormat/>
+    <w:pPr>
+      <w:spacing w:before="100" w:after="100"/>
+      <w:ind w:firstLine="0"/>
+    </w:pPr>
+    <w:rPr>
+      <w:rFonts w:asciiTheme="majorHAnsi" w:eastAsiaTheme="majorEastAsia" w:hAnsiTheme="majorHAnsi" w:cstheme="majorBidi"/>
+      <w:bCs/>
+      <w:sz w:val="20"/>
+      <w:szCs w:val="20"/>
+    </w:rPr>
+  </w:style>
+  <w:style w:type="paragraph" w:styleId="FootnoteText">
+    <w:name w:val="Footnote Text"/>
+    <w:basedOn w:val="Normal"/>
+    <w:next w:val="FootnoteText"/>
+    <w:uiPriority w:val="9"/>
+    <w:unhideWhenUsed/>
+    <w:qFormat/>
   </w:style>
   <w:style w:type="character" w:default="1" w:styleId="DefaultParagraphFont">
     <w:name w:val="Default Paragraph Font"/>
-    <w:uiPriority w:val="1"/>
     <w:semiHidden/>
     <w:unhideWhenUsed/>
   </w:style>
   <w:style w:type="table" w:default="1" w:styleId="TableNormal">
     <w:name w:val="Normal Table"/>
-    <w:uiPriority w:val="99"/>
     <w:semiHidden/>
     <w:unhideWhenUsed/>
+    <w:qFormat/>
     <w:tblPr>
       <w:tblInd w:w="0" w:type="dxa"/>
       <w:tblCellMar>
@@ -1046,131 +900,6 @@
       </w:tblCellMar>
     </w:tblPr>
   </w:style>
-  <w:style w:type="numbering" w:default="1" w:styleId="NoList">
-    <w:name w:val="No List"/>
-    <w:uiPriority w:val="99"/>
-    <w:semiHidden/>
-    <w:unhideWhenUsed/>
-  </w:style>
-  <w:style w:type="paragraph" w:styleId="BodyText">
-    <w:name w:val="Body Text"/>
-    <w:basedOn w:val="Normal"/>
-    <w:qFormat/>
-    <w:pPr>
-      <w:spacing w:before="180" w:after="180"/>
-    </w:pPr>
-  </w:style>
-  <w:style w:type="paragraph" w:customStyle="1" w:styleId="FirstParagraph">
-    <w:name w:val="First Paragraph"/>
-    <w:basedOn w:val="BodyText"/>
-    <w:next w:val="BodyText"/>
-    <w:qFormat/>
-  </w:style>
-  <w:style w:type="paragraph" w:customStyle="1" w:styleId="Compact">
-    <w:name w:val="Compact"/>
-    <w:basedOn w:val="BodyText"/>
-    <w:qFormat/>
-    <w:pPr>
-      <w:spacing w:before="36" w:after="36"/>
-    </w:pPr>
-  </w:style>
-  <w:style w:type="paragraph" w:styleId="Title">
-    <w:name w:val="Title"/>
-    <w:basedOn w:val="Normal"/>
-    <w:next w:val="BodyText"/>
-    <w:qFormat/>
-    <w:pPr>
-      <w:keepNext/>
-      <w:keepLines/>
-      <w:spacing w:before="480" w:after="240"/>
-      <w:jc w:val="center"/>
-    </w:pPr>
-    <w:rPr>
-      <w:rFonts w:asciiTheme="majorHAnsi" w:eastAsiaTheme="majorEastAsia" w:hAnsiTheme="majorHAnsi" w:cstheme="majorBidi"/>
-      <w:b/>
-      <w:bCs/>
-      <w:color w:val="345A8A" w:themeColor="accent1" w:themeShade="B5"/>
-      <w:sz w:val="36"/>
-      <w:szCs w:val="36"/>
-    </w:rPr>
-  </w:style>
-  <w:style w:type="paragraph" w:styleId="Subtitle">
-    <w:name w:val="Subtitle"/>
-    <w:basedOn w:val="Title"/>
-    <w:next w:val="BodyText"/>
-    <w:qFormat/>
-    <w:pPr>
-      <w:spacing w:before="240"/>
-    </w:pPr>
-    <w:rPr>
-      <w:sz w:val="30"/>
-      <w:szCs w:val="30"/>
-    </w:rPr>
-  </w:style>
-  <w:style w:type="paragraph" w:customStyle="1" w:styleId="Author">
-    <w:name w:val="Author"/>
-    <w:next w:val="BodyText"/>
-    <w:qFormat/>
-    <w:pPr>
-      <w:keepNext/>
-      <w:keepLines/>
-      <w:jc w:val="center"/>
-    </w:pPr>
-  </w:style>
-  <w:style w:type="paragraph" w:styleId="Date">
-    <w:name w:val="Date"/>
-    <w:next w:val="BodyText"/>
-    <w:qFormat/>
-    <w:pPr>
-      <w:keepNext/>
-      <w:keepLines/>
-      <w:jc w:val="center"/>
-    </w:pPr>
-  </w:style>
-  <w:style w:type="paragraph" w:customStyle="1" w:styleId="Abstract">
-    <w:name w:val="Abstract"/>
-    <w:basedOn w:val="Normal"/>
-    <w:next w:val="BodyText"/>
-    <w:qFormat/>
-    <w:pPr>
-      <w:keepNext/>
-      <w:keepLines/>
-      <w:spacing w:before="300" w:after="300"/>
-    </w:pPr>
-    <w:rPr>
-      <w:sz w:val="20"/>
-      <w:szCs w:val="20"/>
-    </w:rPr>
-  </w:style>
-  <w:style w:type="paragraph" w:styleId="Bibliography">
-    <w:name w:val="Bibliography"/>
-    <w:basedOn w:val="Normal"/>
-    <w:qFormat/>
-  </w:style>
-  <w:style w:type="paragraph" w:styleId="BlockText">
-    <w:name w:val="Block Text"/>
-    <w:basedOn w:val="BodyText"/>
-    <w:next w:val="BodyText"/>
-    <w:uiPriority w:val="9"/>
-    <w:unhideWhenUsed/>
-    <w:qFormat/>
-    <w:pPr>
-      <w:spacing w:before="100" w:after="100"/>
-    </w:pPr>
-    <w:rPr>
-      <w:rFonts w:asciiTheme="majorHAnsi" w:eastAsiaTheme="majorEastAsia" w:hAnsiTheme="majorHAnsi" w:cstheme="majorBidi"/>
-      <w:bCs/>
-      <w:sz w:val="20"/>
-      <w:szCs w:val="20"/>
-    </w:rPr>
-  </w:style>
-  <w:style w:type="paragraph" w:styleId="FootnoteText">
-    <w:name w:val="footnote text"/>
-    <w:basedOn w:val="Normal"/>
-    <w:uiPriority w:val="9"/>
-    <w:unhideWhenUsed/>
-    <w:qFormat/>
-  </w:style>
   <w:style w:type="paragraph" w:customStyle="1" w:styleId="DefinitionTerm">
     <w:name w:val="Definition Term"/>
     <w:basedOn w:val="Normal"/>
@@ -1189,11 +918,11 @@
     <w:basedOn w:val="Normal"/>
   </w:style>
   <w:style w:type="paragraph" w:styleId="Caption">
-    <w:name w:val="caption"/>
+    <w:name w:val="Caption"/>
     <w:basedOn w:val="Normal"/>
-    <w:link w:val="CaptionChar"/>
-    <w:pPr>
-      <w:spacing w:after="120"/>
+    <w:link w:val="BodyTextChar"/>
+    <w:pPr>
+      <w:spacing w:before="0" w:after="120"/>
     </w:pPr>
     <w:rPr>
       <w:i/>
@@ -1214,37 +943,36 @@
     <w:name w:val="Figure"/>
     <w:basedOn w:val="Normal"/>
   </w:style>
-  <w:style w:type="paragraph" w:customStyle="1" w:styleId="FigurewithCaption">
+  <w:style w:type="paragraph" w:customStyle="1" w:styleId="FigureWithCaption">
     <w:name w:val="Figure with Caption"/>
     <w:basedOn w:val="Figure"/>
     <w:pPr>
       <w:keepNext/>
     </w:pPr>
   </w:style>
-  <w:style w:type="character" w:customStyle="1" w:styleId="CaptionChar">
-    <w:name w:val="Caption Char"/>
+  <w:style w:type="character" w:customStyle="1" w:styleId="BodyTextChar">
+    <w:name w:val="Body Text Char"/>
     <w:basedOn w:val="DefaultParagraphFont"/>
-    <w:link w:val="Caption"/>
+    <w:link w:val="BodyText"/>
   </w:style>
   <w:style w:type="character" w:customStyle="1" w:styleId="VerbatimChar">
     <w:name w:val="Verbatim Char"/>
-    <w:basedOn w:val="CaptionChar"/>
-    <w:link w:val="SourceCode"/>
+    <w:basedOn w:val="BodyTextChar"/>
     <w:rPr>
       <w:rFonts w:ascii="Consolas" w:hAnsi="Consolas"/>
       <w:sz w:val="22"/>
     </w:rPr>
   </w:style>
   <w:style w:type="character" w:styleId="FootnoteReference">
-    <w:name w:val="footnote reference"/>
-    <w:basedOn w:val="CaptionChar"/>
+    <w:name w:val="Footnote Reference"/>
+    <w:basedOn w:val="BodyTextChar"/>
     <w:rPr>
       <w:vertAlign w:val="superscript"/>
     </w:rPr>
   </w:style>
   <w:style w:type="character" w:styleId="Hyperlink">
     <w:name w:val="Hyperlink"/>
-    <w:basedOn w:val="CaptionChar"/>
+    <w:basedOn w:val="BodyTextChar"/>
     <w:rPr>
       <w:color w:val="4F81BD" w:themeColor="accent1"/>
     </w:rPr>
@@ -1261,6 +989,7 @@
       <w:outlineLvl w:val="9"/>
     </w:pPr>
     <w:rPr>
+      <w:rFonts w:asciiTheme="majorHAnsi" w:eastAsiaTheme="majorEastAsia" w:hAnsiTheme="majorHAnsi" w:cstheme="majorBidi"/>
       <w:b w:val="0"/>
       <w:bCs w:val="0"/>
       <w:color w:val="365F91" w:themeColor="accent1" w:themeShade="BF"/>
@@ -1271,329 +1000,267 @@
     <w:basedOn w:val="Normal"/>
     <w:link w:val="VerbatimChar"/>
     <w:pPr>
-      <w:shd w:val="clear" w:color="auto" w:fill="F8F8F8"/>
-      <w:wordWrap w:val="0"/>
+      <w:wordWrap w:val="off"/>
+      <w:shd w:val="clear" w:fill="f8f8f8"/>
     </w:pPr>
   </w:style>
   <w:style w:type="character" w:customStyle="1" w:styleId="KeywordTok">
     <w:name w:val="KeywordTok"/>
     <w:basedOn w:val="VerbatimChar"/>
     <w:rPr>
-      <w:rFonts w:ascii="Consolas" w:hAnsi="Consolas"/>
+      <w:color w:val="204a87"/>
+      <w:shd w:val="clear" w:fill="f8f8f8"/>
       <w:b/>
-      <w:color w:val="204A87"/>
-      <w:sz w:val="22"/>
-      <w:shd w:val="clear" w:color="auto" w:fill="F8F8F8"/>
     </w:rPr>
   </w:style>
   <w:style w:type="character" w:customStyle="1" w:styleId="DataTypeTok">
     <w:name w:val="DataTypeTok"/>
     <w:basedOn w:val="VerbatimChar"/>
     <w:rPr>
-      <w:rFonts w:ascii="Consolas" w:hAnsi="Consolas"/>
-      <w:color w:val="204A87"/>
-      <w:sz w:val="22"/>
-      <w:shd w:val="clear" w:color="auto" w:fill="F8F8F8"/>
+      <w:color w:val="204a87"/>
+      <w:shd w:val="clear" w:fill="f8f8f8"/>
     </w:rPr>
   </w:style>
   <w:style w:type="character" w:customStyle="1" w:styleId="DecValTok">
     <w:name w:val="DecValTok"/>
     <w:basedOn w:val="VerbatimChar"/>
     <w:rPr>
-      <w:rFonts w:ascii="Consolas" w:hAnsi="Consolas"/>
-      <w:color w:val="0000CF"/>
-      <w:sz w:val="22"/>
-      <w:shd w:val="clear" w:color="auto" w:fill="F8F8F8"/>
+      <w:color w:val="0000cf"/>
+      <w:shd w:val="clear" w:fill="f8f8f8"/>
     </w:rPr>
   </w:style>
   <w:style w:type="character" w:customStyle="1" w:styleId="BaseNTok">
     <w:name w:val="BaseNTok"/>
     <w:basedOn w:val="VerbatimChar"/>
     <w:rPr>
-      <w:rFonts w:ascii="Consolas" w:hAnsi="Consolas"/>
-      <w:color w:val="0000CF"/>
-      <w:sz w:val="22"/>
-      <w:shd w:val="clear" w:color="auto" w:fill="F8F8F8"/>
+      <w:color w:val="0000cf"/>
+      <w:shd w:val="clear" w:fill="f8f8f8"/>
     </w:rPr>
   </w:style>
   <w:style w:type="character" w:customStyle="1" w:styleId="FloatTok">
     <w:name w:val="FloatTok"/>
     <w:basedOn w:val="VerbatimChar"/>
     <w:rPr>
-      <w:rFonts w:ascii="Consolas" w:hAnsi="Consolas"/>
-      <w:color w:val="0000CF"/>
-      <w:sz w:val="22"/>
-      <w:shd w:val="clear" w:color="auto" w:fill="F8F8F8"/>
+      <w:color w:val="0000cf"/>
+      <w:shd w:val="clear" w:fill="f8f8f8"/>
     </w:rPr>
   </w:style>
   <w:style w:type="character" w:customStyle="1" w:styleId="ConstantTok">
     <w:name w:val="ConstantTok"/>
     <w:basedOn w:val="VerbatimChar"/>
     <w:rPr>
-      <w:rFonts w:ascii="Consolas" w:hAnsi="Consolas"/>
       <w:color w:val="000000"/>
-      <w:sz w:val="22"/>
-      <w:shd w:val="clear" w:color="auto" w:fill="F8F8F8"/>
+      <w:shd w:val="clear" w:fill="f8f8f8"/>
     </w:rPr>
   </w:style>
   <w:style w:type="character" w:customStyle="1" w:styleId="CharTok">
     <w:name w:val="CharTok"/>
     <w:basedOn w:val="VerbatimChar"/>
     <w:rPr>
-      <w:rFonts w:ascii="Consolas" w:hAnsi="Consolas"/>
-      <w:color w:val="4E9A06"/>
-      <w:sz w:val="22"/>
-      <w:shd w:val="clear" w:color="auto" w:fill="F8F8F8"/>
+      <w:color w:val="4e9a06"/>
+      <w:shd w:val="clear" w:fill="f8f8f8"/>
     </w:rPr>
   </w:style>
   <w:style w:type="character" w:customStyle="1" w:styleId="SpecialCharTok">
     <w:name w:val="SpecialCharTok"/>
     <w:basedOn w:val="VerbatimChar"/>
     <w:rPr>
-      <w:rFonts w:ascii="Consolas" w:hAnsi="Consolas"/>
       <w:color w:val="000000"/>
-      <w:sz w:val="22"/>
-      <w:shd w:val="clear" w:color="auto" w:fill="F8F8F8"/>
+      <w:shd w:val="clear" w:fill="f8f8f8"/>
     </w:rPr>
   </w:style>
   <w:style w:type="character" w:customStyle="1" w:styleId="StringTok">
     <w:name w:val="StringTok"/>
     <w:basedOn w:val="VerbatimChar"/>
     <w:rPr>
-      <w:rFonts w:ascii="Consolas" w:hAnsi="Consolas"/>
-      <w:color w:val="4E9A06"/>
-      <w:sz w:val="22"/>
-      <w:shd w:val="clear" w:color="auto" w:fill="F8F8F8"/>
+      <w:color w:val="4e9a06"/>
+      <w:shd w:val="clear" w:fill="f8f8f8"/>
     </w:rPr>
   </w:style>
   <w:style w:type="character" w:customStyle="1" w:styleId="VerbatimStringTok">
     <w:name w:val="VerbatimStringTok"/>
     <w:basedOn w:val="VerbatimChar"/>
     <w:rPr>
-      <w:rFonts w:ascii="Consolas" w:hAnsi="Consolas"/>
-      <w:color w:val="4E9A06"/>
-      <w:sz w:val="22"/>
-      <w:shd w:val="clear" w:color="auto" w:fill="F8F8F8"/>
+      <w:color w:val="4e9a06"/>
+      <w:shd w:val="clear" w:fill="f8f8f8"/>
     </w:rPr>
   </w:style>
   <w:style w:type="character" w:customStyle="1" w:styleId="SpecialStringTok">
     <w:name w:val="SpecialStringTok"/>
     <w:basedOn w:val="VerbatimChar"/>
     <w:rPr>
-      <w:rFonts w:ascii="Consolas" w:hAnsi="Consolas"/>
-      <w:color w:val="4E9A06"/>
-      <w:sz w:val="22"/>
-      <w:shd w:val="clear" w:color="auto" w:fill="F8F8F8"/>
+      <w:color w:val="4e9a06"/>
+      <w:shd w:val="clear" w:fill="f8f8f8"/>
     </w:rPr>
   </w:style>
   <w:style w:type="character" w:customStyle="1" w:styleId="ImportTok">
     <w:name w:val="ImportTok"/>
     <w:basedOn w:val="VerbatimChar"/>
     <w:rPr>
-      <w:rFonts w:ascii="Consolas" w:hAnsi="Consolas"/>
-      <w:sz w:val="22"/>
-      <w:shd w:val="clear" w:color="auto" w:fill="F8F8F8"/>
+      <w:shd w:val="clear" w:fill="f8f8f8"/>
     </w:rPr>
   </w:style>
   <w:style w:type="character" w:customStyle="1" w:styleId="CommentTok">
     <w:name w:val="CommentTok"/>
     <w:basedOn w:val="VerbatimChar"/>
     <w:rPr>
-      <w:rFonts w:ascii="Consolas" w:hAnsi="Consolas"/>
+      <w:color w:val="8f5902"/>
+      <w:shd w:val="clear" w:fill="f8f8f8"/>
       <w:i/>
-      <w:color w:val="8F5902"/>
-      <w:sz w:val="22"/>
-      <w:shd w:val="clear" w:color="auto" w:fill="F8F8F8"/>
     </w:rPr>
   </w:style>
   <w:style w:type="character" w:customStyle="1" w:styleId="DocumentationTok">
     <w:name w:val="DocumentationTok"/>
     <w:basedOn w:val="VerbatimChar"/>
     <w:rPr>
-      <w:rFonts w:ascii="Consolas" w:hAnsi="Consolas"/>
+      <w:color w:val="8f5902"/>
+      <w:shd w:val="clear" w:fill="f8f8f8"/>
       <w:b/>
       <w:i/>
-      <w:color w:val="8F5902"/>
-      <w:sz w:val="22"/>
-      <w:shd w:val="clear" w:color="auto" w:fill="F8F8F8"/>
     </w:rPr>
   </w:style>
   <w:style w:type="character" w:customStyle="1" w:styleId="AnnotationTok">
     <w:name w:val="AnnotationTok"/>
     <w:basedOn w:val="VerbatimChar"/>
     <w:rPr>
-      <w:rFonts w:ascii="Consolas" w:hAnsi="Consolas"/>
+      <w:color w:val="8f5902"/>
+      <w:shd w:val="clear" w:fill="f8f8f8"/>
       <w:b/>
       <w:i/>
-      <w:color w:val="8F5902"/>
-      <w:sz w:val="22"/>
-      <w:shd w:val="clear" w:color="auto" w:fill="F8F8F8"/>
     </w:rPr>
   </w:style>
   <w:style w:type="character" w:customStyle="1" w:styleId="CommentVarTok">
     <w:name w:val="CommentVarTok"/>
     <w:basedOn w:val="VerbatimChar"/>
     <w:rPr>
-      <w:rFonts w:ascii="Consolas" w:hAnsi="Consolas"/>
+      <w:color w:val="8f5902"/>
+      <w:shd w:val="clear" w:fill="f8f8f8"/>
       <w:b/>
       <w:i/>
-      <w:color w:val="8F5902"/>
-      <w:sz w:val="22"/>
-      <w:shd w:val="clear" w:color="auto" w:fill="F8F8F8"/>
     </w:rPr>
   </w:style>
   <w:style w:type="character" w:customStyle="1" w:styleId="OtherTok">
     <w:name w:val="OtherTok"/>
     <w:basedOn w:val="VerbatimChar"/>
     <w:rPr>
-      <w:rFonts w:ascii="Consolas" w:hAnsi="Consolas"/>
-      <w:color w:val="8F5902"/>
-      <w:sz w:val="22"/>
-      <w:shd w:val="clear" w:color="auto" w:fill="F8F8F8"/>
+      <w:color w:val="8f5902"/>
+      <w:shd w:val="clear" w:fill="f8f8f8"/>
     </w:rPr>
   </w:style>
   <w:style w:type="character" w:customStyle="1" w:styleId="FunctionTok">
     <w:name w:val="FunctionTok"/>
     <w:basedOn w:val="VerbatimChar"/>
     <w:rPr>
-      <w:rFonts w:ascii="Consolas" w:hAnsi="Consolas"/>
       <w:color w:val="000000"/>
-      <w:sz w:val="22"/>
-      <w:shd w:val="clear" w:color="auto" w:fill="F8F8F8"/>
+      <w:shd w:val="clear" w:fill="f8f8f8"/>
     </w:rPr>
   </w:style>
   <w:style w:type="character" w:customStyle="1" w:styleId="VariableTok">
     <w:name w:val="VariableTok"/>
     <w:basedOn w:val="VerbatimChar"/>
     <w:rPr>
-      <w:rFonts w:ascii="Consolas" w:hAnsi="Consolas"/>
       <w:color w:val="000000"/>
-      <w:sz w:val="22"/>
-      <w:shd w:val="clear" w:color="auto" w:fill="F8F8F8"/>
+      <w:shd w:val="clear" w:fill="f8f8f8"/>
     </w:rPr>
   </w:style>
   <w:style w:type="character" w:customStyle="1" w:styleId="ControlFlowTok">
     <w:name w:val="ControlFlowTok"/>
     <w:basedOn w:val="VerbatimChar"/>
     <w:rPr>
-      <w:rFonts w:ascii="Consolas" w:hAnsi="Consolas"/>
+      <w:color w:val="204a87"/>
+      <w:shd w:val="clear" w:fill="f8f8f8"/>
       <w:b/>
-      <w:color w:val="204A87"/>
-      <w:sz w:val="22"/>
-      <w:shd w:val="clear" w:color="auto" w:fill="F8F8F8"/>
     </w:rPr>
   </w:style>
   <w:style w:type="character" w:customStyle="1" w:styleId="OperatorTok">
     <w:name w:val="OperatorTok"/>
     <w:basedOn w:val="VerbatimChar"/>
     <w:rPr>
-      <w:rFonts w:ascii="Consolas" w:hAnsi="Consolas"/>
+      <w:color w:val="ce5c00"/>
+      <w:shd w:val="clear" w:fill="f8f8f8"/>
       <w:b/>
-      <w:color w:val="CE5C00"/>
-      <w:sz w:val="22"/>
-      <w:shd w:val="clear" w:color="auto" w:fill="F8F8F8"/>
     </w:rPr>
   </w:style>
   <w:style w:type="character" w:customStyle="1" w:styleId="BuiltInTok">
     <w:name w:val="BuiltInTok"/>
     <w:basedOn w:val="VerbatimChar"/>
     <w:rPr>
-      <w:rFonts w:ascii="Consolas" w:hAnsi="Consolas"/>
-      <w:sz w:val="22"/>
-      <w:shd w:val="clear" w:color="auto" w:fill="F8F8F8"/>
+      <w:shd w:val="clear" w:fill="f8f8f8"/>
     </w:rPr>
   </w:style>
   <w:style w:type="character" w:customStyle="1" w:styleId="ExtensionTok">
     <w:name w:val="ExtensionTok"/>
     <w:basedOn w:val="VerbatimChar"/>
     <w:rPr>
-      <w:rFonts w:ascii="Consolas" w:hAnsi="Consolas"/>
-      <w:sz w:val="22"/>
-      <w:shd w:val="clear" w:color="auto" w:fill="F8F8F8"/>
+      <w:shd w:val="clear" w:fill="f8f8f8"/>
     </w:rPr>
   </w:style>
   <w:style w:type="character" w:customStyle="1" w:styleId="PreprocessorTok">
     <w:name w:val="PreprocessorTok"/>
     <w:basedOn w:val="VerbatimChar"/>
     <w:rPr>
-      <w:rFonts w:ascii="Consolas" w:hAnsi="Consolas"/>
+      <w:color w:val="8f5902"/>
+      <w:shd w:val="clear" w:fill="f8f8f8"/>
       <w:i/>
-      <w:color w:val="8F5902"/>
-      <w:sz w:val="22"/>
-      <w:shd w:val="clear" w:color="auto" w:fill="F8F8F8"/>
     </w:rPr>
   </w:style>
   <w:style w:type="character" w:customStyle="1" w:styleId="AttributeTok">
     <w:name w:val="AttributeTok"/>
     <w:basedOn w:val="VerbatimChar"/>
     <w:rPr>
-      <w:rFonts w:ascii="Consolas" w:hAnsi="Consolas"/>
-      <w:color w:val="C4A000"/>
-      <w:sz w:val="22"/>
-      <w:shd w:val="clear" w:color="auto" w:fill="F8F8F8"/>
+      <w:color w:val="c4a000"/>
+      <w:shd w:val="clear" w:fill="f8f8f8"/>
     </w:rPr>
   </w:style>
   <w:style w:type="character" w:customStyle="1" w:styleId="RegionMarkerTok">
     <w:name w:val="RegionMarkerTok"/>
     <w:basedOn w:val="VerbatimChar"/>
     <w:rPr>
-      <w:rFonts w:ascii="Consolas" w:hAnsi="Consolas"/>
-      <w:sz w:val="22"/>
-      <w:shd w:val="clear" w:color="auto" w:fill="F8F8F8"/>
+      <w:shd w:val="clear" w:fill="f8f8f8"/>
     </w:rPr>
   </w:style>
   <w:style w:type="character" w:customStyle="1" w:styleId="InformationTok">
     <w:name w:val="InformationTok"/>
     <w:basedOn w:val="VerbatimChar"/>
     <w:rPr>
-      <w:rFonts w:ascii="Consolas" w:hAnsi="Consolas"/>
+      <w:color w:val="8f5902"/>
+      <w:shd w:val="clear" w:fill="f8f8f8"/>
       <w:b/>
       <w:i/>
-      <w:color w:val="8F5902"/>
-      <w:sz w:val="22"/>
-      <w:shd w:val="clear" w:color="auto" w:fill="F8F8F8"/>
     </w:rPr>
   </w:style>
   <w:style w:type="character" w:customStyle="1" w:styleId="WarningTok">
     <w:name w:val="WarningTok"/>
     <w:basedOn w:val="VerbatimChar"/>
     <w:rPr>
-      <w:rFonts w:ascii="Consolas" w:hAnsi="Consolas"/>
+      <w:color w:val="8f5902"/>
+      <w:shd w:val="clear" w:fill="f8f8f8"/>
       <w:b/>
       <w:i/>
-      <w:color w:val="8F5902"/>
-      <w:sz w:val="22"/>
-      <w:shd w:val="clear" w:color="auto" w:fill="F8F8F8"/>
     </w:rPr>
   </w:style>
   <w:style w:type="character" w:customStyle="1" w:styleId="AlertTok">
     <w:name w:val="AlertTok"/>
     <w:basedOn w:val="VerbatimChar"/>
     <w:rPr>
-      <w:rFonts w:ascii="Consolas" w:hAnsi="Consolas"/>
-      <w:color w:val="EF2929"/>
-      <w:sz w:val="22"/>
-      <w:shd w:val="clear" w:color="auto" w:fill="F8F8F8"/>
+      <w:color w:val="ef2929"/>
+      <w:shd w:val="clear" w:fill="f8f8f8"/>
     </w:rPr>
   </w:style>
   <w:style w:type="character" w:customStyle="1" w:styleId="ErrorTok">
     <w:name w:val="ErrorTok"/>
     <w:basedOn w:val="VerbatimChar"/>
     <w:rPr>
-      <w:rFonts w:ascii="Consolas" w:hAnsi="Consolas"/>
+      <w:color w:val="a40000"/>
+      <w:shd w:val="clear" w:fill="f8f8f8"/>
       <w:b/>
-      <w:color w:val="A40000"/>
-      <w:sz w:val="22"/>
-      <w:shd w:val="clear" w:color="auto" w:fill="F8F8F8"/>
     </w:rPr>
   </w:style>
   <w:style w:type="character" w:customStyle="1" w:styleId="NormalTok">
     <w:name w:val="NormalTok"/>
     <w:basedOn w:val="VerbatimChar"/>
     <w:rPr>
-      <w:rFonts w:ascii="Consolas" w:hAnsi="Consolas"/>
-      <w:sz w:val="22"/>
-      <w:shd w:val="clear" w:color="auto" w:fill="F8F8F8"/>
+      <w:shd w:val="clear" w:fill="f8f8f8"/>
     </w:rPr>
   </w:style>
 </w:styles>

</xml_diff>